<commit_message>
Kernels have been optimized and now have best performance. Update mgr doc.
</commit_message>
<xml_diff>
--- a/docs/praca/mgr_Tomasz_Nowak.docx
+++ b/docs/praca/mgr_Tomasz_Nowak.docx
@@ -6033,6 +6033,7 @@
             <w:r>
               <w:rPr>
                 <w:rStyle w:val="Wyrnieniedelikatne"/>
+                <w:lang w:val="en-US"/>
               </w:rPr>
               <w:t>omIndexStart = tid;</w:t>
             </w:r>
@@ -6562,6 +6563,7 @@
             <w:r>
               <w:rPr>
                 <w:rStyle w:val="Wyrnieniedelikatne"/>
+                <w:lang w:val="en-US"/>
               </w:rPr>
               <w:t>-(dZ / distance) * potential;</w:t>
             </w:r>
@@ -7131,8 +7133,15 @@
       <w:r>
         <w:rPr>
           <w:rStyle w:val="Wyrnieniedelikatne"/>
+          <w:i/>
         </w:rPr>
-        <w:t xml:space="preserve">update_structure_and_display </w:t>
+        <w:t>update_structure_and_display</w:t>
+      </w:r>
+      <w:r>
+        <w:rPr>
+          <w:rStyle w:val="Wyrnieniedelikatne"/>
+        </w:rPr>
+        <w:t xml:space="preserve"> </w:t>
       </w:r>
       <w:r>
         <w:t xml:space="preserve">nie </w:t>
@@ -7150,29 +7159,456 @@
         <w:t>przechowywane</w:t>
       </w:r>
       <w:r>
-        <w:t xml:space="preserve"> w pamięci RAM karty graficznej. Warto więc zastanowić się nad wykorzystaniem pamięci SHARED, czyli bardzo szybkiej, lecz jednocześnie małej, pamięci współdzielonej lub nawet rejestrów GPU.</w:t>
-      </w:r>
-    </w:p>
-    <w:p>
-      <w:pPr>
+        <w:t xml:space="preserve"> w pamięci RAM karty graficznej. Warto więc zastanowić się nad wykorzystaniem </w:t>
+      </w:r>
+      <w:r>
+        <w:t>innych typów dostępnych pamięci takich jak rejestry i pamięć współdzielona</w:t>
+      </w:r>
+      <w:r>
+        <w:t xml:space="preserve">, czyli bardzo szybkiej, lecz jednocześnie </w:t>
+      </w:r>
+      <w:r>
+        <w:t xml:space="preserve">bardzo </w:t>
+      </w:r>
+      <w:r>
+        <w:t>małej.</w:t>
+      </w:r>
+    </w:p>
+    <w:p>
+      <w:r>
+        <w:t xml:space="preserve">Etap drugi optymalizacji obejmuje ujednolicenie deklaracji i definicji zmiennych oraz wykorzystanie optymalizacji automatycznych kompilatora Nvidii </w:t>
+      </w:r>
+      <w:r>
         <w:rPr>
-          <w:b/>
-          <w:color w:val="FF0000"/>
+          <w:i/>
         </w:rPr>
-      </w:pPr>
+        <w:t>nvcc.</w:t>
+      </w:r>
+      <w:r>
+        <w:t xml:space="preserve"> Przy wykorzystaniu GPU do obliczeń oczywistym jest, że karta graficzna będzie wykonywała wiele operacji matematycznych na liczbach zmiennoprzecinkowych. Przyspieszenie wykonywania każdej, nawet najmniejszej operacji może dać w efekcie widoczny wzrost wydajności. Kompilator </w:t>
+      </w:r>
       <w:r>
         <w:rPr>
-          <w:b/>
-          <w:color w:val="FF0000"/>
+          <w:i/>
         </w:rPr>
-        <w:t>//TODO---------------------------------------------------Further optimization</w:t>
-      </w:r>
-    </w:p>
-    <w:p>
-      <w:r>
-        <w:t>xx</w:t>
-      </w:r>
-    </w:p>
+        <w:t>nvcc</w:t>
+      </w:r>
+      <w:r>
+        <w:t xml:space="preserve"> posiada parametr, który sprawi, że tego typu operacje będą, teoretycznie, wykonywane ułamki sekundy szybciej.</w:t>
+      </w:r>
+    </w:p>
+    <w:p/>
+    <w:tbl>
+      <w:tblPr>
+        <w:tblStyle w:val="Tabela-Siatka"/>
+        <w:tblW w:w="0" w:type="auto"/>
+        <w:tblLook w:val="04A0"/>
+      </w:tblPr>
+      <w:tblGrid>
+        <w:gridCol w:w="9287"/>
+      </w:tblGrid>
+      <w:tr>
+        <w:tc>
+          <w:tcPr>
+            <w:tcW w:w="9287" w:type="dxa"/>
+          </w:tcPr>
+          <w:p>
+            <w:pPr>
+              <w:rPr>
+                <w:rStyle w:val="Wyrnieniedelikatne"/>
+                <w:lang w:val="en-US"/>
+              </w:rPr>
+            </w:pPr>
+            <w:r>
+              <w:rPr>
+                <w:rStyle w:val="Wyrnieniedelikatne"/>
+                <w:lang w:val="en-US"/>
+              </w:rPr>
+              <w:t>NVCCFLAGS = -w -g -</w:t>
+            </w:r>
+            <w:r>
+              <w:rPr>
+                <w:rStyle w:val="Wyrnieniedelikatne"/>
+                <w:b/>
+                <w:lang w:val="en-US"/>
+              </w:rPr>
+              <w:t>use_fast_math</w:t>
+            </w:r>
+          </w:p>
+        </w:tc>
+      </w:tr>
+    </w:tbl>
+    <w:p>
+      <w:pPr>
+        <w:pStyle w:val="Podtytu"/>
+      </w:pPr>
+      <w:r>
+        <w:t>Kod 3.5. Optymalizacja kompilatora nvcc</w:t>
+      </w:r>
+    </w:p>
+    <w:p/>
+    <w:p>
+      <w:r>
+        <w:t>Wykorzystanie opcji zaprezentowanej w kodzie 3.5 powinno dać zamierzony efekt, natomiast aby w pełni wykorzystać to usprawnienie</w:t>
+      </w:r>
+      <w:r>
+        <w:t xml:space="preserve">, warto </w:t>
+      </w:r>
+      <w:r>
+        <w:t xml:space="preserve">spojrzeć czy kernel nie zawiera operacji na liczbach podwójnej precyzji. Pomimo, że zmienna jest deklarowana jako typ </w:t>
+      </w:r>
+      <w:r>
+        <w:rPr>
+          <w:i/>
+        </w:rPr>
+        <w:t>float</w:t>
+      </w:r>
+      <w:r>
+        <w:t xml:space="preserve"> to przypisanie do niej wartości 0 jest przypisaniem wartości podwójnej precyzji (</w:t>
+      </w:r>
+      <w:r>
+        <w:rPr>
+          <w:i/>
+        </w:rPr>
+        <w:t>double)</w:t>
+      </w:r>
+      <w:r>
+        <w:t>. Nastepuje w tym miejscu automatyczna konwersja na typ pojedynczej precyzji. Aby uniknąć konieczności konwersji, można ręcznie podawać już poprawną i oczekiwaną wartość 0.0f. W tym przypadku konwersja nie następuje, ponieważ jest niepotrzebna</w:t>
+      </w:r>
+      <w:r>
+        <w:t>.</w:t>
+      </w:r>
+    </w:p>
+    <w:p>
+      <w:r>
+        <w:lastRenderedPageBreak/>
+        <w:t xml:space="preserve">Istotną techniką optymalizacji kodu jest tzw. rozwijanie pętli. Służy ona od rozpisania przykładowo pętli </w:t>
+      </w:r>
+      <w:r>
+        <w:rPr>
+          <w:i/>
+        </w:rPr>
+        <w:t>for</w:t>
+      </w:r>
+      <w:r>
+        <w:t xml:space="preserve"> tak, aby nie było sprawdzanie warunku końca pętli było wykonywane jak najrzadziej. Zaoszczędzi to cenny czas i ułatwi wykonywanie kolejnych kroków obliczeniowych. Nie zawsze jest jednak konieczność wykonywania tych operacji ręcznie. W bibliotece CUDA została zaimplementowana dyrektywa preprocesora (kod 3.6), która takie operacje wykonuje za programistę na poziomie kompilacji kodu.</w:t>
+      </w:r>
+      <w:r>
+        <w:t xml:space="preserve"> Taka dyrektywa musi zostać umieszczona przed każdą pętlą która ma być rozwinięta.</w:t>
+      </w:r>
+    </w:p>
+    <w:p/>
+    <w:tbl>
+      <w:tblPr>
+        <w:tblStyle w:val="Tabela-Siatka"/>
+        <w:tblW w:w="0" w:type="auto"/>
+        <w:tblLook w:val="04A0"/>
+      </w:tblPr>
+      <w:tblGrid>
+        <w:gridCol w:w="9287"/>
+      </w:tblGrid>
+      <w:tr>
+        <w:tc>
+          <w:tcPr>
+            <w:tcW w:w="9287" w:type="dxa"/>
+          </w:tcPr>
+          <w:p>
+            <w:pPr>
+              <w:rPr>
+                <w:rStyle w:val="Wyrnieniedelikatne"/>
+                <w:b/>
+                <w:lang w:val="en-US"/>
+              </w:rPr>
+            </w:pPr>
+            <w:r>
+              <w:rPr>
+                <w:rStyle w:val="Wyrnieniedelikatne"/>
+              </w:rPr>
+              <w:t xml:space="preserve">  </w:t>
+            </w:r>
+            <w:r>
+              <w:rPr>
+                <w:rStyle w:val="Wyrnieniedelikatne"/>
+                <w:b/>
+                <w:lang w:val="en-US"/>
+              </w:rPr>
+              <w:t>#pragma unroll</w:t>
+            </w:r>
+          </w:p>
+          <w:p>
+            <w:pPr>
+              <w:rPr>
+                <w:rStyle w:val="Wyrnieniedelikatne"/>
+                <w:lang w:val="en-US"/>
+              </w:rPr>
+            </w:pPr>
+            <w:r>
+              <w:rPr>
+                <w:rStyle w:val="Wyrnieniedelikatne"/>
+                <w:lang w:val="en-US"/>
+              </w:rPr>
+              <w:t xml:space="preserve">  for (int i=atomIndexStart ; i&lt;atomIndexEnd ; i += blockDim.x * gridDim.x) {</w:t>
+            </w:r>
+          </w:p>
+          <w:p>
+            <w:pPr>
+              <w:rPr>
+                <w:rStyle w:val="Wyrnieniedelikatne"/>
+                <w:lang w:val="en-US"/>
+              </w:rPr>
+            </w:pPr>
+            <w:r>
+              <w:rPr>
+                <w:rStyle w:val="Wyrnieniedelikatne"/>
+                <w:lang w:val="en-US"/>
+              </w:rPr>
+              <w:t xml:space="preserve">    force[0] = 0.0f;</w:t>
+            </w:r>
+          </w:p>
+          <w:p>
+            <w:pPr>
+              <w:rPr>
+                <w:rStyle w:val="Wyrnieniedelikatne"/>
+                <w:lang w:val="en-US"/>
+              </w:rPr>
+            </w:pPr>
+            <w:r>
+              <w:rPr>
+                <w:rStyle w:val="Wyrnieniedelikatne"/>
+                <w:lang w:val="en-US"/>
+              </w:rPr>
+              <w:t xml:space="preserve">    force[1] = 0.0f;</w:t>
+            </w:r>
+          </w:p>
+          <w:p>
+            <w:pPr>
+              <w:rPr>
+                <w:rStyle w:val="Wyrnieniedelikatne"/>
+                <w:lang w:val="en-US"/>
+              </w:rPr>
+            </w:pPr>
+            <w:r>
+              <w:rPr>
+                <w:rStyle w:val="Wyrnieniedelikatne"/>
+                <w:lang w:val="en-US"/>
+              </w:rPr>
+              <w:t xml:space="preserve">    force[2] = 0.0f;</w:t>
+            </w:r>
+          </w:p>
+          <w:p>
+            <w:pPr>
+              <w:rPr>
+                <w:lang w:val="en-US"/>
+              </w:rPr>
+            </w:pPr>
+            <w:r>
+              <w:rPr>
+                <w:rStyle w:val="Wyrnieniedelikatne"/>
+                <w:lang w:val="en-US"/>
+              </w:rPr>
+              <w:t>//……………………………………</w:t>
+            </w:r>
+          </w:p>
+        </w:tc>
+      </w:tr>
+    </w:tbl>
+    <w:p>
+      <w:pPr>
+        <w:pStyle w:val="Podtytu"/>
+      </w:pPr>
+      <w:r>
+        <w:t>Kod 3.6. Optymalizacja – rozwijanie pętli</w:t>
+      </w:r>
+    </w:p>
+    <w:p/>
+    <w:p>
+      <w:r>
+        <w:t xml:space="preserve">W etapie trzecim celem było umieszczenie wszystkich możliwych danych w pamięci tak, aby dostęp do często używanych zmiennych był szybszy. W tym celu wszystkie zmienne przechowujące odległości pomiędzy atomami, obliczany potencjał, siły, czas zostały umieszczone w zmiennych typu </w:t>
+      </w:r>
+      <w:r>
+        <w:rPr>
+          <w:i/>
+        </w:rPr>
+        <w:t>register</w:t>
+      </w:r>
+      <w:r>
+        <w:t>. Odpowiada to przechowywaniu danych w rejestrach, czyli najszybszej dostępnej pamięci GPU (kod 3.7).</w:t>
+      </w:r>
+    </w:p>
+    <w:p/>
+    <w:tbl>
+      <w:tblPr>
+        <w:tblStyle w:val="Tabela-Siatka"/>
+        <w:tblW w:w="0" w:type="auto"/>
+        <w:tblLook w:val="04A0"/>
+      </w:tblPr>
+      <w:tblGrid>
+        <w:gridCol w:w="9287"/>
+      </w:tblGrid>
+      <w:tr>
+        <w:tc>
+          <w:tcPr>
+            <w:tcW w:w="9287" w:type="dxa"/>
+          </w:tcPr>
+          <w:p>
+            <w:pPr>
+              <w:rPr>
+                <w:rStyle w:val="Wyrnieniedelikatne"/>
+                <w:lang w:val="en-US"/>
+              </w:rPr>
+            </w:pPr>
+            <w:r>
+              <w:rPr>
+                <w:rStyle w:val="Wyrnieniedelikatne"/>
+                <w:lang w:val="en-US"/>
+              </w:rPr>
+              <w:t>// COMPUTING</w:t>
+            </w:r>
+          </w:p>
+          <w:p>
+            <w:pPr>
+              <w:rPr>
+                <w:rStyle w:val="Wyrnieniedelikatne"/>
+                <w:lang w:val="en-US"/>
+              </w:rPr>
+            </w:pPr>
+            <w:r>
+              <w:rPr>
+                <w:rStyle w:val="Wyrnieniedelikatne"/>
+                <w:lang w:val="en-US"/>
+              </w:rPr>
+              <w:t xml:space="preserve">  register float dX = 0.0f;</w:t>
+            </w:r>
+          </w:p>
+          <w:p>
+            <w:pPr>
+              <w:rPr>
+                <w:rStyle w:val="Wyrnieniedelikatne"/>
+                <w:lang w:val="en-US"/>
+              </w:rPr>
+            </w:pPr>
+            <w:r>
+              <w:rPr>
+                <w:rStyle w:val="Wyrnieniedelikatne"/>
+                <w:lang w:val="en-US"/>
+              </w:rPr>
+              <w:t xml:space="preserve">  register float dY = 0.0f;</w:t>
+            </w:r>
+          </w:p>
+          <w:p>
+            <w:pPr>
+              <w:rPr>
+                <w:rStyle w:val="Wyrnieniedelikatne"/>
+                <w:lang w:val="en-US"/>
+              </w:rPr>
+            </w:pPr>
+            <w:r>
+              <w:rPr>
+                <w:rStyle w:val="Wyrnieniedelikatne"/>
+                <w:lang w:val="en-US"/>
+              </w:rPr>
+              <w:t xml:space="preserve">  register float dZ = 0.0f;</w:t>
+            </w:r>
+          </w:p>
+          <w:p>
+            <w:pPr>
+              <w:rPr>
+                <w:rStyle w:val="Wyrnieniedelikatne"/>
+                <w:lang w:val="en-US"/>
+              </w:rPr>
+            </w:pPr>
+            <w:r>
+              <w:rPr>
+                <w:rStyle w:val="Wyrnieniedelikatne"/>
+                <w:lang w:val="en-US"/>
+              </w:rPr>
+              <w:t xml:space="preserve">  register float x = 0.0f, y = 0.0f, z = 0.0f;</w:t>
+            </w:r>
+          </w:p>
+          <w:p>
+            <w:pPr>
+              <w:rPr>
+                <w:rStyle w:val="Wyrnieniedelikatne"/>
+                <w:lang w:val="en-US"/>
+              </w:rPr>
+            </w:pPr>
+            <w:r>
+              <w:rPr>
+                <w:rStyle w:val="Wyrnieniedelikatne"/>
+                <w:lang w:val="en-US"/>
+              </w:rPr>
+              <w:t xml:space="preserve">  register float distance = 0.0f;</w:t>
+            </w:r>
+          </w:p>
+          <w:p>
+            <w:pPr>
+              <w:rPr>
+                <w:rStyle w:val="Wyrnieniedelikatne"/>
+                <w:lang w:val="en-US"/>
+              </w:rPr>
+            </w:pPr>
+            <w:r>
+              <w:rPr>
+                <w:rStyle w:val="Wyrnieniedelikatne"/>
+                <w:lang w:val="en-US"/>
+              </w:rPr>
+              <w:t xml:space="preserve">  register float potential = 0.0f;</w:t>
+            </w:r>
+          </w:p>
+          <w:p>
+            <w:pPr>
+              <w:rPr>
+                <w:lang w:val="en-US"/>
+              </w:rPr>
+            </w:pPr>
+            <w:r>
+              <w:rPr>
+                <w:rStyle w:val="Wyrnieniedelikatne"/>
+                <w:lang w:val="en-US"/>
+              </w:rPr>
+              <w:t xml:space="preserve">  register float deltaTimeSquare = 0.0025;</w:t>
+            </w:r>
+          </w:p>
+          <w:p>
+            <w:pPr>
+              <w:rPr>
+                <w:lang w:val="en-US"/>
+              </w:rPr>
+            </w:pPr>
+            <w:r>
+              <w:rPr>
+                <w:lang w:val="en-US"/>
+              </w:rPr>
+              <w:t>//………………………………</w:t>
+            </w:r>
+          </w:p>
+        </w:tc>
+      </w:tr>
+    </w:tbl>
+    <w:p>
+      <w:pPr>
+        <w:pStyle w:val="Podtytu"/>
+      </w:pPr>
+      <w:r>
+        <w:t>Kod 3.7. Optymalizacja – zastosowanie rejestrów.</w:t>
+      </w:r>
+    </w:p>
+    <w:p/>
+    <w:p>
+      <w:r>
+        <w:t xml:space="preserve">Drugim krokiem tego etapu było usunięcie wszystkich możliwych operacji arytmetycznych poza kernel lub zmniejszenie ich ilości w miarę możliwości. Do tej pory kwadrat różnicy </w:t>
+      </w:r>
+      <w:r>
+        <w:lastRenderedPageBreak/>
+        <w:t>czasu był obliczany na bieżąco na początku funkcji. Ponieważ jest to stała wartość dla całej symulacji, takie obliczenie zostało zastąpione stałą. Zredukowana została w ten sposób operacja potęgowania.</w:t>
+      </w:r>
+    </w:p>
+    <w:p>
+      <w:r>
+        <w:t>W kolejnym rozdziale przedstawione zostaną testy wydajności zaimplementowanego algorytmu oraz analiza wydajności po zastosowaniu powyższych optymalizacji.</w:t>
+      </w:r>
+    </w:p>
+    <w:p/>
     <w:p>
       <w:pPr>
         <w:rPr>
@@ -7203,7 +7639,13 @@
     </w:p>
     <w:p>
       <w:r>
-        <w:t>Testy wydajności będą wykonywane przy stałej konfiguracji, aby wyniki były miarodajne i porównywalne pomiędzy testami. Po uzyskaniu najszybszego i najbardziej wydajnego</w:t>
+        <w:t xml:space="preserve">Testy wydajności będą wykonywane przy stałej konfiguracji, aby wyniki były miarodajne i porównywalne pomiędzy testami. </w:t>
+      </w:r>
+      <w:r>
+        <w:t xml:space="preserve">Analizie poddane zostaną dwie struktury o różnej wielkości. </w:t>
+      </w:r>
+      <w:r>
+        <w:t>Po uzyskaniu najszybszego i najbardziej wydajnego</w:t>
       </w:r>
       <w:r>
         <w:t xml:space="preserve"> algorytmu wykonane zostaną testy na klastrze obliczeniowym, gdzie zbadany będzie również temat analizy skalowalności oraz modelu algorytm-urządzenie. Powyższe zagadnienia zawarte będą w rozdziale 5.</w:t>
@@ -7274,7 +7716,15 @@
             <w:tcW w:w="8099" w:type="dxa"/>
           </w:tcPr>
           <w:p>
-            <w:r>
+            <w:pPr>
+              <w:rPr>
+                <w:lang w:val="en-US"/>
+              </w:rPr>
+            </w:pPr>
+            <w:r>
+              <w:rPr>
+                <w:lang w:val="en-US"/>
+              </w:rPr>
               <w:t>Intel(R) Core(TM) i3-3110M CPU @ 2.40GHz</w:t>
             </w:r>
           </w:p>
@@ -7503,208 +7953,22 @@
     <w:p/>
     <w:p>
       <w:r>
-        <w:t xml:space="preserve">Konfiguracja wejściowa programu </w:t>
-      </w:r>
-      <w:r>
-        <w:t>wykonana na podstawie</w:t>
-      </w:r>
-      <w:r>
-        <w:t xml:space="preserve"> pliku </w:t>
+        <w:t xml:space="preserve">Każda karta graficzna Nvidii posiada charakterystyczne dla siebie parametry. Z punktu widzenia biblioteki CUDA dochodzi jeszcze kilka nowych bardzo istotnych podczas wykonywania obliczeń. Najistotniejszymi są maksymalna ilość wątków przypadających na blok oraz maksymalna ilość bloków przypadających na siatkę. Są one tak istotne, ponieważ to głównie tymi parametrami steruje się przy odpowiednim podziale problemu na wątki. Równie istotne są rozmiary pamięci dostępnych na GPU; szczególnie pamięć </w:t>
       </w:r>
       <w:r>
         <w:rPr>
           <w:i/>
         </w:rPr>
-        <w:t>structure.cfg</w:t>
-      </w:r>
-      <w:r>
-        <w:t>:</w:t>
-      </w:r>
-      <w:r>
-        <w:t xml:space="preserve"> </w:t>
-      </w:r>
-    </w:p>
-    <w:p/>
-    <w:tbl>
-      <w:tblPr>
-        <w:tblStyle w:val="Tabela-Siatka"/>
-        <w:tblW w:w="0" w:type="auto"/>
-        <w:tblLook w:val="04A0"/>
-      </w:tblPr>
-      <w:tblGrid>
-        <w:gridCol w:w="2088"/>
-        <w:gridCol w:w="7199"/>
-      </w:tblGrid>
-      <w:tr>
-        <w:tc>
-          <w:tcPr>
-            <w:tcW w:w="2088" w:type="dxa"/>
-          </w:tcPr>
-          <w:p>
-            <w:r>
-              <w:t>dimX</w:t>
-            </w:r>
-          </w:p>
-        </w:tc>
-        <w:tc>
-          <w:tcPr>
-            <w:tcW w:w="7199" w:type="dxa"/>
-          </w:tcPr>
-          <w:p>
-            <w:r>
-              <w:t>15</w:t>
-            </w:r>
-          </w:p>
-        </w:tc>
-      </w:tr>
-      <w:tr>
-        <w:tc>
-          <w:tcPr>
-            <w:tcW w:w="2088" w:type="dxa"/>
-          </w:tcPr>
-          <w:p>
-            <w:r>
-              <w:t>dimY</w:t>
-            </w:r>
-          </w:p>
-        </w:tc>
-        <w:tc>
-          <w:tcPr>
-            <w:tcW w:w="7199" w:type="dxa"/>
-          </w:tcPr>
-          <w:p>
-            <w:r>
-              <w:t>15</w:t>
-            </w:r>
-          </w:p>
-        </w:tc>
-      </w:tr>
-      <w:tr>
-        <w:tc>
-          <w:tcPr>
-            <w:tcW w:w="2088" w:type="dxa"/>
-          </w:tcPr>
-          <w:p>
-            <w:r>
-              <w:t>dimZ</w:t>
-            </w:r>
-          </w:p>
-        </w:tc>
-        <w:tc>
-          <w:tcPr>
-            <w:tcW w:w="7199" w:type="dxa"/>
-          </w:tcPr>
-          <w:p>
-            <w:pPr>
-              <w:rPr>
-                <w:lang w:val="en-US"/>
-              </w:rPr>
-            </w:pPr>
-            <w:r>
-              <w:rPr>
-                <w:lang w:val="en-US"/>
-              </w:rPr>
-              <w:t>15</w:t>
-            </w:r>
-          </w:p>
-        </w:tc>
-      </w:tr>
-      <w:tr>
-        <w:tc>
-          <w:tcPr>
-            <w:tcW w:w="2088" w:type="dxa"/>
-          </w:tcPr>
-          <w:p>
-            <w:r>
-              <w:t>force</w:t>
-            </w:r>
-          </w:p>
-        </w:tc>
-        <w:tc>
-          <w:tcPr>
-            <w:tcW w:w="7199" w:type="dxa"/>
-          </w:tcPr>
-          <w:p>
-            <w:pPr>
-              <w:rPr>
-                <w:lang w:val="en-US"/>
-              </w:rPr>
-            </w:pPr>
-            <w:r>
-              <w:rPr>
-                <w:lang w:val="en-US"/>
-              </w:rPr>
-              <w:t>1</w:t>
-            </w:r>
-          </w:p>
-        </w:tc>
-      </w:tr>
-      <w:tr>
-        <w:tc>
-          <w:tcPr>
-            <w:tcW w:w="2088" w:type="dxa"/>
-          </w:tcPr>
-          <w:p>
-            <w:r>
-              <w:t>forceType</w:t>
-            </w:r>
-          </w:p>
-        </w:tc>
-        <w:tc>
-          <w:tcPr>
-            <w:tcW w:w="7199" w:type="dxa"/>
-          </w:tcPr>
-          <w:p>
-            <w:r>
-              <w:t>ALL_AROUND</w:t>
-            </w:r>
-          </w:p>
-        </w:tc>
-      </w:tr>
-    </w:tbl>
-    <w:p>
-      <w:pPr>
-        <w:pStyle w:val="Podtytu"/>
-      </w:pPr>
-      <w:r>
-        <w:lastRenderedPageBreak/>
-        <w:t>Tab 4.2. Konfiguracja oprogramowania – optymalizacja i analiza wydajności</w:t>
-      </w:r>
-    </w:p>
-    <w:p/>
-    <w:p>
-      <w:r>
-        <w:t xml:space="preserve">Każda symulacja zostanie wykonana 100 krotnie. Zostanie wyciągnięty średni wynik spośród wszystkich testów. Pozwoli to na uzyskanie optymalnych wyników. </w:t>
-      </w:r>
-    </w:p>
-    <w:p>
-      <w:r>
-        <w:t>Rozdział 4 prezentuje jedynie testy wydajności. Nie będą poruszane tutaj sprawy modelowania defektów i graficzne przedstawienie rozwiązywanych problemów</w:t>
-      </w:r>
-      <w:r>
-        <w:t>. Odkształcenia i ich modelowanie szerzej opisane zostało w osobnym rozdziale.</w:t>
-      </w:r>
-    </w:p>
-    <w:p/>
-    <w:p>
-      <w:pPr>
-        <w:pStyle w:val="Nagwek2"/>
-        <w:numPr>
-          <w:ilvl w:val="1"/>
-          <w:numId w:val="10"/>
-        </w:numPr>
-      </w:pPr>
-      <w:r>
-        <w:t xml:space="preserve"> </w:t>
-      </w:r>
-      <w:bookmarkStart w:id="16" w:name="_Toc399442336"/>
-      <w:r>
-        <w:t>Pomiar czasu</w:t>
-      </w:r>
-    </w:p>
-    <w:p>
-      <w:r>
-        <w:t xml:space="preserve">W celu uzyskania jak najdokładniejszego pomiaru czasu wykorzystany został wbudowany w biblioteki CUDA mechanizm. Opiera się on na zdarzeniach, które przechwytują dokładny czas na starcie i końcu okresu pomiarowego. Wbudowana funkcja na podstawie wyników subskrypcji tych dwóch zdarzeń określa ile upłynęło pomiędzy nimi czasu. </w:t>
+        <w:t>shared</w:t>
+      </w:r>
+      <w:r>
+        <w:rPr>
+          <w:i/>
+        </w:rPr>
+        <w:t xml:space="preserve">. </w:t>
+      </w:r>
+      <w:r>
+        <w:t>Jest ona dość mała, lecz odpowiednie jej wykorzystanie może przynieść znaczy wzrost wydajności.</w:t>
       </w:r>
     </w:p>
     <w:p/>
@@ -7725,324 +7989,410 @@
           <w:p>
             <w:pPr>
               <w:rPr>
-                <w:rStyle w:val="Wyrnieniedelikatne"/>
-                <w:lang w:val="en-US"/>
-              </w:rPr>
-            </w:pPr>
-            <w:r>
-              <w:rPr>
-                <w:rStyle w:val="Wyrnieniedelikatne"/>
+                <w:lang w:val="en-US"/>
+              </w:rPr>
+            </w:pPr>
+            <w:r>
+              <w:rPr>
+                <w:lang w:val="en-US"/>
+              </w:rPr>
+              <w:lastRenderedPageBreak/>
+              <w:t>Device 0: "NVS 5400M"</w:t>
+            </w:r>
+          </w:p>
+          <w:p>
+            <w:pPr>
+              <w:rPr>
+                <w:lang w:val="en-US"/>
+              </w:rPr>
+            </w:pPr>
+            <w:r>
+              <w:rPr>
+                <w:lang w:val="en-US"/>
+              </w:rPr>
+              <w:t xml:space="preserve">  CUDA Driver Version / Runtime Version          5.5 / 5.5</w:t>
+            </w:r>
+          </w:p>
+          <w:p>
+            <w:pPr>
+              <w:rPr>
+                <w:lang w:val="en-US"/>
+              </w:rPr>
+            </w:pPr>
+            <w:r>
+              <w:rPr>
+                <w:lang w:val="en-US"/>
+              </w:rPr>
+              <w:t xml:space="preserve">  CUDA Capability Major/Minor version number:    2.1</w:t>
+            </w:r>
+          </w:p>
+          <w:p>
+            <w:pPr>
+              <w:rPr>
+                <w:lang w:val="en-US"/>
+              </w:rPr>
+            </w:pPr>
+            <w:r>
+              <w:rPr>
+                <w:lang w:val="en-US"/>
+              </w:rPr>
+              <w:t xml:space="preserve">  Total amount of global memory:                 1024 MBytes (1073283072 bytes)</w:t>
+            </w:r>
+          </w:p>
+          <w:p>
+            <w:pPr>
+              <w:rPr>
+                <w:lang w:val="en-US"/>
+              </w:rPr>
+            </w:pPr>
+            <w:r>
+              <w:rPr>
+                <w:lang w:val="en-US"/>
+              </w:rPr>
+              <w:t xml:space="preserve">  ( 2) Multiprocessors, ( 48) CUDA Cores/MP:     96 CUDA Cores</w:t>
+            </w:r>
+          </w:p>
+          <w:p>
+            <w:pPr>
+              <w:rPr>
+                <w:lang w:val="en-US"/>
+              </w:rPr>
+            </w:pPr>
+            <w:r>
+              <w:rPr>
+                <w:lang w:val="en-US"/>
+              </w:rPr>
+              <w:t xml:space="preserve">  GPU Clock rate:                                950 MHz (0.95 GHz)</w:t>
+            </w:r>
+          </w:p>
+          <w:p>
+            <w:pPr>
+              <w:rPr>
+                <w:lang w:val="en-US"/>
+              </w:rPr>
+            </w:pPr>
+            <w:r>
+              <w:rPr>
+                <w:lang w:val="en-US"/>
+              </w:rPr>
+              <w:t xml:space="preserve">  Memory Clock rate:                             900 Mhz</w:t>
+            </w:r>
+          </w:p>
+          <w:p>
+            <w:pPr>
+              <w:rPr>
+                <w:lang w:val="en-US"/>
+              </w:rPr>
+            </w:pPr>
+            <w:r>
+              <w:rPr>
+                <w:lang w:val="en-US"/>
+              </w:rPr>
+              <w:t xml:space="preserve">  Memory Bus Width:                              128-bit</w:t>
+            </w:r>
+          </w:p>
+          <w:p>
+            <w:pPr>
+              <w:rPr>
+                <w:lang w:val="en-US"/>
+              </w:rPr>
+            </w:pPr>
+            <w:r>
+              <w:rPr>
+                <w:lang w:val="en-US"/>
+              </w:rPr>
+              <w:t xml:space="preserve">  L2 Cache Size:                                 131072 bytes</w:t>
+            </w:r>
+          </w:p>
+          <w:p>
+            <w:pPr>
+              <w:rPr>
+                <w:lang w:val="en-US"/>
+              </w:rPr>
+            </w:pPr>
+            <w:r>
+              <w:rPr>
+                <w:lang w:val="en-US"/>
+              </w:rPr>
+              <w:t xml:space="preserve">  Maximum Texture Dimension Size (x,y,z)         1D=(65536), 2D=(65536, 65535), 3D=(2048, 2048, 2048)</w:t>
+            </w:r>
+          </w:p>
+          <w:p>
+            <w:pPr>
+              <w:rPr>
+                <w:lang w:val="en-US"/>
+              </w:rPr>
+            </w:pPr>
+            <w:r>
+              <w:rPr>
+                <w:lang w:val="en-US"/>
+              </w:rPr>
+              <w:t xml:space="preserve">  Maximum Layered 1D Texture Size, (num) layers  1D=(16384), 2048 layers</w:t>
+            </w:r>
+          </w:p>
+          <w:p>
+            <w:pPr>
+              <w:rPr>
+                <w:lang w:val="en-US"/>
+              </w:rPr>
+            </w:pPr>
+            <w:r>
+              <w:rPr>
+                <w:lang w:val="en-US"/>
+              </w:rPr>
+              <w:t xml:space="preserve">  Maximum Layered 2D Texture Size, (num) layers  2D=(16384, 16384), 2048 layers</w:t>
+            </w:r>
+          </w:p>
+          <w:p>
+            <w:pPr>
+              <w:rPr>
+                <w:lang w:val="en-US"/>
+              </w:rPr>
+            </w:pPr>
+            <w:r>
+              <w:rPr>
+                <w:lang w:val="en-US"/>
+              </w:rPr>
+              <w:t xml:space="preserve">  Total amount of constant memory:               65536 bytes</w:t>
+            </w:r>
+          </w:p>
+          <w:p>
+            <w:pPr>
+              <w:rPr>
+                <w:b/>
+                <w:lang w:val="en-US"/>
+              </w:rPr>
+            </w:pPr>
+            <w:r>
+              <w:rPr>
+                <w:lang w:val="en-US"/>
               </w:rPr>
               <w:t xml:space="preserve">  </w:t>
             </w:r>
             <w:r>
               <w:rPr>
-                <w:rStyle w:val="Wyrnieniedelikatne"/>
-                <w:lang w:val="en-US"/>
-              </w:rPr>
-              <w:t>cudaEvent_t start;</w:t>
-            </w:r>
-          </w:p>
-          <w:p>
-            <w:pPr>
-              <w:rPr>
-                <w:rStyle w:val="Wyrnieniedelikatne"/>
-                <w:lang w:val="en-US"/>
-              </w:rPr>
-            </w:pPr>
-            <w:r>
-              <w:rPr>
-                <w:rStyle w:val="Wyrnieniedelikatne"/>
-                <w:lang w:val="en-US"/>
-              </w:rPr>
-              <w:t xml:space="preserve">  handleTimerError(</w:t>
-            </w:r>
-            <w:r>
-              <w:rPr>
-                <w:rStyle w:val="Wyrnieniedelikatne"/>
                 <w:b/>
                 <w:lang w:val="en-US"/>
               </w:rPr>
-              <w:t>cudaEventCreate</w:t>
-            </w:r>
-            <w:r>
-              <w:rPr>
-                <w:rStyle w:val="Wyrnieniedelikatne"/>
-                <w:lang w:val="en-US"/>
-              </w:rPr>
-              <w:t>(&amp;start), START_CREATE);</w:t>
-            </w:r>
-          </w:p>
-          <w:p>
-            <w:pPr>
-              <w:rPr>
-                <w:rStyle w:val="Wyrnieniedelikatne"/>
-                <w:lang w:val="en-US"/>
-              </w:rPr>
-            </w:pPr>
-          </w:p>
-          <w:p>
-            <w:pPr>
-              <w:rPr>
-                <w:rStyle w:val="Wyrnieniedelikatne"/>
-                <w:lang w:val="en-US"/>
-              </w:rPr>
-            </w:pPr>
-            <w:r>
-              <w:rPr>
-                <w:rStyle w:val="Wyrnieniedelikatne"/>
-                <w:lang w:val="en-US"/>
-              </w:rPr>
-              <w:t xml:space="preserve">  cudaEvent_t stop;</w:t>
-            </w:r>
-          </w:p>
-          <w:p>
-            <w:pPr>
-              <w:rPr>
-                <w:rStyle w:val="Wyrnieniedelikatne"/>
-                <w:lang w:val="en-US"/>
-              </w:rPr>
-            </w:pPr>
-            <w:r>
-              <w:rPr>
-                <w:rStyle w:val="Wyrnieniedelikatne"/>
-                <w:lang w:val="en-US"/>
-              </w:rPr>
-              <w:t xml:space="preserve">  handleTimerError(</w:t>
-            </w:r>
-            <w:r>
-              <w:rPr>
-                <w:rStyle w:val="Wyrnieniedelikatne"/>
+              <w:t>Total amount of shared memory per block:       49152 bytes</w:t>
+            </w:r>
+          </w:p>
+          <w:p>
+            <w:pPr>
+              <w:rPr>
+                <w:lang w:val="en-US"/>
+              </w:rPr>
+            </w:pPr>
+            <w:r>
+              <w:rPr>
+                <w:lang w:val="en-US"/>
+              </w:rPr>
+              <w:t xml:space="preserve">  Total number of registers available per block: 32768</w:t>
+            </w:r>
+          </w:p>
+          <w:p>
+            <w:pPr>
+              <w:rPr>
+                <w:lang w:val="en-US"/>
+              </w:rPr>
+            </w:pPr>
+            <w:r>
+              <w:rPr>
+                <w:lang w:val="en-US"/>
+              </w:rPr>
+              <w:t xml:space="preserve">  Warp size:                                     32</w:t>
+            </w:r>
+          </w:p>
+          <w:p>
+            <w:pPr>
+              <w:rPr>
+                <w:lang w:val="en-US"/>
+              </w:rPr>
+            </w:pPr>
+            <w:r>
+              <w:rPr>
+                <w:lang w:val="en-US"/>
+              </w:rPr>
+              <w:t xml:space="preserve">  Maximum number of threads per multiprocessor:  1536</w:t>
+            </w:r>
+          </w:p>
+          <w:p>
+            <w:pPr>
+              <w:rPr>
+                <w:lang w:val="en-US"/>
+              </w:rPr>
+            </w:pPr>
+            <w:r>
+              <w:rPr>
+                <w:lang w:val="en-US"/>
+              </w:rPr>
+              <w:t xml:space="preserve">  Maximum number of threads per block:           1024</w:t>
+            </w:r>
+          </w:p>
+          <w:p>
+            <w:pPr>
+              <w:rPr>
                 <w:b/>
                 <w:lang w:val="en-US"/>
               </w:rPr>
-              <w:t>cudaEventCreate</w:t>
-            </w:r>
-            <w:r>
-              <w:rPr>
-                <w:rStyle w:val="Wyrnieniedelikatne"/>
-                <w:lang w:val="en-US"/>
-              </w:rPr>
-              <w:t>(&amp;stop), STOP_CREATE);</w:t>
-            </w:r>
-          </w:p>
-          <w:p>
-            <w:pPr>
-              <w:rPr>
-                <w:rStyle w:val="Wyrnieniedelikatne"/>
-                <w:lang w:val="en-US"/>
-              </w:rPr>
-            </w:pPr>
-            <w:r>
-              <w:rPr>
-                <w:rStyle w:val="Wyrnieniedelikatne"/>
+            </w:pPr>
+            <w:r>
+              <w:rPr>
                 <w:lang w:val="en-US"/>
               </w:rPr>
               <w:t xml:space="preserve">  </w:t>
             </w:r>
-          </w:p>
-          <w:p>
-            <w:pPr>
-              <w:rPr>
-                <w:rStyle w:val="Wyrnieniedelikatne"/>
-                <w:lang w:val="en-US"/>
-              </w:rPr>
-            </w:pPr>
-            <w:r>
-              <w:rPr>
-                <w:rStyle w:val="Wyrnieniedelikatne"/>
-                <w:lang w:val="en-US"/>
-              </w:rPr>
-              <w:t xml:space="preserve">  handleTimerError(</w:t>
-            </w:r>
-            <w:r>
-              <w:rPr>
-                <w:rStyle w:val="Wyrnieniedelikatne"/>
+            <w:r>
+              <w:rPr>
                 <w:b/>
                 <w:lang w:val="en-US"/>
               </w:rPr>
-              <w:t>cudaEventRecord</w:t>
-            </w:r>
-            <w:r>
-              <w:rPr>
-                <w:rStyle w:val="Wyrnieniedelikatne"/>
-                <w:lang w:val="en-US"/>
-              </w:rPr>
-              <w:t>(start, NULL), START_RECORD);</w:t>
-            </w:r>
-          </w:p>
-          <w:p>
-            <w:pPr>
-              <w:rPr>
-                <w:rStyle w:val="Wyrnieniedelikatne"/>
-                <w:lang w:val="en-US"/>
-              </w:rPr>
-            </w:pPr>
-          </w:p>
-          <w:p>
-            <w:pPr>
-              <w:rPr>
-                <w:rStyle w:val="Wyrnieniedelikatne"/>
-                <w:lang w:val="en-US"/>
-              </w:rPr>
-            </w:pPr>
-            <w:r>
-              <w:rPr>
-                <w:rStyle w:val="Wyrnieniedelikatne"/>
-                <w:lang w:val="en-US"/>
-              </w:rPr>
-              <w:t>/*</w:t>
-            </w:r>
-          </w:p>
-          <w:p>
-            <w:pPr>
-              <w:rPr>
-                <w:rStyle w:val="Wyrnieniedelikatne"/>
-                <w:lang w:val="en-US"/>
-              </w:rPr>
-            </w:pPr>
-            <w:r>
-              <w:rPr>
-                <w:rStyle w:val="Wyrnieniedelikatne"/>
-                <w:lang w:val="en-US"/>
-              </w:rPr>
-              <w:t>** OBLICZENIA</w:t>
-            </w:r>
-          </w:p>
-          <w:p>
-            <w:pPr>
-              <w:rPr>
-                <w:rStyle w:val="Wyrnieniedelikatne"/>
-                <w:lang w:val="en-US"/>
-              </w:rPr>
-            </w:pPr>
-            <w:r>
-              <w:rPr>
-                <w:rStyle w:val="Wyrnieniedelikatne"/>
-                <w:lang w:val="en-US"/>
-              </w:rPr>
-              <w:t>*/</w:t>
-            </w:r>
-          </w:p>
-          <w:p>
-            <w:pPr>
-              <w:rPr>
-                <w:rStyle w:val="Wyrnieniedelikatne"/>
-                <w:lang w:val="en-US"/>
-              </w:rPr>
-            </w:pPr>
-          </w:p>
-          <w:p>
-            <w:pPr>
-              <w:rPr>
-                <w:rStyle w:val="Wyrnieniedelikatne"/>
-                <w:lang w:val="en-US"/>
-              </w:rPr>
-            </w:pPr>
-            <w:r>
-              <w:rPr>
-                <w:rStyle w:val="Wyrnieniedelikatne"/>
-                <w:lang w:val="en-US"/>
-              </w:rPr>
-              <w:t xml:space="preserve">  cudaDeviceSynchronize();</w:t>
-            </w:r>
-          </w:p>
-          <w:p>
-            <w:pPr>
-              <w:rPr>
-                <w:rStyle w:val="Wyrnieniedelikatne"/>
-                <w:lang w:val="en-US"/>
-              </w:rPr>
-            </w:pPr>
-          </w:p>
-          <w:p>
-            <w:pPr>
-              <w:rPr>
-                <w:rStyle w:val="Wyrnieniedelikatne"/>
-                <w:lang w:val="en-US"/>
-              </w:rPr>
-            </w:pPr>
-            <w:r>
-              <w:rPr>
-                <w:rStyle w:val="Wyrnieniedelikatne"/>
-                <w:lang w:val="en-US"/>
-              </w:rPr>
-              <w:t xml:space="preserve">  handleTimerError(</w:t>
-            </w:r>
-            <w:r>
-              <w:rPr>
-                <w:rStyle w:val="Wyrnieniedelikatne"/>
+              <w:t>Max dimension size of a thread block (x,y,z): (1024, 1024, 64)</w:t>
+            </w:r>
+          </w:p>
+          <w:p>
+            <w:pPr>
+              <w:rPr>
                 <w:b/>
                 <w:lang w:val="en-US"/>
               </w:rPr>
-              <w:t>cudaEventRecord</w:t>
-            </w:r>
-            <w:r>
-              <w:rPr>
-                <w:rStyle w:val="Wyrnieniedelikatne"/>
-                <w:lang w:val="en-US"/>
-              </w:rPr>
-              <w:t>(stop, NULL), STOP_RECORD);</w:t>
-            </w:r>
-          </w:p>
-          <w:p>
-            <w:pPr>
-              <w:rPr>
-                <w:rStyle w:val="Wyrnieniedelikatne"/>
-                <w:lang w:val="en-US"/>
-              </w:rPr>
-            </w:pPr>
-            <w:r>
-              <w:rPr>
-                <w:rStyle w:val="Wyrnieniedelikatne"/>
-                <w:lang w:val="en-US"/>
-              </w:rPr>
-              <w:t xml:space="preserve">  handleTimerError(</w:t>
-            </w:r>
-            <w:r>
-              <w:rPr>
-                <w:rStyle w:val="Wyrnieniedelikatne"/>
+            </w:pPr>
+            <w:r>
+              <w:rPr>
                 <w:b/>
                 <w:lang w:val="en-US"/>
               </w:rPr>
-              <w:t>cudaEventSynchronize</w:t>
-            </w:r>
-            <w:r>
-              <w:rPr>
-                <w:rStyle w:val="Wyrnieniedelikatne"/>
-                <w:lang w:val="en-US"/>
-              </w:rPr>
-              <w:t>(stop), SYNCHRONIZE);</w:t>
-            </w:r>
-          </w:p>
-          <w:p>
-            <w:pPr>
-              <w:rPr>
-                <w:rStyle w:val="Wyrnieniedelikatne"/>
-                <w:lang w:val="en-US"/>
-              </w:rPr>
-            </w:pPr>
-            <w:r>
-              <w:rPr>
-                <w:rStyle w:val="Wyrnieniedelikatne"/>
-                <w:lang w:val="en-US"/>
-              </w:rPr>
-              <w:t xml:space="preserve">  handleTimerError(</w:t>
-            </w:r>
-            <w:r>
-              <w:rPr>
-                <w:rStyle w:val="Wyrnieniedelikatne"/>
-                <w:b/>
-                <w:lang w:val="en-US"/>
-              </w:rPr>
-              <w:t>cudaEventElapsedTime</w:t>
-            </w:r>
-            <w:r>
-              <w:rPr>
-                <w:rStyle w:val="Wyrnieniedelikatne"/>
-                <w:lang w:val="en-US"/>
-              </w:rPr>
-              <w:t>(&amp;msecTotal, start, stop), ELAPSED_TIME);</w:t>
+              <w:t xml:space="preserve">  Max dimension size of a grid size    (x,y,z): (65535, 65535, 65535)</w:t>
+            </w:r>
+          </w:p>
+          <w:p>
+            <w:pPr>
+              <w:rPr>
+                <w:lang w:val="en-US"/>
+              </w:rPr>
+            </w:pPr>
+            <w:r>
+              <w:rPr>
+                <w:lang w:val="en-US"/>
+              </w:rPr>
+              <w:t xml:space="preserve">  Maximum memory pitch:                          2147483647 bytes</w:t>
+            </w:r>
+          </w:p>
+          <w:p>
+            <w:pPr>
+              <w:rPr>
+                <w:lang w:val="en-US"/>
+              </w:rPr>
+            </w:pPr>
+            <w:r>
+              <w:rPr>
+                <w:lang w:val="en-US"/>
+              </w:rPr>
+              <w:t xml:space="preserve">  Texture alignment:                             512 bytes</w:t>
+            </w:r>
+          </w:p>
+          <w:p>
+            <w:pPr>
+              <w:rPr>
+                <w:lang w:val="en-US"/>
+              </w:rPr>
+            </w:pPr>
+            <w:r>
+              <w:rPr>
+                <w:lang w:val="en-US"/>
+              </w:rPr>
+              <w:t xml:space="preserve">  Concurrent copy and kernel execution:          Yes with 1 copy engine(s)</w:t>
+            </w:r>
+          </w:p>
+          <w:p>
+            <w:pPr>
+              <w:rPr>
+                <w:lang w:val="en-US"/>
+              </w:rPr>
+            </w:pPr>
+            <w:r>
+              <w:rPr>
+                <w:lang w:val="en-US"/>
+              </w:rPr>
+              <w:t xml:space="preserve">  Run time limit on kernels:                     Yes</w:t>
+            </w:r>
+          </w:p>
+          <w:p>
+            <w:pPr>
+              <w:rPr>
+                <w:lang w:val="en-US"/>
+              </w:rPr>
+            </w:pPr>
+            <w:r>
+              <w:rPr>
+                <w:lang w:val="en-US"/>
+              </w:rPr>
+              <w:t xml:space="preserve">  Integrated GPU sharing Host Memory:            No</w:t>
+            </w:r>
+          </w:p>
+          <w:p>
+            <w:pPr>
+              <w:rPr>
+                <w:lang w:val="en-US"/>
+              </w:rPr>
+            </w:pPr>
+            <w:r>
+              <w:rPr>
+                <w:lang w:val="en-US"/>
+              </w:rPr>
+              <w:t xml:space="preserve">  Support host page-locked memory mapping:       Yes</w:t>
+            </w:r>
+          </w:p>
+          <w:p>
+            <w:pPr>
+              <w:rPr>
+                <w:lang w:val="en-US"/>
+              </w:rPr>
+            </w:pPr>
+            <w:r>
+              <w:rPr>
+                <w:lang w:val="en-US"/>
+              </w:rPr>
+              <w:t xml:space="preserve">  Alignment requirement for Surfaces:            Yes</w:t>
+            </w:r>
+          </w:p>
+          <w:p>
+            <w:pPr>
+              <w:rPr>
+                <w:lang w:val="en-US"/>
+              </w:rPr>
+            </w:pPr>
+            <w:r>
+              <w:rPr>
+                <w:lang w:val="en-US"/>
+              </w:rPr>
+              <w:t xml:space="preserve">  Device has ECC support:                        Disabled</w:t>
+            </w:r>
+          </w:p>
+          <w:p>
+            <w:pPr>
+              <w:rPr>
+                <w:lang w:val="en-US"/>
+              </w:rPr>
+            </w:pPr>
+            <w:r>
+              <w:rPr>
+                <w:lang w:val="en-US"/>
+              </w:rPr>
+              <w:t xml:space="preserve">  Device supports Unified Addressing (UVA):      Yes</w:t>
+            </w:r>
+          </w:p>
+          <w:p>
+            <w:pPr>
+              <w:rPr>
+                <w:lang w:val="en-US"/>
+              </w:rPr>
+            </w:pPr>
+            <w:r>
+              <w:rPr>
+                <w:lang w:val="en-US"/>
+              </w:rPr>
+              <w:t xml:space="preserve">  Device PCI Bus ID / PCI location ID:           1 / 0</w:t>
             </w:r>
           </w:p>
         </w:tc>
@@ -8053,23 +8403,316 @@
         <w:pStyle w:val="Podtytu"/>
       </w:pPr>
       <w:r>
-        <w:t>Kod 4.1. Pomiar czasu symulacji.</w:t>
-      </w:r>
+        <w:t>Tab 4.3. Parametry CUDA dla NVS 5400M.</w:t>
+      </w:r>
+    </w:p>
+    <w:p>
+      <w:pPr>
+        <w:pStyle w:val="Tekstpodstawowy"/>
+      </w:pPr>
     </w:p>
     <w:p/>
     <w:p>
       <w:r>
-        <w:t>Powyższy przykład przedstawia szablon</w:t>
-      </w:r>
-      <w:r>
-        <w:t xml:space="preserve"> jaki jest stosowany do pomiaru czasu. Zawiera wszystkie niezbędne funkcje do przechwytywania, synchronizacji i obliczania czasu wraz z </w:t>
-      </w:r>
-      <w:r>
         <w:lastRenderedPageBreak/>
-        <w:t>obsługą błędów. Po zebraniu danych w taki sposób</w:t>
-      </w:r>
-      <w:r>
-        <w:t xml:space="preserve"> można przeprowadzić szacowanie uzyskanej wydajności. Wymaga to, oprócz zmierzonego czasu, również ręcznego obliczenia ilości operacji wykonanych w algorytmie. Dzięki temu możliwe będzie wyliczanie wielkości GFLOPS czyli ilości operacji na sekundę.</w:t>
+        <w:t>Konfiguracje</w:t>
+      </w:r>
+      <w:r>
+        <w:t xml:space="preserve"> wejściowa programu </w:t>
+      </w:r>
+      <w:r>
+        <w:t>wykonana na podstawie</w:t>
+      </w:r>
+      <w:r>
+        <w:t xml:space="preserve"> pliku </w:t>
+      </w:r>
+      <w:r>
+        <w:rPr>
+          <w:i/>
+        </w:rPr>
+        <w:t>structure.cfg</w:t>
+      </w:r>
+      <w:r>
+        <w:t>:</w:t>
+      </w:r>
+      <w:r>
+        <w:t xml:space="preserve"> </w:t>
+      </w:r>
+    </w:p>
+    <w:p/>
+    <w:tbl>
+      <w:tblPr>
+        <w:tblStyle w:val="Tabela-Siatka"/>
+        <w:tblW w:w="0" w:type="auto"/>
+        <w:tblLook w:val="04A0"/>
+      </w:tblPr>
+      <w:tblGrid>
+        <w:gridCol w:w="2088"/>
+        <w:gridCol w:w="3600"/>
+        <w:gridCol w:w="3599"/>
+      </w:tblGrid>
+      <w:tr>
+        <w:tc>
+          <w:tcPr>
+            <w:tcW w:w="2088" w:type="dxa"/>
+          </w:tcPr>
+          <w:p>
+            <w:r>
+              <w:t>dimX</w:t>
+            </w:r>
+          </w:p>
+        </w:tc>
+        <w:tc>
+          <w:tcPr>
+            <w:tcW w:w="3600" w:type="dxa"/>
+            <w:tcBorders>
+              <w:right w:val="single" w:sz="4" w:space="0" w:color="auto"/>
+            </w:tcBorders>
+          </w:tcPr>
+          <w:p>
+            <w:pPr>
+              <w:jc w:val="center"/>
+            </w:pPr>
+            <w:r>
+              <w:t>15</w:t>
+            </w:r>
+          </w:p>
+        </w:tc>
+        <w:tc>
+          <w:tcPr>
+            <w:tcW w:w="3599" w:type="dxa"/>
+            <w:tcBorders>
+              <w:left w:val="single" w:sz="4" w:space="0" w:color="auto"/>
+            </w:tcBorders>
+          </w:tcPr>
+          <w:p>
+            <w:pPr>
+              <w:jc w:val="center"/>
+            </w:pPr>
+            <w:r>
+              <w:t>25</w:t>
+            </w:r>
+          </w:p>
+        </w:tc>
+      </w:tr>
+      <w:tr>
+        <w:tc>
+          <w:tcPr>
+            <w:tcW w:w="2088" w:type="dxa"/>
+          </w:tcPr>
+          <w:p>
+            <w:r>
+              <w:t>dimY</w:t>
+            </w:r>
+          </w:p>
+        </w:tc>
+        <w:tc>
+          <w:tcPr>
+            <w:tcW w:w="3600" w:type="dxa"/>
+            <w:tcBorders>
+              <w:right w:val="single" w:sz="4" w:space="0" w:color="auto"/>
+            </w:tcBorders>
+          </w:tcPr>
+          <w:p>
+            <w:pPr>
+              <w:jc w:val="center"/>
+            </w:pPr>
+            <w:r>
+              <w:t>15</w:t>
+            </w:r>
+          </w:p>
+        </w:tc>
+        <w:tc>
+          <w:tcPr>
+            <w:tcW w:w="3599" w:type="dxa"/>
+            <w:tcBorders>
+              <w:left w:val="single" w:sz="4" w:space="0" w:color="auto"/>
+            </w:tcBorders>
+          </w:tcPr>
+          <w:p>
+            <w:pPr>
+              <w:jc w:val="center"/>
+            </w:pPr>
+            <w:r>
+              <w:t>25</w:t>
+            </w:r>
+          </w:p>
+        </w:tc>
+      </w:tr>
+      <w:tr>
+        <w:tc>
+          <w:tcPr>
+            <w:tcW w:w="2088" w:type="dxa"/>
+          </w:tcPr>
+          <w:p>
+            <w:r>
+              <w:t>dimZ</w:t>
+            </w:r>
+          </w:p>
+        </w:tc>
+        <w:tc>
+          <w:tcPr>
+            <w:tcW w:w="3600" w:type="dxa"/>
+            <w:tcBorders>
+              <w:right w:val="single" w:sz="4" w:space="0" w:color="auto"/>
+            </w:tcBorders>
+          </w:tcPr>
+          <w:p>
+            <w:pPr>
+              <w:jc w:val="center"/>
+              <w:rPr>
+                <w:lang w:val="en-US"/>
+              </w:rPr>
+            </w:pPr>
+            <w:r>
+              <w:rPr>
+                <w:lang w:val="en-US"/>
+              </w:rPr>
+              <w:t>15</w:t>
+            </w:r>
+          </w:p>
+        </w:tc>
+        <w:tc>
+          <w:tcPr>
+            <w:tcW w:w="3599" w:type="dxa"/>
+            <w:tcBorders>
+              <w:left w:val="single" w:sz="4" w:space="0" w:color="auto"/>
+            </w:tcBorders>
+          </w:tcPr>
+          <w:p>
+            <w:pPr>
+              <w:jc w:val="center"/>
+              <w:rPr>
+                <w:lang w:val="en-US"/>
+              </w:rPr>
+            </w:pPr>
+            <w:r>
+              <w:rPr>
+                <w:lang w:val="en-US"/>
+              </w:rPr>
+              <w:t>25</w:t>
+            </w:r>
+          </w:p>
+        </w:tc>
+      </w:tr>
+      <w:tr>
+        <w:tc>
+          <w:tcPr>
+            <w:tcW w:w="2088" w:type="dxa"/>
+          </w:tcPr>
+          <w:p>
+            <w:r>
+              <w:t>force</w:t>
+            </w:r>
+          </w:p>
+        </w:tc>
+        <w:tc>
+          <w:tcPr>
+            <w:tcW w:w="7199" w:type="dxa"/>
+            <w:gridSpan w:val="2"/>
+          </w:tcPr>
+          <w:p>
+            <w:pPr>
+              <w:jc w:val="center"/>
+              <w:rPr>
+                <w:lang w:val="en-US"/>
+              </w:rPr>
+            </w:pPr>
+            <w:r>
+              <w:rPr>
+                <w:lang w:val="en-US"/>
+              </w:rPr>
+              <w:t>1</w:t>
+            </w:r>
+          </w:p>
+        </w:tc>
+      </w:tr>
+      <w:tr>
+        <w:tc>
+          <w:tcPr>
+            <w:tcW w:w="2088" w:type="dxa"/>
+          </w:tcPr>
+          <w:p>
+            <w:r>
+              <w:t>forceType</w:t>
+            </w:r>
+          </w:p>
+        </w:tc>
+        <w:tc>
+          <w:tcPr>
+            <w:tcW w:w="7199" w:type="dxa"/>
+            <w:gridSpan w:val="2"/>
+          </w:tcPr>
+          <w:p>
+            <w:pPr>
+              <w:jc w:val="center"/>
+            </w:pPr>
+            <w:r>
+              <w:t>ALL_AROUND</w:t>
+            </w:r>
+          </w:p>
+        </w:tc>
+      </w:tr>
+    </w:tbl>
+    <w:p>
+      <w:pPr>
+        <w:pStyle w:val="Podtytu"/>
+      </w:pPr>
+      <w:r>
+        <w:t>Tab 4.</w:t>
+      </w:r>
+      <w:r>
+        <w:t>4</w:t>
+      </w:r>
+      <w:r>
+        <w:t>. Konfiguracja – dane wejściowe struktury.</w:t>
+      </w:r>
+    </w:p>
+    <w:p/>
+    <w:p>
+      <w:r>
+        <w:t xml:space="preserve">Każda symulacja zostanie wykonana 100 krotnie. Zostanie wyciągnięty średni wynik spośród wszystkich testów. Pozwoli to na uzyskanie optymalnych wyników. </w:t>
+      </w:r>
+    </w:p>
+    <w:p>
+      <w:r>
+        <w:t>Jedynym zmiennym parametrem symulacji będzie ilość wątków przydzielonych na blok. Dzięki temu można będzie sprawdzić wpływ ilości wątków na wydajność symulacji.</w:t>
+      </w:r>
+      <w:r>
+        <w:t xml:space="preserve"> Na podstawie ilości wątków na blok oraz rozmiaru problemu wyznaczana jest ilość potrzebnych bloków wątków w siatce.</w:t>
+      </w:r>
+      <w:r>
+        <w:t xml:space="preserve"> Pojedynczy blok z wątkami jest nazywany grupą roboczą.</w:t>
+      </w:r>
+    </w:p>
+    <w:p>
+      <w:r>
+        <w:t>Rozdział 4 prezentuje jedynie testy wydajności. Nie będą poruszane tutaj sprawy modelowania defektów i graficzne przedstawienie rozwiązywanych problemów</w:t>
+      </w:r>
+      <w:r>
+        <w:t>. Odkształcenia i ich modelowanie szerzej opisane zostało w osobnym rozdziale.</w:t>
+      </w:r>
+    </w:p>
+    <w:p/>
+    <w:p>
+      <w:pPr>
+        <w:pStyle w:val="Nagwek2"/>
+        <w:numPr>
+          <w:ilvl w:val="1"/>
+          <w:numId w:val="10"/>
+        </w:numPr>
+      </w:pPr>
+      <w:r>
+        <w:t xml:space="preserve"> </w:t>
+      </w:r>
+      <w:bookmarkStart w:id="16" w:name="_Toc399442336"/>
+      <w:r>
+        <w:t>Pomiar czasu</w:t>
+      </w:r>
+    </w:p>
+    <w:p>
+      <w:r>
+        <w:t xml:space="preserve">W celu uzyskania jak najdokładniejszego pomiaru czasu wykorzystany został wbudowany w biblioteki CUDA mechanizm. Opiera się on na zdarzeniach, które przechwytują dokładny czas na starcie i końcu okresu pomiarowego. Wbudowana funkcja na podstawie wyników subskrypcji tych dwóch zdarzeń określa ile upłynęło pomiędzy nimi czasu. </w:t>
       </w:r>
     </w:p>
     <w:p/>
@@ -8097,7 +8740,6 @@
             <w:r>
               <w:rPr>
                 <w:rStyle w:val="Wyrnieniedelikatne"/>
-                <w:lang w:val="en-US"/>
               </w:rPr>
               <w:t xml:space="preserve">  </w:t>
             </w:r>
@@ -8106,157 +8748,310 @@
                 <w:rStyle w:val="Wyrnieniedelikatne"/>
                 <w:lang w:val="en-US"/>
               </w:rPr>
-              <w:t>float msecPerSimulation = msecTotal / nIter;</w:t>
-            </w:r>
-          </w:p>
-          <w:p>
-            <w:pPr>
-              <w:rPr>
-                <w:rStyle w:val="Wyrnieniedelikatne"/>
-                <w:lang w:val="en-US"/>
-              </w:rPr>
-            </w:pPr>
-            <w:r>
-              <w:rPr>
-                <w:rStyle w:val="Wyrnieniedelikatne"/>
-                <w:lang w:val="en-US"/>
-              </w:rPr>
-              <w:t xml:space="preserve">  double flopsPerSimulation = 55.0 * structure-&gt;atomsCount * structure-&gt;atomsCount + 9.0 * structure-&gt;atomsCount + 2 * (structure-&gt;atomsCount + 256 - 1 )/ 256;</w:t>
-            </w:r>
-          </w:p>
-          <w:p>
-            <w:pPr>
-              <w:rPr>
-                <w:rStyle w:val="Wyrnieniedelikatne"/>
-                <w:lang w:val="en-US"/>
-              </w:rPr>
-            </w:pPr>
-            <w:r>
-              <w:rPr>
-                <w:rStyle w:val="Wyrnieniedelikatne"/>
-                <w:lang w:val="en-US"/>
-              </w:rPr>
-              <w:t xml:space="preserve">  double gigaFlops = (flopsPerSimulation * 1.0e-9f) / (msecPerSimulation / 1000.0f);</w:t>
-            </w:r>
-          </w:p>
-          <w:p>
-            <w:pPr>
-              <w:rPr>
-                <w:rStyle w:val="Wyrnieniedelikatne"/>
-                <w:lang w:val="en-US"/>
-              </w:rPr>
-            </w:pPr>
-            <w:r>
-              <w:rPr>
-                <w:rStyle w:val="Wyrnieniedelikatne"/>
-                <w:lang w:val="en-US"/>
-              </w:rPr>
-              <w:t xml:space="preserve">  printf("\n\t\tPerformance= %.2f GFlop/s, Time= %.3f msec, Size= %.0f Ops, WorkgroupSize= %u threads/block\n",</w:t>
-            </w:r>
-          </w:p>
-          <w:p>
-            <w:pPr>
-              <w:rPr>
-                <w:rStyle w:val="Wyrnieniedelikatne"/>
-              </w:rPr>
-            </w:pPr>
-            <w:r>
-              <w:rPr>
-                <w:rStyle w:val="Wyrnieniedelikatne"/>
-                <w:lang w:val="en-US"/>
-              </w:rPr>
-              <w:tab/>
-              <w:t xml:space="preserve"> </w:t>
-            </w:r>
-            <w:r>
-              <w:rPr>
-                <w:rStyle w:val="Wyrnieniedelikatne"/>
-              </w:rPr>
-              <w:t>gigaFlops,</w:t>
-            </w:r>
-          </w:p>
-          <w:p>
-            <w:pPr>
-              <w:rPr>
-                <w:rStyle w:val="Wyrnieniedelikatne"/>
-              </w:rPr>
-            </w:pPr>
-            <w:r>
-              <w:rPr>
-                <w:rStyle w:val="Wyrnieniedelikatne"/>
-              </w:rPr>
-              <w:tab/>
-              <w:t xml:space="preserve"> msecPerSimulation,</w:t>
-            </w:r>
-          </w:p>
-          <w:p>
-            <w:pPr>
-              <w:rPr>
-                <w:rStyle w:val="Wyrnieniedelikatne"/>
-              </w:rPr>
-            </w:pPr>
-            <w:r>
-              <w:rPr>
-                <w:rStyle w:val="Wyrnieniedelikatne"/>
-              </w:rPr>
-              <w:tab/>
-              <w:t xml:space="preserve"> flopsPerSimulation,</w:t>
-            </w:r>
-          </w:p>
-          <w:p>
-            <w:pPr>
-              <w:rPr>
-                <w:rStyle w:val="Wyrnieniedelikatne"/>
-              </w:rPr>
-            </w:pPr>
-            <w:r>
-              <w:rPr>
-                <w:rStyle w:val="Wyrnieniedelikatne"/>
-              </w:rPr>
-              <w:tab/>
-              <w:t xml:space="preserve"> block.x * block.y);</w:t>
-            </w:r>
-          </w:p>
-          <w:p>
-            <w:pPr>
-              <w:rPr>
-                <w:rStyle w:val="Wyrnieniedelikatne"/>
-              </w:rPr>
-            </w:pPr>
-          </w:p>
-          <w:p>
-            <w:pPr>
-              <w:rPr>
-                <w:rStyle w:val="Wyrnieniedelikatne"/>
-              </w:rPr>
-            </w:pPr>
-          </w:p>
-          <w:p>
-            <w:pPr>
-              <w:rPr>
-                <w:rStyle w:val="Wyrnieniedelikatne"/>
-              </w:rPr>
-            </w:pPr>
-            <w:r>
-              <w:rPr>
-                <w:rStyle w:val="Wyrnieniedelikatne"/>
-              </w:rPr>
-              <w:t>///////////////// Wynik przykładowego wykonania powyższego kodu////////////////////</w:t>
-            </w:r>
-          </w:p>
-          <w:p>
-            <w:pPr>
-              <w:rPr>
-                <w:rStyle w:val="Wyrnieniedelikatne"/>
-                <w:lang w:val="en-US"/>
-              </w:rPr>
-            </w:pPr>
-            <w:r>
-              <w:rPr>
-                <w:rStyle w:val="Wyrnieniedelikatne"/>
-                <w:lang w:val="en-US"/>
-              </w:rPr>
-              <w:t>Performance= 14.68 GFlop/s, Time= 42.675 msec, Size= 626514778 Ops, WorkgroupSize= 256 threads/block</w:t>
+              <w:t>cudaEvent_t start;</w:t>
+            </w:r>
+          </w:p>
+          <w:p>
+            <w:pPr>
+              <w:rPr>
+                <w:rStyle w:val="Wyrnieniedelikatne"/>
+                <w:lang w:val="en-US"/>
+              </w:rPr>
+            </w:pPr>
+            <w:r>
+              <w:rPr>
+                <w:rStyle w:val="Wyrnieniedelikatne"/>
+                <w:lang w:val="en-US"/>
+              </w:rPr>
+              <w:t xml:space="preserve">  handleTimerError(</w:t>
+            </w:r>
+            <w:r>
+              <w:rPr>
+                <w:rStyle w:val="Wyrnieniedelikatne"/>
+                <w:b/>
+                <w:lang w:val="en-US"/>
+              </w:rPr>
+              <w:t>cudaEventCreate</w:t>
+            </w:r>
+            <w:r>
+              <w:rPr>
+                <w:rStyle w:val="Wyrnieniedelikatne"/>
+                <w:lang w:val="en-US"/>
+              </w:rPr>
+              <w:t>(&amp;start), START_CREATE);</w:t>
+            </w:r>
+          </w:p>
+          <w:p>
+            <w:pPr>
+              <w:rPr>
+                <w:rStyle w:val="Wyrnieniedelikatne"/>
+                <w:lang w:val="en-US"/>
+              </w:rPr>
+            </w:pPr>
+          </w:p>
+          <w:p>
+            <w:pPr>
+              <w:rPr>
+                <w:rStyle w:val="Wyrnieniedelikatne"/>
+                <w:lang w:val="en-US"/>
+              </w:rPr>
+            </w:pPr>
+            <w:r>
+              <w:rPr>
+                <w:rStyle w:val="Wyrnieniedelikatne"/>
+                <w:lang w:val="en-US"/>
+              </w:rPr>
+              <w:t xml:space="preserve">  cudaEvent_t stop;</w:t>
+            </w:r>
+          </w:p>
+          <w:p>
+            <w:pPr>
+              <w:rPr>
+                <w:rStyle w:val="Wyrnieniedelikatne"/>
+                <w:lang w:val="en-US"/>
+              </w:rPr>
+            </w:pPr>
+            <w:r>
+              <w:rPr>
+                <w:rStyle w:val="Wyrnieniedelikatne"/>
+                <w:lang w:val="en-US"/>
+              </w:rPr>
+              <w:t xml:space="preserve">  handleTimerError(</w:t>
+            </w:r>
+            <w:r>
+              <w:rPr>
+                <w:rStyle w:val="Wyrnieniedelikatne"/>
+                <w:b/>
+                <w:lang w:val="en-US"/>
+              </w:rPr>
+              <w:t>cudaEventCreate</w:t>
+            </w:r>
+            <w:r>
+              <w:rPr>
+                <w:rStyle w:val="Wyrnieniedelikatne"/>
+                <w:lang w:val="en-US"/>
+              </w:rPr>
+              <w:t>(&amp;stop), STOP_CREATE);</w:t>
+            </w:r>
+          </w:p>
+          <w:p>
+            <w:pPr>
+              <w:rPr>
+                <w:rStyle w:val="Wyrnieniedelikatne"/>
+                <w:lang w:val="en-US"/>
+              </w:rPr>
+            </w:pPr>
+            <w:r>
+              <w:rPr>
+                <w:rStyle w:val="Wyrnieniedelikatne"/>
+                <w:lang w:val="en-US"/>
+              </w:rPr>
+              <w:t xml:space="preserve">  </w:t>
+            </w:r>
+          </w:p>
+          <w:p>
+            <w:pPr>
+              <w:rPr>
+                <w:rStyle w:val="Wyrnieniedelikatne"/>
+                <w:lang w:val="en-US"/>
+              </w:rPr>
+            </w:pPr>
+            <w:r>
+              <w:rPr>
+                <w:rStyle w:val="Wyrnieniedelikatne"/>
+                <w:lang w:val="en-US"/>
+              </w:rPr>
+              <w:t xml:space="preserve">  handleTimerError(</w:t>
+            </w:r>
+            <w:r>
+              <w:rPr>
+                <w:rStyle w:val="Wyrnieniedelikatne"/>
+                <w:b/>
+                <w:lang w:val="en-US"/>
+              </w:rPr>
+              <w:t>cudaEventRecord</w:t>
+            </w:r>
+            <w:r>
+              <w:rPr>
+                <w:rStyle w:val="Wyrnieniedelikatne"/>
+                <w:lang w:val="en-US"/>
+              </w:rPr>
+              <w:t>(start, NULL), START_RECORD);</w:t>
+            </w:r>
+          </w:p>
+          <w:p>
+            <w:pPr>
+              <w:rPr>
+                <w:rStyle w:val="Wyrnieniedelikatne"/>
+                <w:lang w:val="en-US"/>
+              </w:rPr>
+            </w:pPr>
+          </w:p>
+          <w:p>
+            <w:pPr>
+              <w:rPr>
+                <w:rStyle w:val="Wyrnieniedelikatne"/>
+                <w:lang w:val="en-US"/>
+              </w:rPr>
+            </w:pPr>
+            <w:r>
+              <w:rPr>
+                <w:rStyle w:val="Wyrnieniedelikatne"/>
+                <w:lang w:val="en-US"/>
+              </w:rPr>
+              <w:t>/*</w:t>
+            </w:r>
+          </w:p>
+          <w:p>
+            <w:pPr>
+              <w:rPr>
+                <w:rStyle w:val="Wyrnieniedelikatne"/>
+                <w:lang w:val="en-US"/>
+              </w:rPr>
+            </w:pPr>
+            <w:r>
+              <w:rPr>
+                <w:rStyle w:val="Wyrnieniedelikatne"/>
+                <w:lang w:val="en-US"/>
+              </w:rPr>
+              <w:lastRenderedPageBreak/>
+              <w:t>** OBLICZENIA</w:t>
+            </w:r>
+          </w:p>
+          <w:p>
+            <w:pPr>
+              <w:rPr>
+                <w:rStyle w:val="Wyrnieniedelikatne"/>
+                <w:lang w:val="en-US"/>
+              </w:rPr>
+            </w:pPr>
+            <w:r>
+              <w:rPr>
+                <w:rStyle w:val="Wyrnieniedelikatne"/>
+                <w:lang w:val="en-US"/>
+              </w:rPr>
+              <w:t>*/</w:t>
+            </w:r>
+          </w:p>
+          <w:p>
+            <w:pPr>
+              <w:rPr>
+                <w:rStyle w:val="Wyrnieniedelikatne"/>
+                <w:lang w:val="en-US"/>
+              </w:rPr>
+            </w:pPr>
+          </w:p>
+          <w:p>
+            <w:pPr>
+              <w:rPr>
+                <w:rStyle w:val="Wyrnieniedelikatne"/>
+                <w:lang w:val="en-US"/>
+              </w:rPr>
+            </w:pPr>
+            <w:r>
+              <w:rPr>
+                <w:rStyle w:val="Wyrnieniedelikatne"/>
+                <w:lang w:val="en-US"/>
+              </w:rPr>
+              <w:t xml:space="preserve">  cudaDeviceSynchronize();</w:t>
+            </w:r>
+          </w:p>
+          <w:p>
+            <w:pPr>
+              <w:rPr>
+                <w:rStyle w:val="Wyrnieniedelikatne"/>
+                <w:lang w:val="en-US"/>
+              </w:rPr>
+            </w:pPr>
+          </w:p>
+          <w:p>
+            <w:pPr>
+              <w:rPr>
+                <w:rStyle w:val="Wyrnieniedelikatne"/>
+                <w:lang w:val="en-US"/>
+              </w:rPr>
+            </w:pPr>
+            <w:r>
+              <w:rPr>
+                <w:rStyle w:val="Wyrnieniedelikatne"/>
+                <w:lang w:val="en-US"/>
+              </w:rPr>
+              <w:t xml:space="preserve">  handleTimerError(</w:t>
+            </w:r>
+            <w:r>
+              <w:rPr>
+                <w:rStyle w:val="Wyrnieniedelikatne"/>
+                <w:b/>
+                <w:lang w:val="en-US"/>
+              </w:rPr>
+              <w:t>cudaEventRecord</w:t>
+            </w:r>
+            <w:r>
+              <w:rPr>
+                <w:rStyle w:val="Wyrnieniedelikatne"/>
+                <w:lang w:val="en-US"/>
+              </w:rPr>
+              <w:t>(stop, NULL), STOP_RECORD);</w:t>
+            </w:r>
+          </w:p>
+          <w:p>
+            <w:pPr>
+              <w:rPr>
+                <w:rStyle w:val="Wyrnieniedelikatne"/>
+                <w:lang w:val="en-US"/>
+              </w:rPr>
+            </w:pPr>
+            <w:r>
+              <w:rPr>
+                <w:rStyle w:val="Wyrnieniedelikatne"/>
+                <w:lang w:val="en-US"/>
+              </w:rPr>
+              <w:t xml:space="preserve">  handleTimerError(</w:t>
+            </w:r>
+            <w:r>
+              <w:rPr>
+                <w:rStyle w:val="Wyrnieniedelikatne"/>
+                <w:b/>
+                <w:lang w:val="en-US"/>
+              </w:rPr>
+              <w:t>cudaEventSynchronize</w:t>
+            </w:r>
+            <w:r>
+              <w:rPr>
+                <w:rStyle w:val="Wyrnieniedelikatne"/>
+                <w:lang w:val="en-US"/>
+              </w:rPr>
+              <w:t>(stop), SYNCHRONIZE);</w:t>
+            </w:r>
+          </w:p>
+          <w:p>
+            <w:pPr>
+              <w:rPr>
+                <w:rStyle w:val="Wyrnieniedelikatne"/>
+                <w:lang w:val="en-US"/>
+              </w:rPr>
+            </w:pPr>
+            <w:r>
+              <w:rPr>
+                <w:rStyle w:val="Wyrnieniedelikatne"/>
+                <w:lang w:val="en-US"/>
+              </w:rPr>
+              <w:t xml:space="preserve">  handleTimerError(</w:t>
+            </w:r>
+            <w:r>
+              <w:rPr>
+                <w:rStyle w:val="Wyrnieniedelikatne"/>
+                <w:b/>
+                <w:lang w:val="en-US"/>
+              </w:rPr>
+              <w:t>cudaEventElapsedTime</w:t>
+            </w:r>
+            <w:r>
+              <w:rPr>
+                <w:rStyle w:val="Wyrnieniedelikatne"/>
+                <w:lang w:val="en-US"/>
+              </w:rPr>
+              <w:t>(&amp;msecTotal, start, stop), ELAPSED_TIME);</w:t>
             </w:r>
           </w:p>
         </w:tc>
@@ -8267,51 +9062,20 @@
         <w:pStyle w:val="Podtytu"/>
       </w:pPr>
       <w:r>
-        <w:t>Kod 4.</w:t>
-      </w:r>
-      <w:r>
-        <w:t>2</w:t>
-      </w:r>
-      <w:r>
-        <w:t xml:space="preserve">. </w:t>
-      </w:r>
-      <w:r>
-        <w:t>Obliczanie wydajności uzyskanej przez algorytm.</w:t>
+        <w:lastRenderedPageBreak/>
+        <w:t>Kod 4.1. Pomiar czasu symulacji.</w:t>
       </w:r>
     </w:p>
     <w:p/>
     <w:p>
       <w:r>
-        <w:t>Kod 4.2 jest przykładem obliczenia wydajności. Istotnym elementem jest wartość zaznaczona grubą czcionką. Jest to bardzo istotny parametr – średni czas dostępu do pamięci (w tym wypadku RAM) na GPU. Jest to wartość dokładna, określona przez deweloperów Nvidii, która znajduje się między innymi w przykładach dołączonych do CUDA Toolkit. Wynik wykonania kodu przedstawia wartość GFLOPS, czas wykonania pojedynczego przejścia algorytmu, ilość operacji jakie zostały wykonane w trakcie obliczeń oraz ilość wątków pracujących w ramach jednego bloku.</w:t>
-      </w:r>
-      <w:r>
-        <w:t xml:space="preserve"> </w:t>
-      </w:r>
-    </w:p>
-    <w:p/>
-    <w:p>
-      <w:pPr>
-        <w:pStyle w:val="Nagwek2"/>
-        <w:numPr>
-          <w:ilvl w:val="1"/>
-          <w:numId w:val="10"/>
-        </w:numPr>
-      </w:pPr>
-      <w:r>
-        <w:t xml:space="preserve"> Testy sekwencyjn</w:t>
-      </w:r>
-      <w:r>
-        <w:t>e</w:t>
-      </w:r>
-      <w:bookmarkEnd w:id="16"/>
-    </w:p>
-    <w:p>
-      <w:r>
-        <w:t xml:space="preserve">Testy sekwencyjnego przebiegu algorytmu przy wykorzystaniu procesorów GPU zawsze są dyskusyjne. Na potrzeby analizowanych problemów ‘testy sekwencyjne’ będą uważane za punkt odniesienia, do obliczania przyspieszenia czy skalowalności. Nie jest tu zakładane, że operacja zostanie wykonana przez dokładnie jeden wątek na jednym multiprocesorze. </w:t>
-      </w:r>
-      <w:r>
-        <w:lastRenderedPageBreak/>
-        <w:t>Stosując nomenklaturę CUDA, testy sekwencyjne są uważane za wywołanie kernela z następującymi parametrami:</w:t>
+        <w:t>Powyższy przykład przedstawia szablon</w:t>
+      </w:r>
+      <w:r>
+        <w:t xml:space="preserve"> jaki jest stosowany do pomiaru czasu. Zawiera wszystkie niezbędne funkcje do przechwytywania, synchronizacji i obliczania czasu wraz z obsługą błędów. Po zebraniu danych w taki sposób</w:t>
+      </w:r>
+      <w:r>
+        <w:t xml:space="preserve"> można przeprowadzić szacowanie uzyskanej wydajności. Wymaga to, oprócz zmierzonego czasu, również ręcznego obliczenia ilości operacji wykonanych w algorytmie. Dzięki temu możliwe będzie wyliczanie wielkości GFLOPS czyli ilości operacji na sekundę.</w:t>
       </w:r>
     </w:p>
     <w:p/>
@@ -8341,35 +9105,261 @@
                 <w:rStyle w:val="Wyrnieniedelikatne"/>
                 <w:lang w:val="en-US"/>
               </w:rPr>
-              <w:t>K</w:t>
-            </w:r>
-            <w:r>
-              <w:rPr>
-                <w:rStyle w:val="Wyrnieniedelikatne"/>
-                <w:lang w:val="en-US"/>
-              </w:rPr>
-              <w:t>ernel</w:t>
-            </w:r>
-            <w:r>
-              <w:rPr>
-                <w:rStyle w:val="Wyrnieniedelikatne"/>
-                <w:lang w:val="en-US"/>
-              </w:rPr>
-              <w:t>_GPU&lt;&lt;&lt; 1, 1</w:t>
-            </w:r>
-            <w:r>
-              <w:rPr>
-                <w:rStyle w:val="Wyrnieniedelikatne"/>
-                <w:lang w:val="en-US"/>
-              </w:rPr>
-              <w:t xml:space="preserve"> &gt;&gt;&gt;</w:t>
-            </w:r>
-            <w:r>
-              <w:rPr>
-                <w:rStyle w:val="Wyrnieniedelikatne"/>
-                <w:lang w:val="en-US"/>
-              </w:rPr>
-              <w:t>(…);</w:t>
+              <w:t xml:space="preserve">  </w:t>
+            </w:r>
+            <w:r>
+              <w:rPr>
+                <w:rStyle w:val="Wyrnieniedelikatne"/>
+                <w:lang w:val="en-US"/>
+              </w:rPr>
+              <w:t>float msecPerSimulation = msecTotal / nIter;</w:t>
+            </w:r>
+          </w:p>
+          <w:p>
+            <w:pPr>
+              <w:rPr>
+                <w:rStyle w:val="Wyrnieniedelikatne"/>
+                <w:lang w:val="en-US"/>
+              </w:rPr>
+            </w:pPr>
+            <w:r>
+              <w:rPr>
+                <w:rStyle w:val="Wyrnieniedelikatne"/>
+                <w:lang w:val="en-US"/>
+              </w:rPr>
+              <w:t xml:space="preserve">  </w:t>
+            </w:r>
+          </w:p>
+          <w:p>
+            <w:pPr>
+              <w:rPr>
+                <w:rStyle w:val="Wyrnieniedelikatne"/>
+                <w:lang w:val="en-US"/>
+              </w:rPr>
+            </w:pPr>
+            <w:r>
+              <w:rPr>
+                <w:rStyle w:val="Wyrnieniedelikatne"/>
+                <w:lang w:val="en-US"/>
+              </w:rPr>
+              <w:t xml:space="preserve">  </w:t>
+            </w:r>
+            <w:r>
+              <w:rPr>
+                <w:rStyle w:val="Wyrnieniedelikatne"/>
+                <w:lang w:val="en-US"/>
+              </w:rPr>
+              <w:t>double flopsPerSimulation = 2</w:t>
+            </w:r>
+            <w:r>
+              <w:rPr>
+                <w:rStyle w:val="Wyrnieniedelikatne"/>
+                <w:lang w:val="en-US"/>
+              </w:rPr>
+              <w:t>5.0 * structure-&gt;atomsCo</w:t>
+            </w:r>
+            <w:r>
+              <w:rPr>
+                <w:rStyle w:val="Wyrnieniedelikatne"/>
+                <w:lang w:val="en-US"/>
+              </w:rPr>
+              <w:t>unt * structure-&gt;atomsCount + 10.</w:t>
+            </w:r>
+            <w:r>
+              <w:rPr>
+                <w:rStyle w:val="Wyrnieniedelikatne"/>
+                <w:lang w:val="en-US"/>
+              </w:rPr>
+              <w:t>0 * structure-&gt;atomsCount + 2 * (structure-&gt;atomsCount + 256 - 1 )/ 256;</w:t>
+            </w:r>
+          </w:p>
+          <w:p>
+            <w:pPr>
+              <w:rPr>
+                <w:rStyle w:val="Wyrnieniedelikatne"/>
+                <w:lang w:val="en-US"/>
+              </w:rPr>
+            </w:pPr>
+            <w:r>
+              <w:rPr>
+                <w:rStyle w:val="Wyrnieniedelikatne"/>
+                <w:lang w:val="en-US"/>
+              </w:rPr>
+              <w:t xml:space="preserve">  </w:t>
+            </w:r>
+          </w:p>
+          <w:p>
+            <w:pPr>
+              <w:rPr>
+                <w:rStyle w:val="Wyrnieniedelikatne"/>
+                <w:lang w:val="en-US"/>
+              </w:rPr>
+            </w:pPr>
+            <w:r>
+              <w:rPr>
+                <w:rStyle w:val="Wyrnieniedelikatne"/>
+                <w:lang w:val="en-US"/>
+              </w:rPr>
+              <w:t xml:space="preserve">  </w:t>
+            </w:r>
+            <w:r>
+              <w:rPr>
+                <w:rStyle w:val="Wyrnieniedelikatne"/>
+                <w:lang w:val="en-US"/>
+              </w:rPr>
+              <w:t>double gigaFlops = (flopsPerSimulation * 1.0e-9f) / (msecPerSimulation / 1000.0f);</w:t>
+            </w:r>
+          </w:p>
+          <w:p>
+            <w:pPr>
+              <w:rPr>
+                <w:rStyle w:val="Wyrnieniedelikatne"/>
+                <w:lang w:val="en-US"/>
+              </w:rPr>
+            </w:pPr>
+            <w:r>
+              <w:rPr>
+                <w:rStyle w:val="Wyrnieniedelikatne"/>
+                <w:lang w:val="en-US"/>
+              </w:rPr>
+              <w:t xml:space="preserve">  </w:t>
+            </w:r>
+          </w:p>
+          <w:p>
+            <w:pPr>
+              <w:rPr>
+                <w:rStyle w:val="Wyrnieniedelikatne"/>
+                <w:lang w:val="en-US"/>
+              </w:rPr>
+            </w:pPr>
+            <w:r>
+              <w:rPr>
+                <w:rStyle w:val="Wyrnieniedelikatne"/>
+                <w:lang w:val="en-US"/>
+              </w:rPr>
+              <w:t xml:space="preserve">  </w:t>
+            </w:r>
+            <w:r>
+              <w:rPr>
+                <w:rStyle w:val="Wyrnieniedelikatne"/>
+                <w:lang w:val="en-US"/>
+              </w:rPr>
+              <w:t>printf("\n\t\tPerformance= %.2f GFlop/s, Time= %.3f msec, Size= %.0f Ops, WorkgroupSize= %u threads/block\n",</w:t>
+            </w:r>
+          </w:p>
+          <w:p>
+            <w:pPr>
+              <w:rPr>
+                <w:rStyle w:val="Wyrnieniedelikatne"/>
+                <w:lang w:val="en-US"/>
+              </w:rPr>
+            </w:pPr>
+            <w:r>
+              <w:rPr>
+                <w:rStyle w:val="Wyrnieniedelikatne"/>
+                <w:lang w:val="en-US"/>
+              </w:rPr>
+              <w:tab/>
+              <w:t xml:space="preserve"> </w:t>
+            </w:r>
+            <w:r>
+              <w:rPr>
+                <w:rStyle w:val="Wyrnieniedelikatne"/>
+                <w:lang w:val="en-US"/>
+              </w:rPr>
+              <w:t>gigaFlops,</w:t>
+            </w:r>
+          </w:p>
+          <w:p>
+            <w:pPr>
+              <w:rPr>
+                <w:rStyle w:val="Wyrnieniedelikatne"/>
+                <w:lang w:val="en-US"/>
+              </w:rPr>
+            </w:pPr>
+            <w:r>
+              <w:rPr>
+                <w:rStyle w:val="Wyrnieniedelikatne"/>
+                <w:lang w:val="en-US"/>
+              </w:rPr>
+              <w:tab/>
+              <w:t xml:space="preserve"> msecPerSimulation,</w:t>
+            </w:r>
+          </w:p>
+          <w:p>
+            <w:pPr>
+              <w:rPr>
+                <w:rStyle w:val="Wyrnieniedelikatne"/>
+                <w:lang w:val="en-US"/>
+              </w:rPr>
+            </w:pPr>
+            <w:r>
+              <w:rPr>
+                <w:rStyle w:val="Wyrnieniedelikatne"/>
+                <w:lang w:val="en-US"/>
+              </w:rPr>
+              <w:tab/>
+              <w:t xml:space="preserve"> flopsPerSimulation,</w:t>
+            </w:r>
+          </w:p>
+          <w:p>
+            <w:pPr>
+              <w:rPr>
+                <w:rStyle w:val="Wyrnieniedelikatne"/>
+                <w:lang w:val="en-US"/>
+              </w:rPr>
+            </w:pPr>
+            <w:r>
+              <w:rPr>
+                <w:rStyle w:val="Wyrnieniedelikatne"/>
+                <w:lang w:val="en-US"/>
+              </w:rPr>
+              <w:tab/>
+              <w:t xml:space="preserve"> block.x * block.y);</w:t>
+            </w:r>
+          </w:p>
+          <w:p>
+            <w:pPr>
+              <w:rPr>
+                <w:rStyle w:val="Wyrnieniedelikatne"/>
+                <w:lang w:val="en-US"/>
+              </w:rPr>
+            </w:pPr>
+          </w:p>
+          <w:p>
+            <w:pPr>
+              <w:rPr>
+                <w:rStyle w:val="Wyrnieniedelikatne"/>
+                <w:lang w:val="en-US"/>
+              </w:rPr>
+            </w:pPr>
+          </w:p>
+          <w:p>
+            <w:pPr>
+              <w:rPr>
+                <w:rStyle w:val="Wyrnieniedelikatne"/>
+              </w:rPr>
+            </w:pPr>
+            <w:r>
+              <w:rPr>
+                <w:rStyle w:val="Wyrnieniedelikatne"/>
+              </w:rPr>
+              <w:t>///////////////// Wynik przykładowego wykonania powyższego kodu////////////////////</w:t>
+            </w:r>
+          </w:p>
+          <w:p>
+            <w:pPr>
+              <w:rPr>
+                <w:rStyle w:val="Wyrnieniedelikatne"/>
+                <w:lang w:val="en-US"/>
+              </w:rPr>
+            </w:pPr>
+            <w:r>
+              <w:rPr>
+                <w:rStyle w:val="Wyrnieniedelikatne"/>
+                <w:lang w:val="en-US"/>
+              </w:rPr>
+              <w:t>Performance= 14.68 GFlop/s, Time= 42.675 msec, Size= 626514778 Ops, WorkgroupSize= 256 threads/block</w:t>
             </w:r>
           </w:p>
         </w:tc>
@@ -8383,19 +9373,25 @@
         <w:t>Kod 4.</w:t>
       </w:r>
       <w:r>
-        <w:t>3</w:t>
-      </w:r>
-      <w:r>
-        <w:t>. Parametry kerenla dla testów sekwencyjnych.</w:t>
+        <w:t>2</w:t>
+      </w:r>
+      <w:r>
+        <w:t xml:space="preserve">. </w:t>
+      </w:r>
+      <w:r>
+        <w:t>Obliczanie wydajności uzyskanej przez algorytm.</w:t>
       </w:r>
     </w:p>
     <w:p/>
     <w:p>
       <w:r>
-        <w:t>Takie wykonanie funkcji GPU sprawi, że zostanie ona wykonana przez 1 blok z 1 wątkiem w ramach jednego bloku. W czasie działania programu może jednak dojść do przełączania kontekstu pomiędzy wątkami oraz pomiędzy multiprocesorami. Niestety nie ma możliwości kontrolowania takich sytuacji.</w:t>
-      </w:r>
-    </w:p>
-    <w:p/>
+        <w:lastRenderedPageBreak/>
+        <w:t>Kod 4.2 jest przykładem obliczenia wydajności. Istotnym elementem jest wartość zaznaczona grubą czcionką. Jest to bardzo istotny parametr – średni czas dostępu do pamięci (w tym wypadku RAM) na GPU. Jest to wartość dokładna, określona przez deweloperów Nvidii, która znajduje się między innymi w przykładach dołączonych do CUDA Toolkit. Wynik wykonania kodu przedstawia wartość GFLOPS, czas wykonania pojedynczego przejścia algorytmu, ilość operacji jakie zostały wykonane w trakcie obliczeń oraz ilość wątków pracujących w ramach jednego bloku.</w:t>
+      </w:r>
+      <w:r>
+        <w:t xml:space="preserve"> </w:t>
+      </w:r>
+    </w:p>
     <w:p/>
     <w:p>
       <w:pPr>
@@ -8405,15 +9401,190 @@
           <w:numId w:val="10"/>
         </w:numPr>
       </w:pPr>
-      <w:bookmarkStart w:id="17" w:name="_Toc399442337"/>
-      <w:r>
-        <w:t>Testy zrównoleglenia</w:t>
-      </w:r>
-      <w:bookmarkEnd w:id="17"/>
-    </w:p>
-    <w:p>
-      <w:r>
-        <w:t>TODO</w:t>
+      <w:r>
+        <w:t xml:space="preserve"> Testy sekwencyjn</w:t>
+      </w:r>
+      <w:r>
+        <w:t>e</w:t>
+      </w:r>
+      <w:bookmarkEnd w:id="16"/>
+    </w:p>
+    <w:p>
+      <w:r>
+        <w:t xml:space="preserve">Testy sekwencyjnego przebiegu algorytmu przy wykorzystaniu procesorów GPU zawsze są dyskusyjne. Na potrzeby analizowanych problemów ‘testy sekwencyjne’ będą uważane za punkt odniesienia, do obliczania przyspieszenia czy skalowalności. Nie jest tu zakładane, że operacja zostanie wykonana przez dokładnie jeden wątek na jednym multiprocesorze. </w:t>
+      </w:r>
+      <w:r>
+        <w:t>Stosując nomenklaturę CUDA, testy sekwencyjne są uważane za wywołanie kernela z następującymi parametrami:</w:t>
+      </w:r>
+    </w:p>
+    <w:p/>
+    <w:tbl>
+      <w:tblPr>
+        <w:tblStyle w:val="Tabela-Siatka"/>
+        <w:tblW w:w="0" w:type="auto"/>
+        <w:tblLook w:val="04A0"/>
+      </w:tblPr>
+      <w:tblGrid>
+        <w:gridCol w:w="9287"/>
+      </w:tblGrid>
+      <w:tr>
+        <w:tc>
+          <w:tcPr>
+            <w:tcW w:w="9287" w:type="dxa"/>
+          </w:tcPr>
+          <w:p>
+            <w:pPr>
+              <w:rPr>
+                <w:rStyle w:val="Wyrnieniedelikatne"/>
+                <w:lang w:val="en-US"/>
+              </w:rPr>
+            </w:pPr>
+            <w:r>
+              <w:rPr>
+                <w:rStyle w:val="Wyrnieniedelikatne"/>
+                <w:lang w:val="en-US"/>
+              </w:rPr>
+              <w:t>K</w:t>
+            </w:r>
+            <w:r>
+              <w:rPr>
+                <w:rStyle w:val="Wyrnieniedelikatne"/>
+                <w:lang w:val="en-US"/>
+              </w:rPr>
+              <w:t>ernel</w:t>
+            </w:r>
+            <w:r>
+              <w:rPr>
+                <w:rStyle w:val="Wyrnieniedelikatne"/>
+                <w:lang w:val="en-US"/>
+              </w:rPr>
+              <w:t>_GPU&lt;&lt;&lt; 1, 1</w:t>
+            </w:r>
+            <w:r>
+              <w:rPr>
+                <w:rStyle w:val="Wyrnieniedelikatne"/>
+                <w:lang w:val="en-US"/>
+              </w:rPr>
+              <w:t xml:space="preserve"> &gt;&gt;&gt;</w:t>
+            </w:r>
+            <w:r>
+              <w:rPr>
+                <w:rStyle w:val="Wyrnieniedelikatne"/>
+                <w:lang w:val="en-US"/>
+              </w:rPr>
+              <w:t>(…);</w:t>
+            </w:r>
+          </w:p>
+        </w:tc>
+      </w:tr>
+    </w:tbl>
+    <w:p>
+      <w:pPr>
+        <w:pStyle w:val="Podtytu"/>
+      </w:pPr>
+      <w:r>
+        <w:t>Kod 4.</w:t>
+      </w:r>
+      <w:r>
+        <w:t>3</w:t>
+      </w:r>
+      <w:r>
+        <w:t>. Parametry kerenla dla testów sekwencyjnych.</w:t>
+      </w:r>
+    </w:p>
+    <w:p/>
+    <w:p>
+      <w:r>
+        <w:t>Takie wykonanie funkcji GPU sprawi, że zostanie ona wykonana przez 1 blok z 1 wątkiem w ramach jednego bloku. W czasie działania programu może jednak dojść do przełączania kontekstu pomiędzy wątkami oraz pomiędzy multiprocesorami. Niestety nie ma możliwości kontrolowania takich sytuacji.</w:t>
+      </w:r>
+    </w:p>
+    <w:p/>
+    <w:tbl>
+      <w:tblPr>
+        <w:tblStyle w:val="Tabela-Siatka"/>
+        <w:tblW w:w="0" w:type="auto"/>
+        <w:tblLook w:val="04A0"/>
+      </w:tblPr>
+      <w:tblGrid>
+        <w:gridCol w:w="2718"/>
+        <w:gridCol w:w="6569"/>
+      </w:tblGrid>
+      <w:tr>
+        <w:tc>
+          <w:tcPr>
+            <w:tcW w:w="2718" w:type="dxa"/>
+            <w:vAlign w:val="center"/>
+          </w:tcPr>
+          <w:p>
+            <w:pPr>
+              <w:jc w:val="left"/>
+            </w:pPr>
+            <w:r>
+              <w:t>Wydajność [GFLOP/s]</w:t>
+            </w:r>
+          </w:p>
+        </w:tc>
+        <w:tc>
+          <w:tcPr>
+            <w:tcW w:w="6569" w:type="dxa"/>
+            <w:vAlign w:val="center"/>
+          </w:tcPr>
+          <w:p>
+            <w:pPr>
+              <w:jc w:val="center"/>
+            </w:pPr>
+            <w:r>
+              <w:t>0.35</w:t>
+            </w:r>
+          </w:p>
+        </w:tc>
+      </w:tr>
+      <w:tr>
+        <w:tc>
+          <w:tcPr>
+            <w:tcW w:w="2718" w:type="dxa"/>
+            <w:vAlign w:val="center"/>
+          </w:tcPr>
+          <w:p>
+            <w:pPr>
+              <w:jc w:val="left"/>
+            </w:pPr>
+            <w:r>
+              <w:t>Czas [msec]</w:t>
+            </w:r>
+          </w:p>
+        </w:tc>
+        <w:tc>
+          <w:tcPr>
+            <w:tcW w:w="6569" w:type="dxa"/>
+            <w:vAlign w:val="center"/>
+          </w:tcPr>
+          <w:p>
+            <w:pPr>
+              <w:jc w:val="center"/>
+            </w:pPr>
+            <w:r>
+              <w:t>1768.511</w:t>
+            </w:r>
+          </w:p>
+        </w:tc>
+      </w:tr>
+    </w:tbl>
+    <w:p>
+      <w:pPr>
+        <w:pStyle w:val="Podtytu"/>
+      </w:pPr>
+      <w:r>
+        <w:t>Tab 4.5</w:t>
+      </w:r>
+      <w:r>
+        <w:t>.</w:t>
+      </w:r>
+      <w:r>
+        <w:t xml:space="preserve"> W</w:t>
+      </w:r>
+      <w:r>
+        <w:t>yniki testów sekwencyjnych</w:t>
       </w:r>
     </w:p>
     <w:p/>
@@ -8425,6 +9596,38 @@
           <w:numId w:val="10"/>
         </w:numPr>
       </w:pPr>
+      <w:bookmarkStart w:id="17" w:name="_Toc399442337"/>
+      <w:r>
+        <w:t>Testy zrównoleglenia</w:t>
+      </w:r>
+      <w:bookmarkEnd w:id="17"/>
+    </w:p>
+    <w:p>
+      <w:r>
+        <w:t>W tym rozdziale przedstawiony będzie wpływ rozmiaru grupy roboczej na wydajność i czas wykonywania symulacji. Wartością odniesienia będzie wynik uzyskany w rozdziale 4.2 podczas testów sekwencyjnych.</w:t>
+      </w:r>
+    </w:p>
+    <w:p/>
+    <w:p>
+      <w:r>
+        <w:lastRenderedPageBreak/>
+        <w:t>////////////////////EXCEL WYKRES //////////////////</w:t>
+      </w:r>
+    </w:p>
+    <w:p>
+      <w:r>
+        <w:t>////WNIOSKI</w:t>
+      </w:r>
+    </w:p>
+    <w:p/>
+    <w:p>
+      <w:pPr>
+        <w:pStyle w:val="Nagwek2"/>
+        <w:numPr>
+          <w:ilvl w:val="1"/>
+          <w:numId w:val="10"/>
+        </w:numPr>
+      </w:pPr>
       <w:bookmarkStart w:id="18" w:name="_Toc399442338"/>
       <w:r>
         <w:t>Test</w:t>
@@ -8439,7 +9642,78 @@
     </w:p>
     <w:p>
       <w:r>
-        <w:t>TODO</w:t>
+        <w:t>W rozdziale 3.8 opisano metody optymalizacji jakie zostały po kolei stosowane w programie w celu podniesienia wydajności obliczeń. W tym rozdziale zostanie przedstawiona analiza wpływu zastosowanych optymalizacji na wydajność. Korzystając z wyników otrzymanych w rozdziale 4.3 aktualne testy będą wykonywane przy rozmiarze grupy roboczej 128</w:t>
+      </w:r>
+      <w:r>
+        <w:t xml:space="preserve"> oraz 1024</w:t>
+      </w:r>
+      <w:r>
+        <w:t>. Biorąc pod uwagę charakterystykę GPU oraz rozwi</w:t>
+      </w:r>
+      <w:r>
+        <w:t>ązywanego problemu ustawienie tych</w:t>
+      </w:r>
+      <w:r>
+        <w:t xml:space="preserve"> wartości parametru skutkuje uzyskaniem najlepszej wydajności obliczeniowej.</w:t>
+      </w:r>
+    </w:p>
+    <w:p>
+      <w:r>
+        <w:t xml:space="preserve">Pierwsza część optymalizacji </w:t>
+      </w:r>
+      <w:r>
+        <w:t xml:space="preserve">zakładała znaczne usprawnienie pod względem ilości przebiegu pętli i podziale na wątki również pomocnicze funkcje uaktualniające dane. </w:t>
+      </w:r>
+    </w:p>
+    <w:p/>
+    <w:p>
+      <w:r>
+        <w:t>/////////////////////EXCEL WYRKESY TABELE////////////</w:t>
+      </w:r>
+    </w:p>
+    <w:p>
+      <w:r>
+        <w:t>//// WN</w:t>
+      </w:r>
+      <w:r>
+        <w:t>I</w:t>
+      </w:r>
+      <w:r>
+        <w:t>OOOSKI</w:t>
+      </w:r>
+    </w:p>
+    <w:p/>
+    <w:p>
+      <w:r>
+        <w:t>Drugi etap optymalizacji implementuje usprawnienia związane z wykonywaniem działań na liczbach zmiennoprzecinkowych oraz modyfikacje przy pomocy dyrektyw preprocesora, które rozwijają pętle.</w:t>
+      </w:r>
+    </w:p>
+    <w:p/>
+    <w:p>
+      <w:r>
+        <w:t>///////////////////////EXCEL WYRESY TABELE</w:t>
+      </w:r>
+    </w:p>
+    <w:p>
+      <w:r>
+        <w:t>WNIOOOOOSKI</w:t>
+      </w:r>
+    </w:p>
+    <w:p/>
+    <w:p>
+      <w:r>
+        <w:t>Etap trzeci optymalizacji implementuje użycie rejestrów do przechowywania często używanych zmiennych w obliczeniach oraz redukcję ilości wykonywanych operacji w kernelu.</w:t>
+      </w:r>
+    </w:p>
+    <w:p/>
+    <w:p>
+      <w:r>
+        <w:t>///////////////////////EXCEL WYRESY TABELE</w:t>
+      </w:r>
+    </w:p>
+    <w:p>
+      <w:r>
+        <w:t>WNIOOOOOSKI</w:t>
       </w:r>
     </w:p>
     <w:p/>
@@ -8816,7 +10090,7 @@
         <w:rPr>
           <w:noProof/>
         </w:rPr>
-        <w:t>26</w:t>
+        <w:t>32</w:t>
       </w:r>
     </w:fldSimple>
   </w:p>
@@ -8840,7 +10114,7 @@
         <w:rPr>
           <w:noProof/>
         </w:rPr>
-        <w:t>25</w:t>
+        <w:t>33</w:t>
       </w:r>
     </w:fldSimple>
   </w:p>
@@ -11437,6 +12711,7 @@
   <w:style w:type="character" w:default="1" w:styleId="Domylnaczcionkaakapitu">
     <w:name w:val="Default Paragraph Font"/>
     <w:uiPriority w:val="1"/>
+    <w:semiHidden/>
     <w:unhideWhenUsed/>
   </w:style>
   <w:style w:type="table" w:default="1" w:styleId="Standardowy">
@@ -14567,31 +15842,31 @@
     </dgm:pt>
   </dgm:ptLst>
   <dgm:cxnLst>
-    <dgm:cxn modelId="{9118EB59-45C2-4E13-9E9B-5A37C40296DB}" type="presOf" srcId="{BDB75336-ADEB-45E0-A97D-999FBE84F881}" destId="{FACCAD52-7FC8-4F7A-8A28-39221CF265D6}" srcOrd="0" destOrd="0" presId="urn:microsoft.com/office/officeart/2005/8/layout/cycle1"/>
-    <dgm:cxn modelId="{02D4F6E0-4432-43B7-841B-FB7D5AA2F469}" type="presOf" srcId="{BDA91716-C854-4058-918B-B1C0C7651EF4}" destId="{EC79357B-C44B-4164-815B-ED5436BD84AC}" srcOrd="0" destOrd="0" presId="urn:microsoft.com/office/officeart/2005/8/layout/cycle1"/>
+    <dgm:cxn modelId="{7FF49648-846E-4616-975F-6761F7D2E490}" type="presOf" srcId="{C09DC594-7507-469F-A063-17ADD77171C2}" destId="{1EB130F3-5683-4699-A75F-1816AFF0AD9F}" srcOrd="0" destOrd="0" presId="urn:microsoft.com/office/officeart/2005/8/layout/cycle1"/>
+    <dgm:cxn modelId="{AEE3DAE0-1945-479D-A27E-29970184F306}" type="presOf" srcId="{AA8C453F-B46D-4CFA-8548-8BB200D00B48}" destId="{40D0BD02-DF5A-434D-A277-FED96B21F496}" srcOrd="0" destOrd="0" presId="urn:microsoft.com/office/officeart/2005/8/layout/cycle1"/>
+    <dgm:cxn modelId="{FF59B58E-E014-4CCB-AE7D-2689DA2245B8}" srcId="{F9D0307F-156A-4660-A330-B5BF093D4919}" destId="{9E7E8562-00DA-4F4F-8EBD-FBA7D31E6B3C}" srcOrd="2" destOrd="0" parTransId="{41A3D585-3741-4A72-852D-509E4E9006F7}" sibTransId="{B99D1979-FC7F-4F52-BA23-1102380755CD}"/>
     <dgm:cxn modelId="{8928CA7C-1569-4EB6-AEEC-E587334D6B77}" srcId="{F9D0307F-156A-4660-A330-B5BF093D4919}" destId="{C09DC594-7507-469F-A063-17ADD77171C2}" srcOrd="1" destOrd="0" parTransId="{9A28E2CD-FDC6-49F4-BCF9-B3DBDDE96CE6}" sibTransId="{969017DB-5084-4CAF-9D64-F158D96F6681}"/>
-    <dgm:cxn modelId="{D809C498-A33D-44F6-80EE-9FD4E47A78DD}" type="presOf" srcId="{B99D1979-FC7F-4F52-BA23-1102380755CD}" destId="{724AD33F-0EDC-4227-8449-56190767F1DF}" srcOrd="0" destOrd="0" presId="urn:microsoft.com/office/officeart/2005/8/layout/cycle1"/>
-    <dgm:cxn modelId="{B0AF012F-75CB-4CAC-978F-D46A2AFE5FF2}" type="presOf" srcId="{5B62F8B0-1D05-4BEE-83C0-B0EE5C2C16BE}" destId="{B070AB77-D54B-4509-B6DD-53075E3741C7}" srcOrd="0" destOrd="0" presId="urn:microsoft.com/office/officeart/2005/8/layout/cycle1"/>
+    <dgm:cxn modelId="{1EF45389-D83C-4A8F-A934-4F8773DB9B45}" type="presOf" srcId="{B99D1979-FC7F-4F52-BA23-1102380755CD}" destId="{724AD33F-0EDC-4227-8449-56190767F1DF}" srcOrd="0" destOrd="0" presId="urn:microsoft.com/office/officeart/2005/8/layout/cycle1"/>
+    <dgm:cxn modelId="{676A68B4-045C-4433-BF95-6A0308FE5339}" srcId="{F9D0307F-156A-4660-A330-B5BF093D4919}" destId="{AA8C453F-B46D-4CFA-8548-8BB200D00B48}" srcOrd="3" destOrd="0" parTransId="{F0202943-A0CD-481C-AF82-F8B2B322BA28}" sibTransId="{5B62F8B0-1D05-4BEE-83C0-B0EE5C2C16BE}"/>
+    <dgm:cxn modelId="{AA49BEC6-7213-45BE-8422-A37CAF299426}" type="presOf" srcId="{BDA91716-C854-4058-918B-B1C0C7651EF4}" destId="{EC79357B-C44B-4164-815B-ED5436BD84AC}" srcOrd="0" destOrd="0" presId="urn:microsoft.com/office/officeart/2005/8/layout/cycle1"/>
+    <dgm:cxn modelId="{4ADAB2C1-3651-4D7E-A077-336034042DC8}" type="presOf" srcId="{BDB75336-ADEB-45E0-A97D-999FBE84F881}" destId="{FACCAD52-7FC8-4F7A-8A28-39221CF265D6}" srcOrd="0" destOrd="0" presId="urn:microsoft.com/office/officeart/2005/8/layout/cycle1"/>
+    <dgm:cxn modelId="{09BBCAC8-7D7B-4997-A9CD-E39C3C3BE521}" type="presOf" srcId="{F9D0307F-156A-4660-A330-B5BF093D4919}" destId="{7AA64B65-AFA8-4646-9EE1-95D52CADFF27}" srcOrd="0" destOrd="0" presId="urn:microsoft.com/office/officeart/2005/8/layout/cycle1"/>
     <dgm:cxn modelId="{EF0D5102-9CBE-451B-8DB3-250A2A400090}" srcId="{F9D0307F-156A-4660-A330-B5BF093D4919}" destId="{BDB75336-ADEB-45E0-A97D-999FBE84F881}" srcOrd="0" destOrd="0" parTransId="{83BC342F-F850-4061-9C54-DD9B1B930EDB}" sibTransId="{BDA91716-C854-4058-918B-B1C0C7651EF4}"/>
-    <dgm:cxn modelId="{05AACD79-D0C4-4B89-8A83-E8321278897C}" type="presOf" srcId="{969017DB-5084-4CAF-9D64-F158D96F6681}" destId="{6ACD7813-0D7D-4D92-8E22-20C93AFE5189}" srcOrd="0" destOrd="0" presId="urn:microsoft.com/office/officeart/2005/8/layout/cycle1"/>
-    <dgm:cxn modelId="{3AD5B802-8A9E-44E7-9369-D6E723B6792A}" type="presOf" srcId="{9E7E8562-00DA-4F4F-8EBD-FBA7D31E6B3C}" destId="{D4DD51A4-7CE4-445B-B6EA-894DF1D1A093}" srcOrd="0" destOrd="0" presId="urn:microsoft.com/office/officeart/2005/8/layout/cycle1"/>
-    <dgm:cxn modelId="{AD23AB81-CBA5-4D61-8DF3-3A114B9D2562}" type="presOf" srcId="{C09DC594-7507-469F-A063-17ADD77171C2}" destId="{1EB130F3-5683-4699-A75F-1816AFF0AD9F}" srcOrd="0" destOrd="0" presId="urn:microsoft.com/office/officeart/2005/8/layout/cycle1"/>
-    <dgm:cxn modelId="{676A68B4-045C-4433-BF95-6A0308FE5339}" srcId="{F9D0307F-156A-4660-A330-B5BF093D4919}" destId="{AA8C453F-B46D-4CFA-8548-8BB200D00B48}" srcOrd="3" destOrd="0" parTransId="{F0202943-A0CD-481C-AF82-F8B2B322BA28}" sibTransId="{5B62F8B0-1D05-4BEE-83C0-B0EE5C2C16BE}"/>
-    <dgm:cxn modelId="{0A2D5A85-E644-4DA1-B24E-A65B49F79082}" type="presOf" srcId="{F9D0307F-156A-4660-A330-B5BF093D4919}" destId="{7AA64B65-AFA8-4646-9EE1-95D52CADFF27}" srcOrd="0" destOrd="0" presId="urn:microsoft.com/office/officeart/2005/8/layout/cycle1"/>
-    <dgm:cxn modelId="{FF59B58E-E014-4CCB-AE7D-2689DA2245B8}" srcId="{F9D0307F-156A-4660-A330-B5BF093D4919}" destId="{9E7E8562-00DA-4F4F-8EBD-FBA7D31E6B3C}" srcOrd="2" destOrd="0" parTransId="{41A3D585-3741-4A72-852D-509E4E9006F7}" sibTransId="{B99D1979-FC7F-4F52-BA23-1102380755CD}"/>
-    <dgm:cxn modelId="{2B7BFB98-1237-4964-AC2E-C70F1698CB25}" type="presOf" srcId="{AA8C453F-B46D-4CFA-8548-8BB200D00B48}" destId="{40D0BD02-DF5A-434D-A277-FED96B21F496}" srcOrd="0" destOrd="0" presId="urn:microsoft.com/office/officeart/2005/8/layout/cycle1"/>
-    <dgm:cxn modelId="{5E85FB9F-6222-4C3A-A4D1-A4F6B736AFCE}" type="presParOf" srcId="{7AA64B65-AFA8-4646-9EE1-95D52CADFF27}" destId="{D86CB2FB-28F2-479A-81C2-B26FDBC12F73}" srcOrd="0" destOrd="0" presId="urn:microsoft.com/office/officeart/2005/8/layout/cycle1"/>
-    <dgm:cxn modelId="{ACDE9AD6-68F1-4BF1-B6E6-94FD15E7E74E}" type="presParOf" srcId="{7AA64B65-AFA8-4646-9EE1-95D52CADFF27}" destId="{FACCAD52-7FC8-4F7A-8A28-39221CF265D6}" srcOrd="1" destOrd="0" presId="urn:microsoft.com/office/officeart/2005/8/layout/cycle1"/>
-    <dgm:cxn modelId="{12E957EF-D9D1-4CFC-AF32-7FD218E498E5}" type="presParOf" srcId="{7AA64B65-AFA8-4646-9EE1-95D52CADFF27}" destId="{EC79357B-C44B-4164-815B-ED5436BD84AC}" srcOrd="2" destOrd="0" presId="urn:microsoft.com/office/officeart/2005/8/layout/cycle1"/>
-    <dgm:cxn modelId="{D4786FF2-D27B-4348-B079-C04506C00784}" type="presParOf" srcId="{7AA64B65-AFA8-4646-9EE1-95D52CADFF27}" destId="{36303EE0-FD8E-4969-A166-EAE5DC547DDD}" srcOrd="3" destOrd="0" presId="urn:microsoft.com/office/officeart/2005/8/layout/cycle1"/>
-    <dgm:cxn modelId="{245F5318-D712-4C8D-BA28-EABB9E0771EA}" type="presParOf" srcId="{7AA64B65-AFA8-4646-9EE1-95D52CADFF27}" destId="{1EB130F3-5683-4699-A75F-1816AFF0AD9F}" srcOrd="4" destOrd="0" presId="urn:microsoft.com/office/officeart/2005/8/layout/cycle1"/>
-    <dgm:cxn modelId="{21EAB042-6482-4BEE-9B79-B8A7E7A86F7A}" type="presParOf" srcId="{7AA64B65-AFA8-4646-9EE1-95D52CADFF27}" destId="{6ACD7813-0D7D-4D92-8E22-20C93AFE5189}" srcOrd="5" destOrd="0" presId="urn:microsoft.com/office/officeart/2005/8/layout/cycle1"/>
-    <dgm:cxn modelId="{D9EB018B-239D-430D-92C6-B07B6FD8DBAA}" type="presParOf" srcId="{7AA64B65-AFA8-4646-9EE1-95D52CADFF27}" destId="{63C3B28C-8F26-4D80-82A5-15E626AFD930}" srcOrd="6" destOrd="0" presId="urn:microsoft.com/office/officeart/2005/8/layout/cycle1"/>
-    <dgm:cxn modelId="{FCF717FA-B137-4F2B-9997-F47CF67AA1BD}" type="presParOf" srcId="{7AA64B65-AFA8-4646-9EE1-95D52CADFF27}" destId="{D4DD51A4-7CE4-445B-B6EA-894DF1D1A093}" srcOrd="7" destOrd="0" presId="urn:microsoft.com/office/officeart/2005/8/layout/cycle1"/>
-    <dgm:cxn modelId="{263619FB-6C3F-4575-AA45-C24E20DF76C1}" type="presParOf" srcId="{7AA64B65-AFA8-4646-9EE1-95D52CADFF27}" destId="{724AD33F-0EDC-4227-8449-56190767F1DF}" srcOrd="8" destOrd="0" presId="urn:microsoft.com/office/officeart/2005/8/layout/cycle1"/>
-    <dgm:cxn modelId="{3E284BE9-BADB-4389-AEBF-5A8687B46FF5}" type="presParOf" srcId="{7AA64B65-AFA8-4646-9EE1-95D52CADFF27}" destId="{60053D74-2A29-4112-A9BE-623AC95EF87E}" srcOrd="9" destOrd="0" presId="urn:microsoft.com/office/officeart/2005/8/layout/cycle1"/>
-    <dgm:cxn modelId="{D9ED5970-B894-4EFA-AA6B-6F6338B18CD6}" type="presParOf" srcId="{7AA64B65-AFA8-4646-9EE1-95D52CADFF27}" destId="{40D0BD02-DF5A-434D-A277-FED96B21F496}" srcOrd="10" destOrd="0" presId="urn:microsoft.com/office/officeart/2005/8/layout/cycle1"/>
-    <dgm:cxn modelId="{C9FD6E0E-BB51-4F4B-BBA7-357532FD52B5}" type="presParOf" srcId="{7AA64B65-AFA8-4646-9EE1-95D52CADFF27}" destId="{B070AB77-D54B-4509-B6DD-53075E3741C7}" srcOrd="11" destOrd="0" presId="urn:microsoft.com/office/officeart/2005/8/layout/cycle1"/>
+    <dgm:cxn modelId="{F3CA5EE1-F751-4146-80D0-86BD59DCB66B}" type="presOf" srcId="{969017DB-5084-4CAF-9D64-F158D96F6681}" destId="{6ACD7813-0D7D-4D92-8E22-20C93AFE5189}" srcOrd="0" destOrd="0" presId="urn:microsoft.com/office/officeart/2005/8/layout/cycle1"/>
+    <dgm:cxn modelId="{0EFCA5BD-FB5B-4569-A09F-78D5DD78BAA3}" type="presOf" srcId="{9E7E8562-00DA-4F4F-8EBD-FBA7D31E6B3C}" destId="{D4DD51A4-7CE4-445B-B6EA-894DF1D1A093}" srcOrd="0" destOrd="0" presId="urn:microsoft.com/office/officeart/2005/8/layout/cycle1"/>
+    <dgm:cxn modelId="{4E318C9E-3E0B-4CA1-9545-29FF2D4AF803}" type="presOf" srcId="{5B62F8B0-1D05-4BEE-83C0-B0EE5C2C16BE}" destId="{B070AB77-D54B-4509-B6DD-53075E3741C7}" srcOrd="0" destOrd="0" presId="urn:microsoft.com/office/officeart/2005/8/layout/cycle1"/>
+    <dgm:cxn modelId="{35EC309B-8919-472E-AFF0-36782C730218}" type="presParOf" srcId="{7AA64B65-AFA8-4646-9EE1-95D52CADFF27}" destId="{D86CB2FB-28F2-479A-81C2-B26FDBC12F73}" srcOrd="0" destOrd="0" presId="urn:microsoft.com/office/officeart/2005/8/layout/cycle1"/>
+    <dgm:cxn modelId="{50DAC2F6-5CC5-485B-A004-423FD1E73805}" type="presParOf" srcId="{7AA64B65-AFA8-4646-9EE1-95D52CADFF27}" destId="{FACCAD52-7FC8-4F7A-8A28-39221CF265D6}" srcOrd="1" destOrd="0" presId="urn:microsoft.com/office/officeart/2005/8/layout/cycle1"/>
+    <dgm:cxn modelId="{22437394-FB90-4A87-9976-9AB0EC761167}" type="presParOf" srcId="{7AA64B65-AFA8-4646-9EE1-95D52CADFF27}" destId="{EC79357B-C44B-4164-815B-ED5436BD84AC}" srcOrd="2" destOrd="0" presId="urn:microsoft.com/office/officeart/2005/8/layout/cycle1"/>
+    <dgm:cxn modelId="{BFEAAB3C-D179-4356-AF52-C9A66B427D88}" type="presParOf" srcId="{7AA64B65-AFA8-4646-9EE1-95D52CADFF27}" destId="{36303EE0-FD8E-4969-A166-EAE5DC547DDD}" srcOrd="3" destOrd="0" presId="urn:microsoft.com/office/officeart/2005/8/layout/cycle1"/>
+    <dgm:cxn modelId="{AEF2C28B-19DC-4937-88FA-23DEDA617D4B}" type="presParOf" srcId="{7AA64B65-AFA8-4646-9EE1-95D52CADFF27}" destId="{1EB130F3-5683-4699-A75F-1816AFF0AD9F}" srcOrd="4" destOrd="0" presId="urn:microsoft.com/office/officeart/2005/8/layout/cycle1"/>
+    <dgm:cxn modelId="{86F16809-72DF-4526-9C0F-C5282CBB01CB}" type="presParOf" srcId="{7AA64B65-AFA8-4646-9EE1-95D52CADFF27}" destId="{6ACD7813-0D7D-4D92-8E22-20C93AFE5189}" srcOrd="5" destOrd="0" presId="urn:microsoft.com/office/officeart/2005/8/layout/cycle1"/>
+    <dgm:cxn modelId="{0192533D-66CC-41BF-98E6-AE3470D19408}" type="presParOf" srcId="{7AA64B65-AFA8-4646-9EE1-95D52CADFF27}" destId="{63C3B28C-8F26-4D80-82A5-15E626AFD930}" srcOrd="6" destOrd="0" presId="urn:microsoft.com/office/officeart/2005/8/layout/cycle1"/>
+    <dgm:cxn modelId="{31B3F6D4-DAE2-43E6-842C-3EC33D94D8EA}" type="presParOf" srcId="{7AA64B65-AFA8-4646-9EE1-95D52CADFF27}" destId="{D4DD51A4-7CE4-445B-B6EA-894DF1D1A093}" srcOrd="7" destOrd="0" presId="urn:microsoft.com/office/officeart/2005/8/layout/cycle1"/>
+    <dgm:cxn modelId="{886F5D58-5ECA-4631-AF38-F83FF9ABCD26}" type="presParOf" srcId="{7AA64B65-AFA8-4646-9EE1-95D52CADFF27}" destId="{724AD33F-0EDC-4227-8449-56190767F1DF}" srcOrd="8" destOrd="0" presId="urn:microsoft.com/office/officeart/2005/8/layout/cycle1"/>
+    <dgm:cxn modelId="{92759FE2-227D-405B-B3B8-C7761A363B67}" type="presParOf" srcId="{7AA64B65-AFA8-4646-9EE1-95D52CADFF27}" destId="{60053D74-2A29-4112-A9BE-623AC95EF87E}" srcOrd="9" destOrd="0" presId="urn:microsoft.com/office/officeart/2005/8/layout/cycle1"/>
+    <dgm:cxn modelId="{718FE149-284F-4523-AE4B-66C48AFB2D56}" type="presParOf" srcId="{7AA64B65-AFA8-4646-9EE1-95D52CADFF27}" destId="{40D0BD02-DF5A-434D-A277-FED96B21F496}" srcOrd="10" destOrd="0" presId="urn:microsoft.com/office/officeart/2005/8/layout/cycle1"/>
+    <dgm:cxn modelId="{922EEEB6-BE75-4915-9752-87DBB596A983}" type="presParOf" srcId="{7AA64B65-AFA8-4646-9EE1-95D52CADFF27}" destId="{B070AB77-D54B-4509-B6DD-53075E3741C7}" srcOrd="11" destOrd="0" presId="urn:microsoft.com/office/officeart/2005/8/layout/cycle1"/>
   </dgm:cxnLst>
   <dgm:bg/>
   <dgm:whole/>
@@ -14894,31 +16169,31 @@
     </dgm:pt>
   </dgm:ptLst>
   <dgm:cxnLst>
-    <dgm:cxn modelId="{C2175F01-A821-4E12-9FF7-3C52FE1D7CCF}" type="presOf" srcId="{B99D1979-FC7F-4F52-BA23-1102380755CD}" destId="{724AD33F-0EDC-4227-8449-56190767F1DF}" srcOrd="0" destOrd="0" presId="urn:microsoft.com/office/officeart/2005/8/layout/cycle1"/>
-    <dgm:cxn modelId="{4D0A90A3-8AA9-4417-B5E0-4E2E70825F17}" type="presOf" srcId="{9E7E8562-00DA-4F4F-8EBD-FBA7D31E6B3C}" destId="{D4DD51A4-7CE4-445B-B6EA-894DF1D1A093}" srcOrd="0" destOrd="0" presId="urn:microsoft.com/office/officeart/2005/8/layout/cycle1"/>
+    <dgm:cxn modelId="{4CABB9F7-074F-4687-A101-B40574AD9E44}" type="presOf" srcId="{C09DC594-7507-469F-A063-17ADD77171C2}" destId="{1EB130F3-5683-4699-A75F-1816AFF0AD9F}" srcOrd="0" destOrd="0" presId="urn:microsoft.com/office/officeart/2005/8/layout/cycle1"/>
+    <dgm:cxn modelId="{AC4C21BA-2161-4E75-B4EE-CBC76D361DBB}" type="presOf" srcId="{BDA91716-C854-4058-918B-B1C0C7651EF4}" destId="{EC79357B-C44B-4164-815B-ED5436BD84AC}" srcOrd="0" destOrd="0" presId="urn:microsoft.com/office/officeart/2005/8/layout/cycle1"/>
+    <dgm:cxn modelId="{122EA61F-80BB-4609-8AF4-230CE5626A53}" type="presOf" srcId="{969017DB-5084-4CAF-9D64-F158D96F6681}" destId="{6ACD7813-0D7D-4D92-8E22-20C93AFE5189}" srcOrd="0" destOrd="0" presId="urn:microsoft.com/office/officeart/2005/8/layout/cycle1"/>
+    <dgm:cxn modelId="{04C81522-1828-4EDF-A171-B7E33C8A63BC}" type="presOf" srcId="{BDB75336-ADEB-45E0-A97D-999FBE84F881}" destId="{FACCAD52-7FC8-4F7A-8A28-39221CF265D6}" srcOrd="0" destOrd="0" presId="urn:microsoft.com/office/officeart/2005/8/layout/cycle1"/>
     <dgm:cxn modelId="{8928CA7C-1569-4EB6-AEEC-E587334D6B77}" srcId="{F9D0307F-156A-4660-A330-B5BF093D4919}" destId="{C09DC594-7507-469F-A063-17ADD77171C2}" srcOrd="1" destOrd="0" parTransId="{9A28E2CD-FDC6-49F4-BCF9-B3DBDDE96CE6}" sibTransId="{969017DB-5084-4CAF-9D64-F158D96F6681}"/>
     <dgm:cxn modelId="{EF0D5102-9CBE-451B-8DB3-250A2A400090}" srcId="{F9D0307F-156A-4660-A330-B5BF093D4919}" destId="{BDB75336-ADEB-45E0-A97D-999FBE84F881}" srcOrd="0" destOrd="0" parTransId="{83BC342F-F850-4061-9C54-DD9B1B930EDB}" sibTransId="{BDA91716-C854-4058-918B-B1C0C7651EF4}"/>
-    <dgm:cxn modelId="{D9DC38EB-735D-4F79-8C89-B022C44DD9B7}" type="presOf" srcId="{BDA91716-C854-4058-918B-B1C0C7651EF4}" destId="{EC79357B-C44B-4164-815B-ED5436BD84AC}" srcOrd="0" destOrd="0" presId="urn:microsoft.com/office/officeart/2005/8/layout/cycle1"/>
-    <dgm:cxn modelId="{D5B75B8A-0120-4587-A862-28FB3AE493B3}" type="presOf" srcId="{5B62F8B0-1D05-4BEE-83C0-B0EE5C2C16BE}" destId="{B070AB77-D54B-4509-B6DD-53075E3741C7}" srcOrd="0" destOrd="0" presId="urn:microsoft.com/office/officeart/2005/8/layout/cycle1"/>
-    <dgm:cxn modelId="{604BFDC5-0731-464E-A43B-F1699E72909F}" type="presOf" srcId="{969017DB-5084-4CAF-9D64-F158D96F6681}" destId="{6ACD7813-0D7D-4D92-8E22-20C93AFE5189}" srcOrd="0" destOrd="0" presId="urn:microsoft.com/office/officeart/2005/8/layout/cycle1"/>
-    <dgm:cxn modelId="{EB9DCEDA-5E37-48D8-86EC-41C13278CA82}" type="presOf" srcId="{BDB75336-ADEB-45E0-A97D-999FBE84F881}" destId="{FACCAD52-7FC8-4F7A-8A28-39221CF265D6}" srcOrd="0" destOrd="0" presId="urn:microsoft.com/office/officeart/2005/8/layout/cycle1"/>
-    <dgm:cxn modelId="{F873C022-3F7C-4C36-A989-FA76B6B3CA39}" type="presOf" srcId="{AA8C453F-B46D-4CFA-8548-8BB200D00B48}" destId="{40D0BD02-DF5A-434D-A277-FED96B21F496}" srcOrd="0" destOrd="0" presId="urn:microsoft.com/office/officeart/2005/8/layout/cycle1"/>
-    <dgm:cxn modelId="{55D7044C-BA26-427E-9C7C-C8B5639DC181}" type="presOf" srcId="{C09DC594-7507-469F-A063-17ADD77171C2}" destId="{1EB130F3-5683-4699-A75F-1816AFF0AD9F}" srcOrd="0" destOrd="0" presId="urn:microsoft.com/office/officeart/2005/8/layout/cycle1"/>
+    <dgm:cxn modelId="{E0980EEA-13F3-4303-AA01-A704A8BC31A7}" type="presOf" srcId="{AA8C453F-B46D-4CFA-8548-8BB200D00B48}" destId="{40D0BD02-DF5A-434D-A277-FED96B21F496}" srcOrd="0" destOrd="0" presId="urn:microsoft.com/office/officeart/2005/8/layout/cycle1"/>
+    <dgm:cxn modelId="{45E22535-68AE-4119-995F-0FA8EFACE5A4}" type="presOf" srcId="{B99D1979-FC7F-4F52-BA23-1102380755CD}" destId="{724AD33F-0EDC-4227-8449-56190767F1DF}" srcOrd="0" destOrd="0" presId="urn:microsoft.com/office/officeart/2005/8/layout/cycle1"/>
+    <dgm:cxn modelId="{F96FB02B-9CF1-4675-AFC6-2731B2F90AF2}" type="presOf" srcId="{5B62F8B0-1D05-4BEE-83C0-B0EE5C2C16BE}" destId="{B070AB77-D54B-4509-B6DD-53075E3741C7}" srcOrd="0" destOrd="0" presId="urn:microsoft.com/office/officeart/2005/8/layout/cycle1"/>
     <dgm:cxn modelId="{676A68B4-045C-4433-BF95-6A0308FE5339}" srcId="{F9D0307F-156A-4660-A330-B5BF093D4919}" destId="{AA8C453F-B46D-4CFA-8548-8BB200D00B48}" srcOrd="3" destOrd="0" parTransId="{F0202943-A0CD-481C-AF82-F8B2B322BA28}" sibTransId="{5B62F8B0-1D05-4BEE-83C0-B0EE5C2C16BE}"/>
-    <dgm:cxn modelId="{1EB80332-0C04-4830-B520-051E549A4259}" type="presOf" srcId="{F9D0307F-156A-4660-A330-B5BF093D4919}" destId="{7AA64B65-AFA8-4646-9EE1-95D52CADFF27}" srcOrd="0" destOrd="0" presId="urn:microsoft.com/office/officeart/2005/8/layout/cycle1"/>
+    <dgm:cxn modelId="{B975B7B7-6EC9-4AED-9139-524C94A4B609}" type="presOf" srcId="{F9D0307F-156A-4660-A330-B5BF093D4919}" destId="{7AA64B65-AFA8-4646-9EE1-95D52CADFF27}" srcOrd="0" destOrd="0" presId="urn:microsoft.com/office/officeart/2005/8/layout/cycle1"/>
+    <dgm:cxn modelId="{8D8EE2C0-71C4-4FD8-9FC6-4257ECE532F4}" type="presOf" srcId="{9E7E8562-00DA-4F4F-8EBD-FBA7D31E6B3C}" destId="{D4DD51A4-7CE4-445B-B6EA-894DF1D1A093}" srcOrd="0" destOrd="0" presId="urn:microsoft.com/office/officeart/2005/8/layout/cycle1"/>
     <dgm:cxn modelId="{FF59B58E-E014-4CCB-AE7D-2689DA2245B8}" srcId="{F9D0307F-156A-4660-A330-B5BF093D4919}" destId="{9E7E8562-00DA-4F4F-8EBD-FBA7D31E6B3C}" srcOrd="2" destOrd="0" parTransId="{41A3D585-3741-4A72-852D-509E4E9006F7}" sibTransId="{B99D1979-FC7F-4F52-BA23-1102380755CD}"/>
-    <dgm:cxn modelId="{6B3FFE36-89B0-42BA-9A69-0DA058D463C5}" type="presParOf" srcId="{7AA64B65-AFA8-4646-9EE1-95D52CADFF27}" destId="{D86CB2FB-28F2-479A-81C2-B26FDBC12F73}" srcOrd="0" destOrd="0" presId="urn:microsoft.com/office/officeart/2005/8/layout/cycle1"/>
-    <dgm:cxn modelId="{CD042A70-405E-40D0-A28A-5D263180FC76}" type="presParOf" srcId="{7AA64B65-AFA8-4646-9EE1-95D52CADFF27}" destId="{FACCAD52-7FC8-4F7A-8A28-39221CF265D6}" srcOrd="1" destOrd="0" presId="urn:microsoft.com/office/officeart/2005/8/layout/cycle1"/>
-    <dgm:cxn modelId="{56925536-7518-4A9F-B9BF-8A723D9661F0}" type="presParOf" srcId="{7AA64B65-AFA8-4646-9EE1-95D52CADFF27}" destId="{EC79357B-C44B-4164-815B-ED5436BD84AC}" srcOrd="2" destOrd="0" presId="urn:microsoft.com/office/officeart/2005/8/layout/cycle1"/>
-    <dgm:cxn modelId="{EF8CD293-38AB-4FD7-A613-EEA7D27777E6}" type="presParOf" srcId="{7AA64B65-AFA8-4646-9EE1-95D52CADFF27}" destId="{36303EE0-FD8E-4969-A166-EAE5DC547DDD}" srcOrd="3" destOrd="0" presId="urn:microsoft.com/office/officeart/2005/8/layout/cycle1"/>
-    <dgm:cxn modelId="{4F3604E8-8CF3-4B53-AD11-14311174C21C}" type="presParOf" srcId="{7AA64B65-AFA8-4646-9EE1-95D52CADFF27}" destId="{1EB130F3-5683-4699-A75F-1816AFF0AD9F}" srcOrd="4" destOrd="0" presId="urn:microsoft.com/office/officeart/2005/8/layout/cycle1"/>
-    <dgm:cxn modelId="{72A007E2-15A8-43ED-A73B-3F23B355B70C}" type="presParOf" srcId="{7AA64B65-AFA8-4646-9EE1-95D52CADFF27}" destId="{6ACD7813-0D7D-4D92-8E22-20C93AFE5189}" srcOrd="5" destOrd="0" presId="urn:microsoft.com/office/officeart/2005/8/layout/cycle1"/>
-    <dgm:cxn modelId="{FB3F06D3-9F51-48B4-8E77-5B13B8F9B8CA}" type="presParOf" srcId="{7AA64B65-AFA8-4646-9EE1-95D52CADFF27}" destId="{63C3B28C-8F26-4D80-82A5-15E626AFD930}" srcOrd="6" destOrd="0" presId="urn:microsoft.com/office/officeart/2005/8/layout/cycle1"/>
-    <dgm:cxn modelId="{17D7974B-6298-46AD-B369-77576CA0548C}" type="presParOf" srcId="{7AA64B65-AFA8-4646-9EE1-95D52CADFF27}" destId="{D4DD51A4-7CE4-445B-B6EA-894DF1D1A093}" srcOrd="7" destOrd="0" presId="urn:microsoft.com/office/officeart/2005/8/layout/cycle1"/>
-    <dgm:cxn modelId="{038E774B-4AD1-4018-AFE1-0E46F7145259}" type="presParOf" srcId="{7AA64B65-AFA8-4646-9EE1-95D52CADFF27}" destId="{724AD33F-0EDC-4227-8449-56190767F1DF}" srcOrd="8" destOrd="0" presId="urn:microsoft.com/office/officeart/2005/8/layout/cycle1"/>
-    <dgm:cxn modelId="{533EAFB7-93BB-479B-A4A7-958BB35DD1F0}" type="presParOf" srcId="{7AA64B65-AFA8-4646-9EE1-95D52CADFF27}" destId="{60053D74-2A29-4112-A9BE-623AC95EF87E}" srcOrd="9" destOrd="0" presId="urn:microsoft.com/office/officeart/2005/8/layout/cycle1"/>
-    <dgm:cxn modelId="{587B2808-ECFC-4388-836D-6403697D8D46}" type="presParOf" srcId="{7AA64B65-AFA8-4646-9EE1-95D52CADFF27}" destId="{40D0BD02-DF5A-434D-A277-FED96B21F496}" srcOrd="10" destOrd="0" presId="urn:microsoft.com/office/officeart/2005/8/layout/cycle1"/>
-    <dgm:cxn modelId="{6DAA27EB-6DFD-4DC8-B5A3-8442F81794C1}" type="presParOf" srcId="{7AA64B65-AFA8-4646-9EE1-95D52CADFF27}" destId="{B070AB77-D54B-4509-B6DD-53075E3741C7}" srcOrd="11" destOrd="0" presId="urn:microsoft.com/office/officeart/2005/8/layout/cycle1"/>
+    <dgm:cxn modelId="{EF7E358C-1D8A-472B-9E4E-B374BED59BE1}" type="presParOf" srcId="{7AA64B65-AFA8-4646-9EE1-95D52CADFF27}" destId="{D86CB2FB-28F2-479A-81C2-B26FDBC12F73}" srcOrd="0" destOrd="0" presId="urn:microsoft.com/office/officeart/2005/8/layout/cycle1"/>
+    <dgm:cxn modelId="{36127E35-9A30-4222-8045-AF6DD85EE0C1}" type="presParOf" srcId="{7AA64B65-AFA8-4646-9EE1-95D52CADFF27}" destId="{FACCAD52-7FC8-4F7A-8A28-39221CF265D6}" srcOrd="1" destOrd="0" presId="urn:microsoft.com/office/officeart/2005/8/layout/cycle1"/>
+    <dgm:cxn modelId="{1F064D83-3FB5-48F9-BE6E-CA205F668C3D}" type="presParOf" srcId="{7AA64B65-AFA8-4646-9EE1-95D52CADFF27}" destId="{EC79357B-C44B-4164-815B-ED5436BD84AC}" srcOrd="2" destOrd="0" presId="urn:microsoft.com/office/officeart/2005/8/layout/cycle1"/>
+    <dgm:cxn modelId="{60FED464-A869-46FA-BAE3-2F0C5D8B7760}" type="presParOf" srcId="{7AA64B65-AFA8-4646-9EE1-95D52CADFF27}" destId="{36303EE0-FD8E-4969-A166-EAE5DC547DDD}" srcOrd="3" destOrd="0" presId="urn:microsoft.com/office/officeart/2005/8/layout/cycle1"/>
+    <dgm:cxn modelId="{05C8A41A-6F3C-41A8-B5AC-D32B3180A44B}" type="presParOf" srcId="{7AA64B65-AFA8-4646-9EE1-95D52CADFF27}" destId="{1EB130F3-5683-4699-A75F-1816AFF0AD9F}" srcOrd="4" destOrd="0" presId="urn:microsoft.com/office/officeart/2005/8/layout/cycle1"/>
+    <dgm:cxn modelId="{796B34AA-E104-49AC-8633-75D3427B6A37}" type="presParOf" srcId="{7AA64B65-AFA8-4646-9EE1-95D52CADFF27}" destId="{6ACD7813-0D7D-4D92-8E22-20C93AFE5189}" srcOrd="5" destOrd="0" presId="urn:microsoft.com/office/officeart/2005/8/layout/cycle1"/>
+    <dgm:cxn modelId="{1690298E-219F-408A-9B64-F83D46FBDEBB}" type="presParOf" srcId="{7AA64B65-AFA8-4646-9EE1-95D52CADFF27}" destId="{63C3B28C-8F26-4D80-82A5-15E626AFD930}" srcOrd="6" destOrd="0" presId="urn:microsoft.com/office/officeart/2005/8/layout/cycle1"/>
+    <dgm:cxn modelId="{9F6FEB12-2A84-4A83-B4A5-447E7EC2E71B}" type="presParOf" srcId="{7AA64B65-AFA8-4646-9EE1-95D52CADFF27}" destId="{D4DD51A4-7CE4-445B-B6EA-894DF1D1A093}" srcOrd="7" destOrd="0" presId="urn:microsoft.com/office/officeart/2005/8/layout/cycle1"/>
+    <dgm:cxn modelId="{6D566D86-36CD-41FF-9E2F-B015E5406B77}" type="presParOf" srcId="{7AA64B65-AFA8-4646-9EE1-95D52CADFF27}" destId="{724AD33F-0EDC-4227-8449-56190767F1DF}" srcOrd="8" destOrd="0" presId="urn:microsoft.com/office/officeart/2005/8/layout/cycle1"/>
+    <dgm:cxn modelId="{A1B943D4-8D3F-40D9-9C7A-58A493C877A9}" type="presParOf" srcId="{7AA64B65-AFA8-4646-9EE1-95D52CADFF27}" destId="{60053D74-2A29-4112-A9BE-623AC95EF87E}" srcOrd="9" destOrd="0" presId="urn:microsoft.com/office/officeart/2005/8/layout/cycle1"/>
+    <dgm:cxn modelId="{D9B42091-9138-468A-B491-9801C225EDF8}" type="presParOf" srcId="{7AA64B65-AFA8-4646-9EE1-95D52CADFF27}" destId="{40D0BD02-DF5A-434D-A277-FED96B21F496}" srcOrd="10" destOrd="0" presId="urn:microsoft.com/office/officeart/2005/8/layout/cycle1"/>
+    <dgm:cxn modelId="{423A3F5F-CB5D-489F-AD98-2EF9D42ED2AA}" type="presParOf" srcId="{7AA64B65-AFA8-4646-9EE1-95D52CADFF27}" destId="{B070AB77-D54B-4509-B6DD-53075E3741C7}" srcOrd="11" destOrd="0" presId="urn:microsoft.com/office/officeart/2005/8/layout/cycle1"/>
   </dgm:cxnLst>
   <dgm:bg/>
   <dgm:whole/>

</xml_diff>

<commit_message>
The last version of mgr_Tomasz_Nowak.docx. File already printed. Work on that part of repository is finished.
</commit_message>
<xml_diff>
--- a/docs/praca/mgr_Tomasz_Nowak.docx
+++ b/docs/praca/mgr_Tomasz_Nowak.docx
@@ -52,7 +52,7 @@
           <w:lang w:eastAsia="pl-PL"/>
         </w:rPr>
         <w:drawing>
-          <wp:inline distT="0" distB="0" distL="0" distR="0" wp14:anchorId="5910C1A1" wp14:editId="72E11D52">
+          <wp:inline distT="0" distB="0" distL="0" distR="0" wp14:anchorId="2E2543F4" wp14:editId="66ACC66C">
             <wp:extent cx="5753100" cy="114300"/>
             <wp:effectExtent l="19050" t="0" r="0" b="0"/>
             <wp:docPr id="3" name="Obraz 3"/>
@@ -137,7 +137,7 @@
           <w:lang w:eastAsia="pl-PL"/>
         </w:rPr>
         <w:drawing>
-          <wp:inline distT="0" distB="0" distL="0" distR="0" wp14:anchorId="3F7C9A20" wp14:editId="2A31A64D">
+          <wp:inline distT="0" distB="0" distL="0" distR="0" wp14:anchorId="0D4514D3" wp14:editId="2E3C923C">
             <wp:extent cx="1933575" cy="2209800"/>
             <wp:effectExtent l="19050" t="0" r="9525" b="0"/>
             <wp:docPr id="1" name="Obraz 1"/>
@@ -475,24 +475,98 @@
     </w:p>
     <w:p>
       <w:pPr>
+        <w:rPr>
+          <w:b/>
+          <w:lang w:val="en-US"/>
+        </w:rPr>
+      </w:pPr>
+      <w:r>
+        <w:t>Rece</w:t>
+      </w:r>
+      <w:bookmarkStart w:id="0" w:name="_GoBack"/>
+      <w:bookmarkEnd w:id="0"/>
+      <w:r>
+        <w:t>nzent</w:t>
+      </w:r>
+      <w:r>
+        <w:rPr>
+          <w:lang w:val="en-US"/>
+        </w:rPr>
+        <w:t xml:space="preserve">: </w:t>
+      </w:r>
+      <w:r>
+        <w:rPr>
+          <w:lang w:val="en-US"/>
+        </w:rPr>
+        <w:tab/>
+      </w:r>
+      <w:r>
+        <w:rPr>
+          <w:lang w:val="en-US"/>
+        </w:rPr>
+        <w:tab/>
+      </w:r>
+      <w:r>
+        <w:rPr>
+          <w:lang w:val="en-US"/>
+        </w:rPr>
+        <w:tab/>
+      </w:r>
+      <w:r>
+        <w:rPr>
+          <w:lang w:val="en-US"/>
+        </w:rPr>
+        <w:tab/>
+      </w:r>
+      <w:r>
+        <w:rPr>
+          <w:b/>
+          <w:lang w:val="en-US"/>
+        </w:rPr>
+        <w:t>prof. dr hab. inż. Maciej Pietrzyk</w:t>
+      </w:r>
+    </w:p>
+    <w:p>
+      <w:pPr>
         <w:ind w:firstLine="708"/>
-      </w:pPr>
-      <w:r>
+        <w:rPr>
+          <w:lang w:val="en-US"/>
+        </w:rPr>
+      </w:pPr>
+      <w:r>
+        <w:rPr>
+          <w:lang w:val="en-US"/>
+        </w:rPr>
         <w:tab/>
       </w:r>
       <w:r>
+        <w:rPr>
+          <w:lang w:val="en-US"/>
+        </w:rPr>
         <w:tab/>
       </w:r>
       <w:r>
+        <w:rPr>
+          <w:lang w:val="en-US"/>
+        </w:rPr>
         <w:tab/>
       </w:r>
       <w:r>
+        <w:rPr>
+          <w:lang w:val="en-US"/>
+        </w:rPr>
         <w:tab/>
       </w:r>
       <w:r>
+        <w:rPr>
+          <w:lang w:val="en-US"/>
+        </w:rPr>
         <w:tab/>
       </w:r>
       <w:r>
+        <w:rPr>
+          <w:lang w:val="en-US"/>
+        </w:rPr>
         <w:tab/>
       </w:r>
     </w:p>
@@ -544,13 +618,14 @@
       <w:pPr>
         <w:jc w:val="center"/>
       </w:pPr>
-    </w:p>
-    <w:p>
-      <w:pPr>
-        <w:jc w:val="center"/>
-      </w:pPr>
-      <w:r>
-        <w:t>Kraków 2014</w:t>
+      <w:r>
+        <w:t xml:space="preserve">Kraków </w:t>
+      </w:r>
+      <w:r>
+        <w:t>201</w:t>
+      </w:r>
+      <w:r>
+        <w:t>5</w:t>
       </w:r>
       <w:r>
         <w:br w:type="page"/>
@@ -2415,8 +2490,6 @@
       <w:r>
         <w:br w:type="page"/>
       </w:r>
-      <w:bookmarkStart w:id="0" w:name="_GoBack"/>
-      <w:bookmarkEnd w:id="0"/>
     </w:p>
     <w:p>
       <w:pPr>
@@ -2499,7 +2572,13 @@
         <w:t xml:space="preserve">wykorzystującej wiele </w:t>
       </w:r>
       <w:r>
-        <w:t>akceleratorów GPU.</w:t>
+        <w:t>akceleratorów GPU</w:t>
+      </w:r>
+      <w:r>
+        <w:t xml:space="preserve"> w ramach jednego węzła obliczeniowego</w:t>
+      </w:r>
+      <w:r>
+        <w:t>.</w:t>
       </w:r>
       <w:r>
         <w:t xml:space="preserve"> Powstanie uniwersalna</w:t>
@@ -4450,7 +4529,7 @@
           <w:lang w:eastAsia="pl-PL"/>
         </w:rPr>
         <w:drawing>
-          <wp:inline distT="0" distB="0" distL="0" distR="0" wp14:anchorId="4DC5A84C" wp14:editId="32D63AA9">
+          <wp:inline distT="0" distB="0" distL="0" distR="0" wp14:anchorId="64C2C862" wp14:editId="1F8E4779">
             <wp:extent cx="3419764" cy="3182587"/>
             <wp:effectExtent l="19050" t="0" r="9236" b="0"/>
             <wp:docPr id="2" name="Obraz 1" descr="1079-PB3-R1.jpg"/>
@@ -5211,7 +5290,7 @@
           <w:lang w:eastAsia="pl-PL"/>
         </w:rPr>
         <w:drawing>
-          <wp:inline distT="0" distB="0" distL="0" distR="0" wp14:anchorId="5F953112" wp14:editId="79886AE8">
+          <wp:inline distT="0" distB="0" distL="0" distR="0" wp14:anchorId="3058A7B4" wp14:editId="54266773">
             <wp:extent cx="5760085" cy="920054"/>
             <wp:effectExtent l="19050" t="0" r="0" b="0"/>
             <wp:docPr id="6" name="Obraz 1"/>
@@ -5295,7 +5374,7 @@
           <w:lang w:eastAsia="pl-PL"/>
         </w:rPr>
         <w:drawing>
-          <wp:inline distT="0" distB="0" distL="0" distR="0" wp14:anchorId="017A51A7" wp14:editId="4C9B2173">
+          <wp:inline distT="0" distB="0" distL="0" distR="0" wp14:anchorId="605B966B" wp14:editId="34A67970">
             <wp:extent cx="5760085" cy="494265"/>
             <wp:effectExtent l="19050" t="0" r="0" b="0"/>
             <wp:docPr id="7" name="Obraz 4"/>
@@ -5412,7 +5491,7 @@
         </w:rPr>
         <w:lastRenderedPageBreak/>
         <w:drawing>
-          <wp:inline distT="0" distB="0" distL="0" distR="0" wp14:anchorId="765F11F1" wp14:editId="384035B3">
+          <wp:inline distT="0" distB="0" distL="0" distR="0" wp14:anchorId="718D8D1C" wp14:editId="5E6B59B1">
             <wp:extent cx="5162550" cy="1704975"/>
             <wp:effectExtent l="19050" t="0" r="0" b="0"/>
             <wp:docPr id="10" name="Obraz 10"/>
@@ -5489,7 +5568,7 @@
           <w:lang w:eastAsia="pl-PL"/>
         </w:rPr>
         <w:drawing>
-          <wp:inline distT="0" distB="0" distL="0" distR="0" wp14:anchorId="1258E447" wp14:editId="773A3FDF">
+          <wp:inline distT="0" distB="0" distL="0" distR="0" wp14:anchorId="575CB224" wp14:editId="1A2AFCED">
             <wp:extent cx="5743575" cy="1857375"/>
             <wp:effectExtent l="19050" t="0" r="9525" b="0"/>
             <wp:docPr id="8" name="Obraz 7"/>
@@ -5585,7 +5664,7 @@
         </w:rPr>
         <w:lastRenderedPageBreak/>
         <w:drawing>
-          <wp:inline distT="0" distB="0" distL="0" distR="0" wp14:anchorId="10B1442D" wp14:editId="7B91370E">
+          <wp:inline distT="0" distB="0" distL="0" distR="0" wp14:anchorId="7E35CE82" wp14:editId="71405D31">
             <wp:extent cx="4857750" cy="4810125"/>
             <wp:effectExtent l="19050" t="0" r="0" b="0"/>
             <wp:docPr id="13" name="Obraz 13"/>
@@ -5684,7 +5763,7 @@
           <w:lang w:eastAsia="pl-PL"/>
         </w:rPr>
         <w:lastRenderedPageBreak/>
-        <w:pict>
+        <w:pict w14:anchorId="4D440654">
           <v:oval id="_x0000_s1027" style="position:absolute;left:0;text-align:left;margin-left:293.3pt;margin-top:14.65pt;width:149.6pt;height:70.2pt;z-index:251666944" fillcolor="#d99594 [1941]" strokecolor="#f2f2f2 [3041]" strokeweight="3pt">
             <v:shadow on="t" type="perspective" color="#622423 [1605]" opacity=".5" offset="1pt" offset2="-1pt"/>
             <v:textbox style="mso-next-textbox:#_x0000_s1027">
@@ -5727,7 +5806,7 @@
         <w:rPr>
           <w:lang w:eastAsia="en-US"/>
         </w:rPr>
-        <w:pict>
+        <w:pict w14:anchorId="45B3A326">
           <v:shapetype id="_x0000_t38" coordsize="21600,21600" o:spt="38" o:oned="t" path="m,c@0,0@1,5400@1,10800@1,16200@2,21600,21600,21600e" filled="f">
             <v:formulas>
               <v:f eqn="mid #0 0"/>
@@ -5751,7 +5830,7 @@
         <w:rPr>
           <w:lang w:eastAsia="en-US"/>
         </w:rPr>
-        <w:pict>
+        <w:pict w14:anchorId="1786D275">
           <v:rect id="_x0000_s1026" style="position:absolute;left:0;text-align:left;margin-left:131.75pt;margin-top:16.85pt;width:182.35pt;height:34.6pt;z-index:-251661824" fillcolor="#8db3e2 [1311]" strokecolor="#f2f2f2 [3041]" strokeweight="3pt">
             <v:shadow on="t" type="perspective" color="#243f60 [1604]" opacity=".5" offset="1pt" offset2="-1pt"/>
             <v:textbox style="mso-next-textbox:#_x0000_s1026">
@@ -5784,7 +5863,7 @@
         <w:rPr>
           <w:lang w:eastAsia="en-US"/>
         </w:rPr>
-        <w:pict>
+        <w:pict w14:anchorId="2A448A54">
           <v:shapetype id="_x0000_t67" coordsize="21600,21600" o:spt="67" adj="16200,5400" path="m0@0l@1@0@1,0@2,0@2@0,21600@0,10800,21600xe">
             <v:stroke joinstyle="miter"/>
             <v:formulas>
@@ -5814,7 +5893,7 @@
         <w:rPr>
           <w:lang w:eastAsia="en-US"/>
         </w:rPr>
-        <w:pict>
+        <w:pict w14:anchorId="227B785B">
           <v:shapetype id="_x0000_t90" coordsize="21600,21600" o:spt="90" adj="9257,18514,7200" path="m@4,l@0@2@5@2@5@12,0@12,,21600@1,21600@1@2,21600@2xe">
             <v:stroke joinstyle="miter"/>
             <v:formulas>
@@ -5852,7 +5931,7 @@
         <w:rPr>
           <w:lang w:eastAsia="en-US"/>
         </w:rPr>
-        <w:pict>
+        <w:pict w14:anchorId="75C50B9B">
           <v:shape id="_x0000_s1035" type="#_x0000_t90" style="position:absolute;left:0;text-align:left;margin-left:307.65pt;margin-top:16.15pt;width:67.4pt;height:76.7pt;flip:y;z-index:251658752" fillcolor="#d8d8d8 [2732]" strokecolor="#7f7f7f [1612]" strokeweight="3pt">
             <v:shadow on="t" type="perspective" color="#243f60 [1604]" opacity=".5" offset="1pt" offset2="-1pt"/>
           </v:shape>
@@ -5862,7 +5941,7 @@
         <w:rPr>
           <w:lang w:eastAsia="en-US"/>
         </w:rPr>
-        <w:pict>
+        <w:pict w14:anchorId="235B1D44">
           <v:roundrect id="_x0000_s1029" style="position:absolute;left:0;text-align:left;margin-left:131.75pt;margin-top:6.8pt;width:171.2pt;height:39.25pt;z-index:251653632" arcsize="10923f" fillcolor="#9bbb59 [3206]" strokecolor="#f2f2f2 [3041]" strokeweight="3pt">
             <v:shadow on="t" type="perspective" color="#4e6128 [1606]" opacity=".5" offset="1pt" offset2="-1pt"/>
             <v:textbox style="mso-next-textbox:#_x0000_s1029">
@@ -5895,7 +5974,7 @@
         <w:rPr>
           <w:lang w:eastAsia="en-US"/>
         </w:rPr>
-        <w:pict>
+        <w:pict w14:anchorId="797E792A">
           <v:shapetype id="_x0000_t79" coordsize="21600,21600" o:spt="79" adj="7200,5400,3600,8100" path="m0@0l@3@0@3@2@1@2,10800,0@4@2@5@2@5@0,21600@0,21600,21600,,21600xe">
             <v:stroke joinstyle="miter"/>
             <v:formulas>
@@ -5957,7 +6036,7 @@
         <w:rPr>
           <w:lang w:eastAsia="en-US"/>
         </w:rPr>
-        <w:pict>
+        <w:pict w14:anchorId="03FB3AB2">
           <v:shapetype id="_x0000_t9" coordsize="21600,21600" o:spt="9" adj="5400" path="m@0,l,10800@0,21600@1,21600,21600,10800@1,xe">
             <v:stroke joinstyle="miter"/>
             <v:formulas>
@@ -6003,7 +6082,7 @@
         <w:rPr>
           <w:lang w:eastAsia="en-US"/>
         </w:rPr>
-        <w:pict>
+        <w:pict w14:anchorId="58076AA5">
           <v:shape id="_x0000_s1033" type="#_x0000_t9" style="position:absolute;left:0;text-align:left;margin-left:270.3pt;margin-top:-.35pt;width:178.25pt;height:38.3pt;z-index:251657728" fillcolor="yellow" strokecolor="#f2f2f2 [3041]" strokeweight="3pt">
             <v:shadow on="t" type="perspective" color="#243f60 [1604]" opacity=".5" offset="1pt" offset2="-1pt"/>
             <v:textbox style="mso-next-textbox:#_x0000_s1033">
@@ -6035,7 +6114,7 @@
         <w:rPr>
           <w:lang w:eastAsia="en-US"/>
         </w:rPr>
-        <w:pict>
+        <w:pict w14:anchorId="2F932DAF">
           <v:shapetype id="_x0000_t102" coordsize="21600,21600" o:spt="102" adj="12960,19440,14400" path="ar,0@23@3@22,,0@4,0@15@23@1,0@7@2@13l@2@14@22@8@2@12wa,0@23@3@2@11@26@17,0@15@23@1@26@17@22@15xear,0@23@3,0@4@26@17nfe">
             <v:stroke joinstyle="miter"/>
             <v:formulas>
@@ -6106,7 +6185,7 @@
         <w:rPr>
           <w:lang w:eastAsia="en-US"/>
         </w:rPr>
-        <w:pict>
+        <w:pict w14:anchorId="3C4C6213">
           <v:shape id="_x0000_s1039" type="#_x0000_t102" style="position:absolute;left:0;text-align:left;margin-left:100.15pt;margin-top:3.1pt;width:31.6pt;height:80.4pt;flip:x;z-index:251662848" fillcolor="#d8d8d8 [2732]" strokecolor="#7f7f7f [1612]" strokeweight="3pt">
             <v:shadow on="t" type="perspective" color="#243f60 [1604]" opacity=".5" offset="1pt" offset2="-1pt"/>
           </v:shape>
@@ -6116,7 +6195,7 @@
         <w:rPr>
           <w:lang w:eastAsia="en-US"/>
         </w:rPr>
-        <w:pict>
+        <w:pict w14:anchorId="595B4207">
           <v:shape id="_x0000_s1040" type="#_x0000_t67" style="position:absolute;left:0;text-align:left;margin-left:352.55pt;margin-top:3.1pt;width:29.95pt;height:35.55pt;z-index:251663872" fillcolor="#d8d8d8 [2732]" strokecolor="#7f7f7f [1612]" strokeweight="3pt">
             <v:shadow on="t" type="perspective" color="#243f60 [1604]" opacity=".5" offset="1pt" offset2="-1pt"/>
           </v:shape>
@@ -6130,7 +6209,7 @@
           <w:lang w:eastAsia="pl-PL"/>
         </w:rPr>
         <w:drawing>
-          <wp:anchor distT="0" distB="0" distL="114300" distR="114300" simplePos="0" relativeHeight="251657216" behindDoc="1" locked="0" layoutInCell="1" allowOverlap="1" wp14:anchorId="0CFA0395" wp14:editId="6E682964">
+          <wp:anchor distT="0" distB="0" distL="114300" distR="114300" simplePos="0" relativeHeight="251657216" behindDoc="1" locked="0" layoutInCell="1" allowOverlap="1" wp14:anchorId="1D00D931" wp14:editId="4498EDB0">
             <wp:simplePos x="0" y="0"/>
             <wp:positionH relativeFrom="column">
               <wp:posOffset>3955003</wp:posOffset>
@@ -6159,7 +6238,7 @@
           <w:lang w:eastAsia="pl-PL"/>
         </w:rPr>
         <w:drawing>
-          <wp:anchor distT="0" distB="0" distL="114300" distR="114300" simplePos="0" relativeHeight="251662336" behindDoc="1" locked="0" layoutInCell="1" allowOverlap="1" wp14:anchorId="2D08DF5C" wp14:editId="486D93FA">
+          <wp:anchor distT="0" distB="0" distL="114300" distR="114300" simplePos="0" relativeHeight="251662336" behindDoc="1" locked="0" layoutInCell="1" allowOverlap="1" wp14:anchorId="39E35E51" wp14:editId="62A61A0C">
             <wp:simplePos x="0" y="0"/>
             <wp:positionH relativeFrom="column">
               <wp:posOffset>213995</wp:posOffset>
@@ -6186,7 +6265,7 @@
         <w:rPr>
           <w:lang w:eastAsia="en-US"/>
         </w:rPr>
-        <w:pict>
+        <w:pict w14:anchorId="19422949">
           <v:shapetype id="_x0000_t202" coordsize="21600,21600" o:spt="202" path="m,l,21600r21600,l21600,xe">
             <v:stroke joinstyle="miter"/>
             <v:path gradientshapeok="t" o:connecttype="rect"/>
@@ -6224,7 +6303,7 @@
         <w:rPr>
           <w:lang w:eastAsia="en-US"/>
         </w:rPr>
-        <w:pict>
+        <w:pict w14:anchorId="1A3690B7">
           <v:shape id="_x0000_s1041" type="#_x0000_t202" style="position:absolute;left:0;text-align:left;margin-left:47.75pt;margin-top:.75pt;width:56.1pt;height:26.2pt;z-index:251664896" strokecolor="white [3212]">
             <v:textbox style="mso-next-textbox:#_x0000_s1041">
               <w:txbxContent>
@@ -7909,7 +7988,7 @@
           <w:lang w:eastAsia="pl-PL"/>
         </w:rPr>
         <w:drawing>
-          <wp:inline distT="0" distB="0" distL="0" distR="0" wp14:anchorId="2ED2C992" wp14:editId="678BA128">
+          <wp:inline distT="0" distB="0" distL="0" distR="0" wp14:anchorId="3A5A82FD" wp14:editId="3D5FFAD4">
             <wp:extent cx="5362575" cy="3419475"/>
             <wp:effectExtent l="0" t="0" r="9525" b="9525"/>
             <wp:docPr id="9" name="Chart 9"/>
@@ -8007,11 +8086,13 @@
             <w:pPr>
               <w:rPr>
                 <w:rStyle w:val="SubtleEmphasis"/>
+                <w:lang w:val="en-GB"/>
               </w:rPr>
             </w:pPr>
             <w:r>
               <w:rPr>
                 <w:rStyle w:val="SubtleEmphasis"/>
+                <w:lang w:val="en-GB"/>
               </w:rPr>
               <w:t>__global__ void update_structure_and_display(float4 *pos, Structure *input, Structure *output) {</w:t>
             </w:r>
@@ -8026,6 +8107,7 @@
             <w:r>
               <w:rPr>
                 <w:rStyle w:val="SubtleEmphasis"/>
+                <w:lang w:val="en-GB"/>
               </w:rPr>
               <w:t xml:space="preserve">  int tid = threadIdx.x + blo</w:t>
             </w:r>
@@ -9833,10 +9915,14 @@
     <w:p/>
     <w:p>
       <w:r>
-        <w:t xml:space="preserve">Każda symulacja zostanie wykonana 100 krotnie. Zostanie wyciągnięty średni wynik spośród wszystkich testów. Pozwoli to na uzyskanie optymalnych wyników. </w:t>
-      </w:r>
-    </w:p>
-    <w:p>
+        <w:t xml:space="preserve">Każda symulacja zostanie wykonana </w:t>
+      </w:r>
+      <w:r>
+        <w:t>stu</w:t>
+      </w:r>
+      <w:r>
+        <w:t xml:space="preserve">krotnie. Zostanie wyciągnięty średni wynik spośród wszystkich testów. Pozwoli to na uzyskanie optymalnych wyników. </w:t>
+      </w:r>
       <w:r>
         <w:t>Jedynym zmiennym parametrem symulacji będzie ilość wątków przydzielonych na blok. Dzięki temu można będzie sprawdzić wpływ ilości wątków na wydajność symulacji.</w:t>
       </w:r>
@@ -9846,8 +9932,9 @@
       <w:r>
         <w:t xml:space="preserve"> Pojedynczy blok z wątkami jest nazywany grupą roboczą.</w:t>
       </w:r>
-    </w:p>
-    <w:p>
+      <w:r>
+        <w:t xml:space="preserve"> </w:t>
+      </w:r>
       <w:r>
         <w:t>Rozdział 4 prezentuje jedynie testy wydajności. Nie będą poruszane tutaj sprawy modelowania defektów i graficzne przedstawienie rozwiązywanych problemów</w:t>
       </w:r>
@@ -10663,7 +10750,19 @@
         <w:t>3</w:t>
       </w:r>
       <w:r>
-        <w:t>. Parametry kerenla dla testów sekwencyjnych.</w:t>
+        <w:t xml:space="preserve">. Parametry </w:t>
+      </w:r>
+      <w:r>
+        <w:t>ker</w:t>
+      </w:r>
+      <w:r>
+        <w:t>ne</w:t>
+      </w:r>
+      <w:r>
+        <w:t xml:space="preserve">la </w:t>
+      </w:r>
+      <w:r>
+        <w:t>dla testów sekwencyjnych.</w:t>
       </w:r>
     </w:p>
     <w:p/>
@@ -10799,7 +10898,7 @@
         </w:rPr>
         <w:lastRenderedPageBreak/>
         <w:drawing>
-          <wp:inline distT="0" distB="0" distL="0" distR="0" wp14:anchorId="72B2616E" wp14:editId="4050BA5D">
+          <wp:inline distT="0" distB="0" distL="0" distR="0" wp14:anchorId="26266578" wp14:editId="2A0F66E4">
             <wp:extent cx="5760085" cy="3642995"/>
             <wp:effectExtent l="0" t="0" r="0" b="0"/>
             <wp:docPr id="11" name="Chart 11"/>
@@ -10831,7 +10930,7 @@
           <w:lang w:eastAsia="pl-PL"/>
         </w:rPr>
         <w:drawing>
-          <wp:inline distT="0" distB="0" distL="0" distR="0" wp14:anchorId="740A4FEF" wp14:editId="4AA96EF9">
+          <wp:inline distT="0" distB="0" distL="0" distR="0" wp14:anchorId="2BEAF872" wp14:editId="7049E90E">
             <wp:extent cx="5760085" cy="3834130"/>
             <wp:effectExtent l="0" t="0" r="0" b="0"/>
             <wp:docPr id="12" name="Chart 12"/>
@@ -10890,7 +10989,13 @@
         <w:t>Analizując wykres wykonany z wykorzystaniem struktury 25x25x25</w:t>
       </w:r>
       <w:r>
-        <w:t xml:space="preserve"> można zauważyć, że dla dwóch pierwszych testów wydajność wynosi 0 GFLOP/s. Jest to związane z błędem jaki był wynikiem tych symulacji. Obliczenia zostały przerwane ze względu na zbyt długi czas wykonywania pojedynczego kernela w połączeniu z bardzo dużym obciążeniem karty graficznej. Jest to wbudowany</w:t>
+        <w:t xml:space="preserve"> można zauważyć, że dla dwóch pierwszych testów wydajność wynosi 0 GFLOP/s. Jest to związane z błędem</w:t>
+      </w:r>
+      <w:r>
+        <w:t>,</w:t>
+      </w:r>
+      <w:r>
+        <w:t xml:space="preserve"> jaki był wynikiem tych symulacji. Obliczenia zostały przerwane ze względu na zbyt długi czas wykonywania pojedynczego kernela w połączeniu z bardzo dużym obciążeniem karty graficznej. Jest to wbudowany</w:t>
       </w:r>
       <w:r>
         <w:t xml:space="preserve"> mechanizm kart graficznych Nvidii: </w:t>
@@ -10961,8 +11066,9 @@
       <w:r>
         <w:t>Wyniki testów będą porównywane z podstawowym algorytmem równoległym, aby pokazać o ile udało się zwiększyć wydajność stosując kolejne elementy optymalizacji.</w:t>
       </w:r>
-    </w:p>
-    <w:p>
+      <w:r>
+        <w:t xml:space="preserve"> </w:t>
+      </w:r>
       <w:r>
         <w:t xml:space="preserve">Pierwsza część optymalizacji </w:t>
       </w:r>
@@ -10979,7 +11085,7 @@
         </w:rPr>
         <w:lastRenderedPageBreak/>
         <w:drawing>
-          <wp:inline distT="0" distB="0" distL="0" distR="0" wp14:anchorId="6F0A708E" wp14:editId="7E8CE221">
+          <wp:inline distT="0" distB="0" distL="0" distR="0" wp14:anchorId="5E7EAE67" wp14:editId="3CF58A0C">
             <wp:extent cx="5581015" cy="3906982"/>
             <wp:effectExtent l="0" t="0" r="0" b="0"/>
             <wp:docPr id="14" name="Chart 14"/>
@@ -11019,7 +11125,7 @@
           <w:lang w:eastAsia="pl-PL"/>
         </w:rPr>
         <w:drawing>
-          <wp:inline distT="0" distB="0" distL="0" distR="0" wp14:anchorId="7DCC176D" wp14:editId="19ABB227">
+          <wp:inline distT="0" distB="0" distL="0" distR="0" wp14:anchorId="32BDC607" wp14:editId="3562C1F3">
             <wp:extent cx="5210175" cy="3776354"/>
             <wp:effectExtent l="0" t="0" r="0" b="0"/>
             <wp:docPr id="20" name="Chart 20"/>
@@ -11081,7 +11187,7 @@
           <w:lang w:eastAsia="pl-PL"/>
         </w:rPr>
         <w:drawing>
-          <wp:inline distT="0" distB="0" distL="0" distR="0" wp14:anchorId="6ADE37E4" wp14:editId="6A1308BB">
+          <wp:inline distT="0" distB="0" distL="0" distR="0" wp14:anchorId="28B76517" wp14:editId="1EADE6B8">
             <wp:extent cx="5210175" cy="3762375"/>
             <wp:effectExtent l="0" t="0" r="9525" b="9525"/>
             <wp:docPr id="16" name="Chart 16"/>
@@ -11125,7 +11231,7 @@
         </w:rPr>
         <w:lastRenderedPageBreak/>
         <w:drawing>
-          <wp:inline distT="0" distB="0" distL="0" distR="0" wp14:anchorId="7742E524" wp14:editId="5C5D95E8">
+          <wp:inline distT="0" distB="0" distL="0" distR="0" wp14:anchorId="1078DFA3" wp14:editId="08282BF0">
             <wp:extent cx="5210175" cy="3762375"/>
             <wp:effectExtent l="0" t="0" r="9525" b="9525"/>
             <wp:docPr id="21" name="Chart 21"/>
@@ -11175,7 +11281,7 @@
         </w:rPr>
         <w:lastRenderedPageBreak/>
         <w:drawing>
-          <wp:inline distT="0" distB="0" distL="0" distR="0" wp14:anchorId="0D4CBA7A" wp14:editId="539AA1F3">
+          <wp:inline distT="0" distB="0" distL="0" distR="0" wp14:anchorId="082A40C0" wp14:editId="5802BFD1">
             <wp:extent cx="5210175" cy="3762375"/>
             <wp:effectExtent l="0" t="0" r="9525" b="9525"/>
             <wp:docPr id="18" name="Chart 18"/>
@@ -11213,7 +11319,7 @@
           <w:lang w:eastAsia="pl-PL"/>
         </w:rPr>
         <w:drawing>
-          <wp:inline distT="0" distB="0" distL="0" distR="0" wp14:anchorId="6E43D9FD" wp14:editId="3C0EC2A2">
+          <wp:inline distT="0" distB="0" distL="0" distR="0" wp14:anchorId="7C85AC5C" wp14:editId="2F3233CB">
             <wp:extent cx="5210175" cy="3762375"/>
             <wp:effectExtent l="0" t="0" r="9525" b="9525"/>
             <wp:docPr id="22" name="Chart 22"/>
@@ -11257,7 +11363,13 @@
         <w:t>Analiza uzyskanych wyników p</w:t>
       </w:r>
       <w:r>
-        <w:t>okazuje ile razy udało się uzyskać lepszą wydajność względem sekwencyjnego wykonania algorytmu. Jak wspomniano w rozdziale 4.2 przy wykorzystaniu GPU ciężko mówić o algorytmie w pełni sekwencyjnym, to biorąc pod uwagę założenia z tego rozdziału wykres przyspieszenia przedstawiony został na wykresie 4.9.</w:t>
+        <w:t>okazuje</w:t>
+      </w:r>
+      <w:r>
+        <w:t>,</w:t>
+      </w:r>
+      <w:r>
+        <w:t xml:space="preserve"> ile razy udało się uzyskać lepszą wydajność względem sekwencyjnego wykonania algorytmu. Jak wspomniano w rozdziale 4.2 przy wykorzystaniu GPU ciężko mówić o algorytmie w pełni sekwencyjnym, to biorąc pod uwagę założenia z tego rozdziału wykres przyspieszenia przedstawiony został na wykresie 4.9.</w:t>
       </w:r>
     </w:p>
     <w:p/>
@@ -11271,7 +11383,7 @@
           <w:lang w:eastAsia="pl-PL"/>
         </w:rPr>
         <w:drawing>
-          <wp:inline distT="0" distB="0" distL="0" distR="0" wp14:anchorId="30BA83F8" wp14:editId="001731D4">
+          <wp:inline distT="0" distB="0" distL="0" distR="0" wp14:anchorId="33F9BBA7" wp14:editId="0EA0C565">
             <wp:extent cx="5760085" cy="3206115"/>
             <wp:effectExtent l="0" t="0" r="0" b="0"/>
             <wp:docPr id="33" name="Chart 33"/>
@@ -11312,7 +11424,6 @@
     </w:p>
     <w:p>
       <w:pPr>
-        <w:jc w:val="left"/>
         <w:rPr>
           <w:b/>
           <w:bCs/>
@@ -11382,8 +11493,6 @@
       <w:r>
         <w:t xml:space="preserve"> umożliwił bezproblemowy podział danych </w:t>
       </w:r>
-    </w:p>
-    <w:p>
       <w:r>
         <w:t xml:space="preserve">Wykres </w:t>
       </w:r>
@@ -11432,7 +11541,7 @@
           <w:lang w:eastAsia="pl-PL"/>
         </w:rPr>
         <w:drawing>
-          <wp:inline distT="0" distB="0" distL="0" distR="0" wp14:anchorId="03AF58B3" wp14:editId="78EA8AB7">
+          <wp:inline distT="0" distB="0" distL="0" distR="0" wp14:anchorId="48C1715B" wp14:editId="40269CB4">
             <wp:extent cx="5830570" cy="3414883"/>
             <wp:effectExtent l="0" t="0" r="0" b="0"/>
             <wp:docPr id="15" name="Chart 15"/>
@@ -11479,7 +11588,7 @@
         </w:rPr>
         <w:lastRenderedPageBreak/>
         <w:drawing>
-          <wp:inline distT="0" distB="0" distL="0" distR="0" wp14:anchorId="58D87774" wp14:editId="036B896B">
+          <wp:inline distT="0" distB="0" distL="0" distR="0" wp14:anchorId="24568DC5" wp14:editId="27897305">
             <wp:extent cx="5662295" cy="3267297"/>
             <wp:effectExtent l="0" t="0" r="0" b="0"/>
             <wp:docPr id="17" name="Chart 17"/>
@@ -11560,7 +11669,7 @@
           <w:lang w:eastAsia="pl-PL"/>
         </w:rPr>
         <w:drawing>
-          <wp:inline distT="0" distB="0" distL="0" distR="0" wp14:anchorId="4F836D0A" wp14:editId="7FFB080C">
+          <wp:inline distT="0" distB="0" distL="0" distR="0" wp14:anchorId="5F0E3FFC" wp14:editId="40B99717">
             <wp:extent cx="4572000" cy="2743200"/>
             <wp:effectExtent l="0" t="0" r="0" b="0"/>
             <wp:docPr id="29" name="Chart 29"/>
@@ -11605,7 +11714,7 @@
         </w:rPr>
         <w:lastRenderedPageBreak/>
         <w:drawing>
-          <wp:inline distT="0" distB="0" distL="0" distR="0" wp14:anchorId="5C70B862" wp14:editId="6B5E6363">
+          <wp:inline distT="0" distB="0" distL="0" distR="0" wp14:anchorId="2AE62074" wp14:editId="5977C679">
             <wp:extent cx="4572000" cy="2743200"/>
             <wp:effectExtent l="0" t="0" r="0" b="0"/>
             <wp:docPr id="37" name="Chart 37"/>
@@ -11639,11 +11748,6 @@
         <w:t>4 procesorów GPU.</w:t>
       </w:r>
     </w:p>
-    <w:p>
-      <w:pPr>
-        <w:pStyle w:val="BodyText"/>
-      </w:pPr>
-    </w:p>
     <w:p/>
     <w:p>
       <w:r>
@@ -11713,11 +11817,7 @@
         <w:t xml:space="preserve"> Można uznać, że program jest skalowalny równolegle, ponieważ funkcja efektywności obliczeń jest ograniczona z dołu przez prostą leżącą w okolicy 20%. </w:t>
       </w:r>
       <w:r>
-        <w:t xml:space="preserve">Wyniki nie spadną </w:t>
-      </w:r>
-      <w:r>
-        <w:lastRenderedPageBreak/>
-        <w:t xml:space="preserve">poniżej tej wartości, ponieważ zasoby karty graficznej nie pozwolą na ustawienie większej liczby wątków na blok. </w:t>
+        <w:t xml:space="preserve">Wyniki nie spadną poniżej tej wartości, ponieważ zasoby karty graficznej nie pozwolą na ustawienie większej liczby wątków na blok. </w:t>
       </w:r>
     </w:p>
     <w:p/>
@@ -11744,7 +11844,16 @@
         <w:t xml:space="preserve">wątków), </w:t>
       </w:r>
       <w:r>
-        <w:t>zadanie p-krotnie większe od zadania dla pojedynczego procesora</w:t>
+        <w:t xml:space="preserve">zadanie </w:t>
+      </w:r>
+      <w:r>
+        <w:rPr>
+          <w:i/>
+        </w:rPr>
+        <w:t>p</w:t>
+      </w:r>
+      <w:r>
+        <w:t>-krotnie większe od zadania dla pojedynczego procesora</w:t>
       </w:r>
       <w:r>
         <w:rPr>
@@ -11771,7 +11880,7 @@
           <w:lang w:eastAsia="pl-PL"/>
         </w:rPr>
         <w:drawing>
-          <wp:inline distT="0" distB="0" distL="0" distR="0" wp14:anchorId="1F17BA5D" wp14:editId="6C553CC0">
+          <wp:inline distT="0" distB="0" distL="0" distR="0" wp14:anchorId="630602F8" wp14:editId="78ACDD53">
             <wp:extent cx="4572000" cy="2743200"/>
             <wp:effectExtent l="0" t="0" r="0" b="0"/>
             <wp:docPr id="47" name="Chart 47"/>
@@ -11922,7 +12031,7 @@
           <w:lang w:eastAsia="pl-PL"/>
         </w:rPr>
         <w:drawing>
-          <wp:inline distT="0" distB="0" distL="0" distR="0" wp14:anchorId="1D089015" wp14:editId="6C8C328B">
+          <wp:inline distT="0" distB="0" distL="0" distR="0" wp14:anchorId="1AB3B550" wp14:editId="7B3F70C9">
             <wp:extent cx="4298950" cy="4120515"/>
             <wp:effectExtent l="0" t="0" r="0" b="0"/>
             <wp:docPr id="27" name="Picture 27"/>
@@ -11996,7 +12105,7 @@
         </w:rPr>
         <w:lastRenderedPageBreak/>
         <w:drawing>
-          <wp:inline distT="0" distB="0" distL="0" distR="0" wp14:anchorId="597BF22F" wp14:editId="0306E04D">
+          <wp:inline distT="0" distB="0" distL="0" distR="0" wp14:anchorId="4BD6CE19" wp14:editId="0AAD7153">
             <wp:extent cx="4027606" cy="4073236"/>
             <wp:effectExtent l="0" t="0" r="0" b="0"/>
             <wp:docPr id="28" name="Picture 28"/>
@@ -12064,7 +12173,7 @@
           <w:lang w:eastAsia="pl-PL"/>
         </w:rPr>
         <w:drawing>
-          <wp:inline distT="0" distB="0" distL="0" distR="0" wp14:anchorId="39D79AAD" wp14:editId="1F55BB3D">
+          <wp:inline distT="0" distB="0" distL="0" distR="0" wp14:anchorId="3AE12145" wp14:editId="69C61CAB">
             <wp:extent cx="3764477" cy="3909196"/>
             <wp:effectExtent l="0" t="0" r="0" b="0"/>
             <wp:docPr id="30" name="Picture 30"/>
@@ -12138,7 +12247,7 @@
         </w:rPr>
         <w:lastRenderedPageBreak/>
         <w:drawing>
-          <wp:inline distT="0" distB="0" distL="0" distR="0" wp14:anchorId="36FCDC37" wp14:editId="1D9907A5">
+          <wp:inline distT="0" distB="0" distL="0" distR="0" wp14:anchorId="7046CCB2" wp14:editId="6727BD2D">
             <wp:extent cx="3956573" cy="4037610"/>
             <wp:effectExtent l="0" t="0" r="0" b="0"/>
             <wp:docPr id="31" name="Picture 31"/>
@@ -12211,7 +12320,7 @@
         <w:t xml:space="preserve"> Rys 5.5.</w:t>
       </w:r>
       <w:r>
-        <w:t xml:space="preserve"> Można zauważyć skupiska molekuł, gdzie naprężenia były większe jak również bardziej rozproszone w przestrzeni. Warto zauważyć, że atomy były w ciągłym ruchu, nawet już po etapie minimalizacji. Większość atomów w ciąż drgała i przemieszczała się raz w jedną raz w drugą stronę. </w:t>
+        <w:t xml:space="preserve"> Można zauważyć skupiska molekuł, gdzie naprężenia były większe jak również bardziej rozproszone w przestrzeni. Warto zauważyć, że atomy były w ciągłym ruchu, nawet już po etapie minimalizacji. Większość atomów wciąż drgała i przemieszczała się raz w jedną raz w drugą stronę. </w:t>
       </w:r>
       <w:r>
         <w:t>Daje to poczucie, że ciągłe powiązania pomiędzy atomami utrzymują strukturę w stabilności.</w:t>
@@ -12228,7 +12337,7 @@
         </w:rPr>
         <w:lastRenderedPageBreak/>
         <w:drawing>
-          <wp:inline distT="0" distB="0" distL="0" distR="0" wp14:anchorId="12C6FA5E" wp14:editId="767FAF2D">
+          <wp:inline distT="0" distB="0" distL="0" distR="0" wp14:anchorId="7A915291" wp14:editId="3419821B">
             <wp:extent cx="4678878" cy="3058036"/>
             <wp:effectExtent l="0" t="0" r="0" b="0"/>
             <wp:docPr id="32" name="Picture 32"/>
@@ -12323,7 +12432,7 @@
           <w:lang w:eastAsia="pl-PL"/>
         </w:rPr>
         <w:drawing>
-          <wp:inline distT="0" distB="0" distL="0" distR="0" wp14:anchorId="1B70590C" wp14:editId="4014D30A">
+          <wp:inline distT="0" distB="0" distL="0" distR="0" wp14:anchorId="51A12258" wp14:editId="2DAF7052">
             <wp:extent cx="3895106" cy="3435305"/>
             <wp:effectExtent l="0" t="0" r="0" b="0"/>
             <wp:docPr id="34" name="Picture 34"/>
@@ -12397,7 +12506,7 @@
         </w:rPr>
         <w:lastRenderedPageBreak/>
         <w:drawing>
-          <wp:inline distT="0" distB="0" distL="0" distR="0" wp14:anchorId="79F0EA84" wp14:editId="2A61B986">
+          <wp:inline distT="0" distB="0" distL="0" distR="0" wp14:anchorId="3E74D846" wp14:editId="2399D125">
             <wp:extent cx="4013860" cy="3343090"/>
             <wp:effectExtent l="0" t="0" r="0" b="0"/>
             <wp:docPr id="35" name="Picture 35"/>
@@ -12470,7 +12579,7 @@
           <w:lang w:eastAsia="pl-PL"/>
         </w:rPr>
         <w:drawing>
-          <wp:inline distT="0" distB="0" distL="0" distR="0" wp14:anchorId="02170EFE" wp14:editId="49A6DA6C">
+          <wp:inline distT="0" distB="0" distL="0" distR="0" wp14:anchorId="5EF93881" wp14:editId="19F99252">
             <wp:extent cx="4275117" cy="3433712"/>
             <wp:effectExtent l="0" t="0" r="0" b="0"/>
             <wp:docPr id="36" name="Picture 36"/>
@@ -12544,7 +12653,7 @@
         </w:rPr>
         <w:lastRenderedPageBreak/>
         <w:drawing>
-          <wp:inline distT="0" distB="0" distL="0" distR="0" wp14:anchorId="21164B43" wp14:editId="6F5214A4">
+          <wp:inline distT="0" distB="0" distL="0" distR="0" wp14:anchorId="166F0505" wp14:editId="3C205141">
             <wp:extent cx="4148701" cy="3384467"/>
             <wp:effectExtent l="0" t="0" r="0" b="0"/>
             <wp:docPr id="38" name="Picture 38"/>
@@ -12617,7 +12726,7 @@
           <w:lang w:eastAsia="pl-PL"/>
         </w:rPr>
         <w:drawing>
-          <wp:inline distT="0" distB="0" distL="0" distR="0" wp14:anchorId="3AEEC679" wp14:editId="7540E333">
+          <wp:inline distT="0" distB="0" distL="0" distR="0" wp14:anchorId="3EDA0C8C" wp14:editId="4E2019D8">
             <wp:extent cx="4298867" cy="3428764"/>
             <wp:effectExtent l="0" t="0" r="0" b="0"/>
             <wp:docPr id="39" name="Picture 39"/>
@@ -12716,7 +12825,7 @@
           <w:lang w:eastAsia="pl-PL"/>
         </w:rPr>
         <w:drawing>
-          <wp:inline distT="0" distB="0" distL="0" distR="0" wp14:anchorId="55591429" wp14:editId="556753AB">
+          <wp:inline distT="0" distB="0" distL="0" distR="0" wp14:anchorId="408C5C25" wp14:editId="63B7C7C3">
             <wp:extent cx="4061361" cy="2135721"/>
             <wp:effectExtent l="0" t="0" r="0" b="0"/>
             <wp:docPr id="40" name="Picture 40"/>
@@ -12776,7 +12885,7 @@
     <w:p/>
     <w:p>
       <w:r>
-        <w:t>Ostatnią symulacją., jaka została przeprowadzona było przyłożenie siły z obydwu stron struktury.</w:t>
+        <w:t>Ostatnią symulacją, jaka została przeprowadzona było przyłożenie siły z obydwu stron struktury.</w:t>
       </w:r>
       <w:r>
         <w:t xml:space="preserve"> Pozwoliło to na zasymulowanie prasy obustronnej. </w:t>
@@ -12793,7 +12902,7 @@
           <w:lang w:eastAsia="pl-PL"/>
         </w:rPr>
         <w:drawing>
-          <wp:inline distT="0" distB="0" distL="0" distR="0" wp14:anchorId="78019ABD" wp14:editId="709A39C5">
+          <wp:inline distT="0" distB="0" distL="0" distR="0" wp14:anchorId="1C777941" wp14:editId="2E737E4B">
             <wp:extent cx="2896622" cy="2719449"/>
             <wp:effectExtent l="0" t="0" r="0" b="0"/>
             <wp:docPr id="41" name="Picture 41"/>
@@ -12867,7 +12976,7 @@
         </w:rPr>
         <w:lastRenderedPageBreak/>
         <w:drawing>
-          <wp:inline distT="0" distB="0" distL="0" distR="0" wp14:anchorId="67A7372C" wp14:editId="14FC6F86">
+          <wp:inline distT="0" distB="0" distL="0" distR="0" wp14:anchorId="1FC0C842" wp14:editId="41CF4A9E">
             <wp:extent cx="3004185" cy="3004185"/>
             <wp:effectExtent l="0" t="0" r="0" b="0"/>
             <wp:docPr id="42" name="Picture 42"/>
@@ -12940,7 +13049,7 @@
           <w:lang w:eastAsia="pl-PL"/>
         </w:rPr>
         <w:drawing>
-          <wp:inline distT="0" distB="0" distL="0" distR="0" wp14:anchorId="334F27AB" wp14:editId="7EB1A99A">
+          <wp:inline distT="0" distB="0" distL="0" distR="0" wp14:anchorId="486E638B" wp14:editId="4DEDA4A9">
             <wp:extent cx="3194685" cy="2885440"/>
             <wp:effectExtent l="0" t="0" r="0" b="0"/>
             <wp:docPr id="43" name="Picture 43"/>
@@ -13014,7 +13123,7 @@
         </w:rPr>
         <w:lastRenderedPageBreak/>
         <w:drawing>
-          <wp:inline distT="0" distB="0" distL="0" distR="0" wp14:anchorId="00C47B06" wp14:editId="0CB0553F">
+          <wp:inline distT="0" distB="0" distL="0" distR="0" wp14:anchorId="30D2C714" wp14:editId="212C2262">
             <wp:extent cx="3634105" cy="3182620"/>
             <wp:effectExtent l="0" t="0" r="0" b="0"/>
             <wp:docPr id="45" name="Picture 45"/>
@@ -13087,7 +13196,7 @@
           <w:lang w:eastAsia="pl-PL"/>
         </w:rPr>
         <w:drawing>
-          <wp:inline distT="0" distB="0" distL="0" distR="0" wp14:anchorId="63C310FA" wp14:editId="4D6F29EA">
+          <wp:inline distT="0" distB="0" distL="0" distR="0" wp14:anchorId="352FD475" wp14:editId="06F65197">
             <wp:extent cx="3717290" cy="3586480"/>
             <wp:effectExtent l="0" t="0" r="0" b="0"/>
             <wp:docPr id="46" name="Picture 46"/>
@@ -13165,7 +13274,7 @@
           <w:lang w:eastAsia="pl-PL"/>
         </w:rPr>
         <w:drawing>
-          <wp:inline distT="0" distB="0" distL="0" distR="0" wp14:anchorId="3CA7C522" wp14:editId="0B427C00">
+          <wp:inline distT="0" distB="0" distL="0" distR="0" wp14:anchorId="32A4D377" wp14:editId="78514C40">
             <wp:extent cx="5759450" cy="5546090"/>
             <wp:effectExtent l="0" t="0" r="0" b="0"/>
             <wp:docPr id="48" name="Picture 48"/>
@@ -13270,7 +13379,7 @@
               </w:rPr>
               <w:lastRenderedPageBreak/>
               <w:drawing>
-                <wp:inline distT="0" distB="0" distL="0" distR="0" wp14:anchorId="109BCCE4" wp14:editId="441005D8">
+                <wp:inline distT="0" distB="0" distL="0" distR="0" wp14:anchorId="61E73327" wp14:editId="7DA23B67">
                   <wp:extent cx="2966881" cy="2654251"/>
                   <wp:effectExtent l="0" t="0" r="0" b="0"/>
                   <wp:docPr id="19" name="Picture 19"/>
@@ -13324,7 +13433,7 @@
                 <w:lang w:eastAsia="pl-PL"/>
               </w:rPr>
               <w:drawing>
-                <wp:inline distT="0" distB="0" distL="0" distR="0" wp14:anchorId="35BD0018" wp14:editId="2EB95D48">
+                <wp:inline distT="0" distB="0" distL="0" distR="0" wp14:anchorId="53CDCF42" wp14:editId="19950619">
                   <wp:extent cx="2743200" cy="2634250"/>
                   <wp:effectExtent l="0" t="0" r="0" b="0"/>
                   <wp:docPr id="24" name="Picture 24"/>
@@ -13378,7 +13487,7 @@
                 <w:lang w:eastAsia="pl-PL"/>
               </w:rPr>
               <w:drawing>
-                <wp:inline distT="0" distB="0" distL="0" distR="0" wp14:anchorId="183C4E5A" wp14:editId="5C969934">
+                <wp:inline distT="0" distB="0" distL="0" distR="0" wp14:anchorId="0517AEDF" wp14:editId="789C66EB">
                   <wp:extent cx="2832636" cy="2765804"/>
                   <wp:effectExtent l="0" t="0" r="0" b="0"/>
                   <wp:docPr id="25" name="Picture 25"/>
@@ -13432,7 +13541,7 @@
                 <w:lang w:eastAsia="pl-PL"/>
               </w:rPr>
               <w:drawing>
-                <wp:inline distT="0" distB="0" distL="0" distR="0" wp14:anchorId="188036CF" wp14:editId="09C371A7">
+                <wp:inline distT="0" distB="0" distL="0" distR="0" wp14:anchorId="23253145" wp14:editId="64DFED1F">
                   <wp:extent cx="2870715" cy="2755789"/>
                   <wp:effectExtent l="0" t="0" r="0" b="0"/>
                   <wp:docPr id="26" name="Picture 26"/>
@@ -13531,7 +13640,7 @@
               </w:rPr>
               <w:lastRenderedPageBreak/>
               <w:drawing>
-                <wp:inline distT="0" distB="0" distL="0" distR="0" wp14:anchorId="29EBCDF7" wp14:editId="56493C58">
+                <wp:inline distT="0" distB="0" distL="0" distR="0" wp14:anchorId="7D989BEB" wp14:editId="62A28885">
                   <wp:extent cx="2695903" cy="2377663"/>
                   <wp:effectExtent l="0" t="0" r="0" b="0"/>
                   <wp:docPr id="56" name="Picture 56"/>
@@ -13585,7 +13694,7 @@
                 <w:lang w:eastAsia="pl-PL"/>
               </w:rPr>
               <w:drawing>
-                <wp:inline distT="0" distB="0" distL="0" distR="0" wp14:anchorId="529CDDF9" wp14:editId="66FC89C6">
+                <wp:inline distT="0" distB="0" distL="0" distR="0" wp14:anchorId="105C43CA" wp14:editId="3EA15E52">
                   <wp:extent cx="2853559" cy="2376691"/>
                   <wp:effectExtent l="0" t="0" r="0" b="0"/>
                   <wp:docPr id="57" name="Picture 57"/>
@@ -13647,7 +13756,7 @@
                 <w:lang w:eastAsia="pl-PL"/>
               </w:rPr>
               <w:drawing>
-                <wp:inline distT="0" distB="0" distL="0" distR="0" wp14:anchorId="013E557D" wp14:editId="4F6246BE">
+                <wp:inline distT="0" distB="0" distL="0" distR="0" wp14:anchorId="4FAC43A2" wp14:editId="1EAB8182">
                   <wp:extent cx="2822027" cy="2266611"/>
                   <wp:effectExtent l="0" t="0" r="0" b="0"/>
                   <wp:docPr id="58" name="Picture 58"/>
@@ -13701,7 +13810,7 @@
                 <w:lang w:eastAsia="pl-PL"/>
               </w:rPr>
               <w:drawing>
-                <wp:inline distT="0" distB="0" distL="0" distR="0" wp14:anchorId="0840D8EB" wp14:editId="3ACE71E8">
+                <wp:inline distT="0" distB="0" distL="0" distR="0" wp14:anchorId="34942208" wp14:editId="31EA6386">
                   <wp:extent cx="2743200" cy="2237875"/>
                   <wp:effectExtent l="0" t="0" r="0" b="0"/>
                   <wp:docPr id="59" name="Picture 59"/>
@@ -13764,7 +13873,7 @@
                 <w:lang w:eastAsia="pl-PL"/>
               </w:rPr>
               <w:drawing>
-                <wp:inline distT="0" distB="0" distL="0" distR="0" wp14:anchorId="1CF4B683" wp14:editId="730A8246">
+                <wp:inline distT="0" distB="0" distL="0" distR="0" wp14:anchorId="07F8E4A0" wp14:editId="7267728A">
                   <wp:extent cx="3247696" cy="2590354"/>
                   <wp:effectExtent l="0" t="0" r="0" b="0"/>
                   <wp:docPr id="60" name="Picture 60"/>
@@ -13874,7 +13983,7 @@
               </w:rPr>
               <w:lastRenderedPageBreak/>
               <w:drawing>
-                <wp:inline distT="0" distB="0" distL="0" distR="0" wp14:anchorId="7534AA97" wp14:editId="00816A1B">
+                <wp:inline distT="0" distB="0" distL="0" distR="0" wp14:anchorId="05A1FC9E" wp14:editId="3264DCD7">
                   <wp:extent cx="2979682" cy="2797429"/>
                   <wp:effectExtent l="0" t="0" r="0" b="0"/>
                   <wp:docPr id="49" name="Picture 49"/>
@@ -13928,7 +14037,7 @@
                 <w:lang w:eastAsia="pl-PL"/>
               </w:rPr>
               <w:drawing>
-                <wp:inline distT="0" distB="0" distL="0" distR="0" wp14:anchorId="7FD03C09" wp14:editId="729C283E">
+                <wp:inline distT="0" distB="0" distL="0" distR="0" wp14:anchorId="6278FAB9" wp14:editId="56376425">
                   <wp:extent cx="2711669" cy="2711669"/>
                   <wp:effectExtent l="0" t="0" r="0" b="0"/>
                   <wp:docPr id="50" name="Picture 50"/>
@@ -13990,7 +14099,7 @@
                 <w:lang w:eastAsia="pl-PL"/>
               </w:rPr>
               <w:drawing>
-                <wp:inline distT="0" distB="0" distL="0" distR="0" wp14:anchorId="6BC0CB61" wp14:editId="5E4747FD">
+                <wp:inline distT="0" distB="0" distL="0" distR="0" wp14:anchorId="2609D096" wp14:editId="6193C89B">
                   <wp:extent cx="2790190" cy="2520100"/>
                   <wp:effectExtent l="0" t="0" r="0" b="0"/>
                   <wp:docPr id="52" name="Picture 52"/>
@@ -14044,7 +14153,7 @@
                 <w:lang w:eastAsia="pl-PL"/>
               </w:rPr>
               <w:drawing>
-                <wp:inline distT="0" distB="0" distL="0" distR="0" wp14:anchorId="6FA1A992" wp14:editId="27F33F20">
+                <wp:inline distT="0" distB="0" distL="0" distR="0" wp14:anchorId="7D83D266" wp14:editId="452B8911">
                   <wp:extent cx="2916620" cy="2554272"/>
                   <wp:effectExtent l="0" t="0" r="0" b="0"/>
                   <wp:docPr id="53" name="Picture 53"/>
@@ -14107,7 +14216,7 @@
                 <w:lang w:eastAsia="pl-PL"/>
               </w:rPr>
               <w:drawing>
-                <wp:inline distT="0" distB="0" distL="0" distR="0" wp14:anchorId="39C9767B" wp14:editId="00D32DF2">
+                <wp:inline distT="0" distB="0" distL="0" distR="0" wp14:anchorId="32362E50" wp14:editId="639B846F">
                   <wp:extent cx="2745210" cy="2648607"/>
                   <wp:effectExtent l="0" t="0" r="0" b="0"/>
                   <wp:docPr id="55" name="Picture 55"/>
@@ -14216,10 +14325,22 @@
         <w:t>Szczegółowa analiza oprogramowania oraz optymalizacja już istniejącego i działającego kodu jest bardzo istotna. Szczegóły optymalizacji przedstawione w rozdziale 3 oraz testy wykonywane dla poszczególnych jej etapów w rozdziale 4 pokazały, że można uzyskać duży przyrost wydajności dogłębnie analizując problem. Przygotowane oprogramowanie wspierało wiele urządzeń GPU</w:t>
       </w:r>
       <w:r>
-        <w:t xml:space="preserve"> umożliwiając wykonywanie obliczeń w znacznie krótszym czasie</w:t>
-      </w:r>
-      <w:r>
-        <w:t xml:space="preserve">, przez co zwiększało możliwości i zakres wykorzystania go. </w:t>
+        <w:t xml:space="preserve"> </w:t>
+      </w:r>
+      <w:r>
+        <w:t xml:space="preserve">w ramach jednego węzła obliczeniowego, </w:t>
+      </w:r>
+      <w:r>
+        <w:t>umożliwiając wykonywanie obliczeń w znacznie krótszym czasie</w:t>
+      </w:r>
+      <w:r>
+        <w:t xml:space="preserve">, przez co zwiększało możliwości i zakres wykorzystania </w:t>
+      </w:r>
+      <w:r>
+        <w:t>oprogramowania</w:t>
+      </w:r>
+      <w:r>
+        <w:t xml:space="preserve">. </w:t>
       </w:r>
       <w:r>
         <w:t>Przygotowane rozwiązanie wykorzystywało urządzenia GPU zamontowane w pojedynczym serwerze. Wspierało różne typu urządzeń firmy Nvidia i nie wymuszało posiadania identycznego s</w:t>
@@ -14386,12 +14507,21 @@
         </w:rPr>
       </w:pPr>
       <w:r>
+        <w:rPr>
+          <w:lang w:val="en-GB"/>
+        </w:rPr>
         <w:t>[2]</w:t>
       </w:r>
       <w:r>
+        <w:rPr>
+          <w:lang w:val="en-GB"/>
+        </w:rPr>
         <w:tab/>
       </w:r>
       <w:r>
+        <w:rPr>
+          <w:lang w:val="en-GB"/>
+        </w:rPr>
         <w:t>Liu W., Schmidt B., Voss G., Müller-Wittig W., Molecular Dynamics Simulations on Commodity GPUs with CUDA, High Performanc</w:t>
       </w:r>
       <w:r>
@@ -14410,7 +14540,19 @@
         <w:rPr>
           <w:lang w:val="en-US"/>
         </w:rPr>
-        <w:t>Lecture Notes in Computer Science Volume 4873, 2007, pp 185-196</w:t>
+        <w:t>Lecture Notes in Computer Science Volume 4873, 2007, pp</w:t>
+      </w:r>
+      <w:r>
+        <w:rPr>
+          <w:lang w:val="en-US"/>
+        </w:rPr>
+        <w:t>.</w:t>
+      </w:r>
+      <w:r>
+        <w:rPr>
+          <w:lang w:val="en-US"/>
+        </w:rPr>
+        <w:t xml:space="preserve"> 185-196</w:t>
       </w:r>
       <w:r>
         <w:rPr>
@@ -14479,7 +14621,19 @@
         <w:rPr>
           <w:lang w:val="en-US"/>
         </w:rPr>
-        <w:t>Volume 454, Issues 1–3, November 2014, Pages 315–322</w:t>
+        <w:t xml:space="preserve">Volume 454, Issues 1–3, November 2014, </w:t>
+      </w:r>
+      <w:r>
+        <w:rPr>
+          <w:lang w:val="en-US"/>
+        </w:rPr>
+        <w:t>pp. </w:t>
+      </w:r>
+      <w:r>
+        <w:rPr>
+          <w:lang w:val="en-US"/>
+        </w:rPr>
+        <w:t>315–322</w:t>
       </w:r>
     </w:p>
     <w:p>
@@ -14544,19 +14698,30 @@
         <w:rPr>
           <w:lang w:val="en-US"/>
         </w:rPr>
-        <w:t xml:space="preserve">; Volume 8, 2013, Pages 504–509, </w:t>
+        <w:t xml:space="preserve">; Volume 8, 2013, </w:t>
       </w:r>
       <w:r>
         <w:rPr>
           <w:lang w:val="en-US"/>
         </w:rPr>
+        <w:t xml:space="preserve">pp. </w:t>
+      </w:r>
+      <w:r>
+        <w:rPr>
+          <w:lang w:val="en-US"/>
+        </w:rPr>
+        <w:t xml:space="preserve">504–509, </w:t>
+      </w:r>
+      <w:r>
+        <w:rPr>
+          <w:lang w:val="en-US"/>
+        </w:rPr>
         <w:t>14th CIRP Conference on Modeling of Machining Operations (CIRP CMMO)</w:t>
       </w:r>
     </w:p>
     <w:p>
       <w:pPr>
         <w:ind w:left="567" w:hanging="567"/>
-        <w:jc w:val="left"/>
         <w:rPr>
           <w:lang w:val="en-US"/>
         </w:rPr>
@@ -14619,13 +14784,24 @@
         <w:rPr>
           <w:lang w:val="en-US"/>
         </w:rPr>
-        <w:t>2014, Pages 245–299</w:t>
+        <w:t xml:space="preserve">2014, </w:t>
+      </w:r>
+      <w:r>
+        <w:rPr>
+          <w:lang w:val="en-US"/>
+        </w:rPr>
+        <w:t>pp. </w:t>
+      </w:r>
+      <w:r>
+        <w:rPr>
+          <w:lang w:val="en-US"/>
+        </w:rPr>
+        <w:t>245–299</w:t>
       </w:r>
     </w:p>
     <w:p>
       <w:pPr>
         <w:ind w:left="567" w:hanging="567"/>
-        <w:jc w:val="left"/>
         <w:rPr>
           <w:lang w:val="en-US"/>
         </w:rPr>
@@ -14724,186 +14900,203 @@
         <w:rPr>
           <w:lang w:val="en-US"/>
         </w:rPr>
+        <w:t>; Winston-Salem, North Carolina</w:t>
+      </w:r>
+    </w:p>
+    <w:p>
+      <w:pPr>
+        <w:ind w:left="567" w:hanging="567"/>
+        <w:rPr>
+          <w:lang w:val="en-US"/>
+        </w:rPr>
+      </w:pPr>
+      <w:r>
+        <w:rPr>
+          <w:lang w:val="en-US"/>
+        </w:rPr>
+        <w:t>[8]</w:t>
+      </w:r>
+      <w:r>
+        <w:rPr>
+          <w:lang w:val="en-US"/>
+        </w:rPr>
+        <w:tab/>
+      </w:r>
+      <w:r>
+        <w:rPr>
+          <w:lang w:val="en-US"/>
+        </w:rPr>
+        <w:t>Rycerz K., Ciepiela E., Dyk G., Groen D., Gubala T., Harezlak D., Pawlik M., Suter J.,</w:t>
+      </w:r>
+      <w:r>
+        <w:rPr>
+          <w:lang w:val="en-US"/>
+        </w:rPr>
+        <w:t xml:space="preserve"> Zasada S.</w:t>
+      </w:r>
+      <w:r>
+        <w:rPr>
+          <w:lang w:val="en-US"/>
+        </w:rPr>
+        <w:t xml:space="preserve">, </w:t>
+      </w:r>
+      <w:r>
+        <w:rPr>
+          <w:lang w:val="en-US"/>
+        </w:rPr>
+        <w:t>Coveney P.</w:t>
+      </w:r>
+      <w:r>
+        <w:rPr>
+          <w:lang w:val="en-US"/>
+        </w:rPr>
+        <w:t>,</w:t>
+      </w:r>
+      <w:r>
+        <w:rPr>
+          <w:lang w:val="en-US"/>
+        </w:rPr>
+        <w:t xml:space="preserve"> Bubak M., Support for Multiscale Simulations with Molecular Dynamics</w:t>
+      </w:r>
+      <w:r>
+        <w:rPr>
+          <w:lang w:val="en-US"/>
+        </w:rPr>
+        <w:t xml:space="preserve"> </w:t>
+      </w:r>
+      <w:r>
+        <w:rPr>
+          <w:lang w:val="en-US"/>
+        </w:rPr>
+        <w:t>- Procedia Computer Science</w:t>
+      </w:r>
+      <w:r>
+        <w:rPr>
+          <w:lang w:val="en-US"/>
+        </w:rPr>
+        <w:t xml:space="preserve">Volume 18, 2013, </w:t>
+      </w:r>
+      <w:r>
+        <w:rPr>
+          <w:lang w:val="en-US"/>
+        </w:rPr>
+        <w:t>pp. </w:t>
+      </w:r>
+      <w:r>
+        <w:rPr>
+          <w:lang w:val="en-US"/>
+        </w:rPr>
+        <w:t>1116–1125</w:t>
+      </w:r>
+      <w:r>
+        <w:rPr>
+          <w:lang w:val="en-US"/>
+        </w:rPr>
+        <w:t xml:space="preserve"> </w:t>
+      </w:r>
+      <w:r>
+        <w:rPr>
+          <w:lang w:val="en-US"/>
+        </w:rPr>
+        <w:t xml:space="preserve">- </w:t>
+      </w:r>
+      <w:r>
+        <w:rPr>
+          <w:lang w:val="en-US"/>
+        </w:rPr>
+        <w:t>International Conference on Computational Science, I</w:t>
+      </w:r>
+      <w:r>
+        <w:rPr>
+          <w:lang w:val="en-US"/>
+        </w:rPr>
+        <w:t>CCS 2013</w:t>
+      </w:r>
+    </w:p>
+    <w:p>
+      <w:pPr>
+        <w:ind w:left="567" w:hanging="567"/>
+        <w:rPr>
+          <w:lang w:val="en-US"/>
+        </w:rPr>
+      </w:pPr>
+      <w:r>
+        <w:rPr>
+          <w:lang w:val="en-US"/>
+        </w:rPr>
+        <w:t>[9]</w:t>
+      </w:r>
+      <w:r>
+        <w:rPr>
+          <w:lang w:val="en-US"/>
+        </w:rPr>
+        <w:t xml:space="preserve"> </w:t>
+      </w:r>
+      <w:r>
+        <w:rPr>
+          <w:lang w:val="en-US"/>
+        </w:rPr>
+        <w:tab/>
+      </w:r>
+      <w:r>
+        <w:rPr>
+          <w:lang w:val="en-US"/>
+        </w:rPr>
+        <w:t>Sanbonmatsu</w:t>
+      </w:r>
+      <w:r>
+        <w:rPr>
+          <w:lang w:val="en-US"/>
+        </w:rPr>
+        <w:t xml:space="preserve"> K. Y.,</w:t>
+      </w:r>
+      <w:r>
+        <w:rPr>
+          <w:lang w:val="en-US"/>
+        </w:rPr>
+        <w:t xml:space="preserve"> </w:t>
+      </w:r>
+      <w:r>
+        <w:rPr>
+          <w:lang w:val="en-US"/>
+        </w:rPr>
+        <w:t>Dynamics of riboswitches: Molecular simulations</w:t>
+      </w:r>
+      <w:r>
+        <w:rPr>
+          <w:lang w:val="en-US"/>
+        </w:rPr>
         <w:t xml:space="preserve">; </w:t>
       </w:r>
       <w:r>
         <w:rPr>
           <w:lang w:val="en-US"/>
         </w:rPr>
-        <w:t>Winston-Salem, North Carolina</w:t>
-      </w:r>
-    </w:p>
-    <w:p>
-      <w:pPr>
-        <w:ind w:left="567" w:hanging="567"/>
+        <w:t>Biochimica et Biophysica Acta (BB</w:t>
+      </w:r>
+      <w:r>
         <w:rPr>
           <w:lang w:val="en-US"/>
         </w:rPr>
-      </w:pPr>
+        <w:t>A) - Gene Regulatory Mechanisms</w:t>
+      </w:r>
       <w:r>
         <w:rPr>
           <w:lang w:val="en-US"/>
         </w:rPr>
-        <w:t>[8]</w:t>
+        <w:t xml:space="preserve">Volume 1839, Issue 10, October 2014, </w:t>
       </w:r>
       <w:r>
         <w:rPr>
           <w:lang w:val="en-US"/>
         </w:rPr>
-        <w:tab/>
+        <w:t xml:space="preserve">pp. </w:t>
       </w:r>
       <w:r>
         <w:rPr>
           <w:lang w:val="en-US"/>
         </w:rPr>
-        <w:t>Rycerz K., Ciepiela E., Dyk G., Groen D., Gubala T., Harezlak D., Pawlik M., Suter J.,</w:t>
-      </w:r>
-      <w:r>
-        <w:rPr>
-          <w:lang w:val="en-US"/>
-        </w:rPr>
-        <w:t xml:space="preserve"> Zasada S.</w:t>
-      </w:r>
-      <w:r>
-        <w:rPr>
-          <w:lang w:val="en-US"/>
-        </w:rPr>
-        <w:t xml:space="preserve">, </w:t>
-      </w:r>
-      <w:r>
-        <w:rPr>
-          <w:lang w:val="en-US"/>
-        </w:rPr>
-        <w:t>Coveney P.</w:t>
-      </w:r>
-      <w:r>
-        <w:rPr>
-          <w:lang w:val="en-US"/>
-        </w:rPr>
-        <w:t>,</w:t>
-      </w:r>
-      <w:r>
-        <w:rPr>
-          <w:lang w:val="en-US"/>
-        </w:rPr>
-        <w:t xml:space="preserve"> Bubak M., Support for Multiscale Simulations with Molecular Dynamics</w:t>
-      </w:r>
-      <w:r>
-        <w:rPr>
-          <w:lang w:val="en-US"/>
-        </w:rPr>
-        <w:t xml:space="preserve"> </w:t>
-      </w:r>
-      <w:r>
-        <w:rPr>
-          <w:lang w:val="en-US"/>
-        </w:rPr>
-        <w:t>- Procedia Computer Science</w:t>
-      </w:r>
-      <w:r>
-        <w:rPr>
-          <w:lang w:val="en-US"/>
-        </w:rPr>
-        <w:t>Volume 18, 2013, Pages 1116–1125</w:t>
-      </w:r>
-      <w:r>
-        <w:rPr>
-          <w:lang w:val="en-US"/>
-        </w:rPr>
-        <w:t xml:space="preserve"> </w:t>
-      </w:r>
-      <w:r>
-        <w:rPr>
-          <w:lang w:val="en-US"/>
-        </w:rPr>
-        <w:t xml:space="preserve">- </w:t>
-      </w:r>
-      <w:r>
-        <w:rPr>
-          <w:lang w:val="en-US"/>
-        </w:rPr>
-        <w:t>International Conference on Computational Science, I</w:t>
-      </w:r>
-      <w:r>
-        <w:rPr>
-          <w:lang w:val="en-US"/>
-        </w:rPr>
-        <w:t>CCS 2013</w:t>
-      </w:r>
-    </w:p>
-    <w:p>
-      <w:pPr>
-        <w:ind w:left="567" w:hanging="567"/>
-        <w:jc w:val="left"/>
-        <w:rPr>
-          <w:lang w:val="en-US"/>
-        </w:rPr>
-      </w:pPr>
-      <w:r>
-        <w:rPr>
-          <w:lang w:val="en-US"/>
-        </w:rPr>
-        <w:t>[9]</w:t>
-      </w:r>
-      <w:r>
-        <w:rPr>
-          <w:lang w:val="en-US"/>
-        </w:rPr>
-        <w:t xml:space="preserve"> </w:t>
-      </w:r>
-      <w:r>
-        <w:rPr>
-          <w:lang w:val="en-US"/>
-        </w:rPr>
-        <w:tab/>
-      </w:r>
-      <w:r>
-        <w:rPr>
-          <w:lang w:val="en-US"/>
-        </w:rPr>
-        <w:t>Sanbonmatsu</w:t>
-      </w:r>
-      <w:r>
-        <w:rPr>
-          <w:lang w:val="en-US"/>
-        </w:rPr>
-        <w:t xml:space="preserve"> K. Y.,</w:t>
-      </w:r>
-      <w:r>
-        <w:rPr>
-          <w:lang w:val="en-US"/>
-        </w:rPr>
-        <w:t xml:space="preserve"> </w:t>
-      </w:r>
-      <w:r>
-        <w:rPr>
-          <w:lang w:val="en-US"/>
-        </w:rPr>
-        <w:t>Dynamics of riboswitches: Molecular simulations</w:t>
-      </w:r>
-      <w:r>
-        <w:rPr>
-          <w:lang w:val="en-US"/>
-        </w:rPr>
-        <w:t xml:space="preserve">; </w:t>
-      </w:r>
-      <w:r>
-        <w:rPr>
-          <w:lang w:val="en-US"/>
-        </w:rPr>
-        <w:t>Biochimica et Biophysica Acta (BB</w:t>
-      </w:r>
-      <w:r>
-        <w:rPr>
-          <w:lang w:val="en-US"/>
-        </w:rPr>
-        <w:t>A) - Gene Regulatory Mechanisms</w:t>
-      </w:r>
-      <w:r>
-        <w:rPr>
-          <w:lang w:val="en-US"/>
-        </w:rPr>
-        <w:t>Volume 1839, Issue 10, October 2014, Pages 1046–1050</w:t>
+        <w:t>1046–1050</w:t>
       </w:r>
     </w:p>
     <w:p>
@@ -14959,6 +15152,7 @@
         <w:docPartUnique/>
       </w:docPartObj>
     </w:sdtPr>
+    <w:sdtEndPr/>
     <w:sdtContent>
       <w:p>
         <w:pPr>
@@ -15007,6 +15201,7 @@
         <w:docPartUnique/>
       </w:docPartObj>
     </w:sdtPr>
+    <w:sdtEndPr/>
     <w:sdtContent>
       <w:p>
         <w:pPr>
@@ -15065,7 +15260,7 @@
       <w:rPr>
         <w:noProof/>
       </w:rPr>
-      <w:t>10</w:t>
+      <w:t>20</w:t>
     </w:r>
     <w:r>
       <w:rPr>
@@ -15102,7 +15297,7 @@
       <w:rPr>
         <w:noProof/>
       </w:rPr>
-      <w:t>9</w:t>
+      <w:t>21</w:t>
     </w:r>
     <w:r>
       <w:rPr>
@@ -19928,11 +20123,11 @@
           <c:showBubbleSize val="0"/>
         </c:dLbls>
         <c:smooth val="0"/>
-        <c:axId val="1059449408"/>
-        <c:axId val="1059440160"/>
+        <c:axId val="828717664"/>
+        <c:axId val="828724192"/>
       </c:lineChart>
       <c:catAx>
-        <c:axId val="1059449408"/>
+        <c:axId val="828717664"/>
         <c:scaling>
           <c:orientation val="minMax"/>
         </c:scaling>
@@ -19964,7 +20159,7 @@
         <c:majorTickMark val="out"/>
         <c:minorTickMark val="none"/>
         <c:tickLblPos val="nextTo"/>
-        <c:crossAx val="1059440160"/>
+        <c:crossAx val="828724192"/>
         <c:crosses val="autoZero"/>
         <c:auto val="1"/>
         <c:lblAlgn val="ctr"/>
@@ -19972,7 +20167,7 @@
         <c:noMultiLvlLbl val="0"/>
       </c:catAx>
       <c:valAx>
-        <c:axId val="1059440160"/>
+        <c:axId val="828724192"/>
         <c:scaling>
           <c:orientation val="minMax"/>
           <c:max val="10"/>
@@ -20003,7 +20198,7 @@
         <c:majorTickMark val="out"/>
         <c:minorTickMark val="none"/>
         <c:tickLblPos val="nextTo"/>
-        <c:crossAx val="1059449408"/>
+        <c:crossAx val="828717664"/>
         <c:crosses val="autoZero"/>
         <c:crossBetween val="between"/>
       </c:valAx>
@@ -20236,11 +20431,11 @@
         </c:dLbls>
         <c:marker val="1"/>
         <c:smooth val="0"/>
-        <c:axId val="805383504"/>
-        <c:axId val="805385136"/>
+        <c:axId val="740382048"/>
+        <c:axId val="740380416"/>
       </c:lineChart>
       <c:catAx>
-        <c:axId val="805383504"/>
+        <c:axId val="740382048"/>
         <c:scaling>
           <c:orientation val="minMax"/>
         </c:scaling>
@@ -20319,7 +20514,7 @@
             <a:endParaRPr lang="pl-PL"/>
           </a:p>
         </c:txPr>
-        <c:crossAx val="805385136"/>
+        <c:crossAx val="740380416"/>
         <c:crosses val="autoZero"/>
         <c:auto val="1"/>
         <c:lblAlgn val="ctr"/>
@@ -20327,7 +20522,7 @@
         <c:noMultiLvlLbl val="0"/>
       </c:catAx>
       <c:valAx>
-        <c:axId val="805385136"/>
+        <c:axId val="740380416"/>
         <c:scaling>
           <c:orientation val="minMax"/>
         </c:scaling>
@@ -20414,7 +20609,7 @@
             <a:endParaRPr lang="pl-PL"/>
           </a:p>
         </c:txPr>
-        <c:crossAx val="805383504"/>
+        <c:crossAx val="740382048"/>
         <c:crosses val="autoZero"/>
         <c:crossBetween val="between"/>
       </c:valAx>
@@ -20753,11 +20948,11 @@
         </c:dLbls>
         <c:marker val="1"/>
         <c:smooth val="0"/>
-        <c:axId val="805374256"/>
-        <c:axId val="805374800"/>
+        <c:axId val="740391296"/>
+        <c:axId val="740381504"/>
       </c:lineChart>
       <c:catAx>
-        <c:axId val="805374256"/>
+        <c:axId val="740391296"/>
         <c:scaling>
           <c:orientation val="minMax"/>
         </c:scaling>
@@ -20836,7 +21031,7 @@
             <a:endParaRPr lang="pl-PL"/>
           </a:p>
         </c:txPr>
-        <c:crossAx val="805374800"/>
+        <c:crossAx val="740381504"/>
         <c:crosses val="autoZero"/>
         <c:auto val="1"/>
         <c:lblAlgn val="ctr"/>
@@ -20844,7 +21039,7 @@
         <c:noMultiLvlLbl val="0"/>
       </c:catAx>
       <c:valAx>
-        <c:axId val="805374800"/>
+        <c:axId val="740381504"/>
         <c:scaling>
           <c:logBase val="10"/>
           <c:orientation val="minMax"/>
@@ -20932,7 +21127,7 @@
             <a:endParaRPr lang="pl-PL"/>
           </a:p>
         </c:txPr>
-        <c:crossAx val="805374256"/>
+        <c:crossAx val="740391296"/>
         <c:crosses val="autoZero"/>
         <c:crossBetween val="between"/>
       </c:valAx>
@@ -21273,11 +21468,11 @@
         </c:dLbls>
         <c:marker val="1"/>
         <c:smooth val="0"/>
-        <c:axId val="1066297280"/>
-        <c:axId val="1066300000"/>
+        <c:axId val="740392384"/>
+        <c:axId val="740382592"/>
       </c:lineChart>
       <c:catAx>
-        <c:axId val="1066297280"/>
+        <c:axId val="740392384"/>
         <c:scaling>
           <c:orientation val="minMax"/>
         </c:scaling>
@@ -21360,7 +21555,7 @@
             <a:endParaRPr lang="pl-PL"/>
           </a:p>
         </c:txPr>
-        <c:crossAx val="1066300000"/>
+        <c:crossAx val="740382592"/>
         <c:crosses val="autoZero"/>
         <c:auto val="1"/>
         <c:lblAlgn val="ctr"/>
@@ -21368,7 +21563,7 @@
         <c:noMultiLvlLbl val="0"/>
       </c:catAx>
       <c:valAx>
-        <c:axId val="1066300000"/>
+        <c:axId val="740382592"/>
         <c:scaling>
           <c:orientation val="minMax"/>
         </c:scaling>
@@ -21455,7 +21650,7 @@
             <a:endParaRPr lang="pl-PL"/>
           </a:p>
         </c:txPr>
-        <c:crossAx val="1066297280"/>
+        <c:crossAx val="740392384"/>
         <c:crosses val="autoZero"/>
         <c:crossBetween val="between"/>
       </c:valAx>
@@ -21714,11 +21909,11 @@
         </c:dLbls>
         <c:marker val="1"/>
         <c:smooth val="0"/>
-        <c:axId val="1066302176"/>
-        <c:axId val="1066302720"/>
+        <c:axId val="740383136"/>
+        <c:axId val="740383680"/>
       </c:lineChart>
       <c:catAx>
-        <c:axId val="1066302176"/>
+        <c:axId val="740383136"/>
         <c:scaling>
           <c:orientation val="minMax"/>
         </c:scaling>
@@ -21800,7 +21995,7 @@
             <a:endParaRPr lang="pl-PL"/>
           </a:p>
         </c:txPr>
-        <c:crossAx val="1066302720"/>
+        <c:crossAx val="740383680"/>
         <c:crosses val="autoZero"/>
         <c:auto val="1"/>
         <c:lblAlgn val="ctr"/>
@@ -21808,7 +22003,7 @@
         <c:noMultiLvlLbl val="0"/>
       </c:catAx>
       <c:valAx>
-        <c:axId val="1066302720"/>
+        <c:axId val="740383680"/>
         <c:scaling>
           <c:logBase val="10"/>
           <c:orientation val="minMax"/>
@@ -21896,7 +22091,7 @@
             <a:endParaRPr lang="pl-PL"/>
           </a:p>
         </c:txPr>
-        <c:crossAx val="1066302176"/>
+        <c:crossAx val="740383136"/>
         <c:crosses val="autoZero"/>
         <c:crossBetween val="between"/>
       </c:valAx>
@@ -22128,11 +22323,11 @@
         </c:dLbls>
         <c:marker val="1"/>
         <c:smooth val="0"/>
-        <c:axId val="1066304352"/>
-        <c:axId val="1066259744"/>
+        <c:axId val="736100480"/>
+        <c:axId val="736102656"/>
       </c:lineChart>
       <c:catAx>
-        <c:axId val="1066304352"/>
+        <c:axId val="736100480"/>
         <c:scaling>
           <c:orientation val="minMax"/>
         </c:scaling>
@@ -22210,7 +22405,7 @@
             <a:endParaRPr lang="pl-PL"/>
           </a:p>
         </c:txPr>
-        <c:crossAx val="1066259744"/>
+        <c:crossAx val="736102656"/>
         <c:crosses val="autoZero"/>
         <c:auto val="1"/>
         <c:lblAlgn val="ctr"/>
@@ -22218,7 +22413,7 @@
         <c:noMultiLvlLbl val="0"/>
       </c:catAx>
       <c:valAx>
-        <c:axId val="1066259744"/>
+        <c:axId val="736102656"/>
         <c:scaling>
           <c:orientation val="minMax"/>
           <c:max val="100"/>
@@ -22310,7 +22505,7 @@
             <a:endParaRPr lang="pl-PL"/>
           </a:p>
         </c:txPr>
-        <c:crossAx val="1066304352"/>
+        <c:crossAx val="736100480"/>
         <c:crosses val="autoZero"/>
         <c:crossBetween val="between"/>
       </c:valAx>
@@ -22503,11 +22698,11 @@
         </c:dLbls>
         <c:marker val="1"/>
         <c:smooth val="0"/>
-        <c:axId val="786603024"/>
-        <c:axId val="786609552"/>
+        <c:axId val="736102112"/>
+        <c:axId val="736104832"/>
       </c:lineChart>
       <c:catAx>
-        <c:axId val="786603024"/>
+        <c:axId val="736102112"/>
         <c:scaling>
           <c:orientation val="minMax"/>
         </c:scaling>
@@ -22586,7 +22781,7 @@
             <a:endParaRPr lang="pl-PL"/>
           </a:p>
         </c:txPr>
-        <c:crossAx val="786609552"/>
+        <c:crossAx val="736104832"/>
         <c:crosses val="autoZero"/>
         <c:auto val="1"/>
         <c:lblAlgn val="ctr"/>
@@ -22594,7 +22789,7 @@
         <c:noMultiLvlLbl val="0"/>
       </c:catAx>
       <c:valAx>
-        <c:axId val="786609552"/>
+        <c:axId val="736104832"/>
         <c:scaling>
           <c:orientation val="minMax"/>
           <c:max val="2"/>
@@ -22683,7 +22878,7 @@
             <a:endParaRPr lang="pl-PL"/>
           </a:p>
         </c:txPr>
-        <c:crossAx val="786603024"/>
+        <c:crossAx val="736102112"/>
         <c:crosses val="autoZero"/>
         <c:crossBetween val="between"/>
       </c:valAx>
@@ -23051,11 +23246,11 @@
         </c:dLbls>
         <c:marker val="1"/>
         <c:smooth val="0"/>
-        <c:axId val="1059451584"/>
-        <c:axId val="1059457024"/>
+        <c:axId val="828730720"/>
+        <c:axId val="828731264"/>
       </c:lineChart>
       <c:catAx>
-        <c:axId val="1059451584"/>
+        <c:axId val="828730720"/>
         <c:scaling>
           <c:orientation val="minMax"/>
         </c:scaling>
@@ -23134,7 +23329,7 @@
             <a:endParaRPr lang="pl-PL"/>
           </a:p>
         </c:txPr>
-        <c:crossAx val="1059457024"/>
+        <c:crossAx val="828731264"/>
         <c:crosses val="autoZero"/>
         <c:auto val="1"/>
         <c:lblAlgn val="ctr"/>
@@ -23142,7 +23337,7 @@
         <c:noMultiLvlLbl val="0"/>
       </c:catAx>
       <c:valAx>
-        <c:axId val="1059457024"/>
+        <c:axId val="828731264"/>
         <c:scaling>
           <c:orientation val="minMax"/>
         </c:scaling>
@@ -23233,7 +23428,7 @@
             <a:endParaRPr lang="pl-PL"/>
           </a:p>
         </c:txPr>
-        <c:crossAx val="1059451584"/>
+        <c:crossAx val="828730720"/>
         <c:crosses val="autoZero"/>
         <c:crossBetween val="between"/>
       </c:valAx>
@@ -23605,11 +23800,11 @@
         </c:dLbls>
         <c:marker val="1"/>
         <c:smooth val="0"/>
-        <c:axId val="1059468448"/>
-        <c:axId val="1059470080"/>
+        <c:axId val="828725280"/>
+        <c:axId val="828719840"/>
       </c:lineChart>
       <c:catAx>
-        <c:axId val="1059468448"/>
+        <c:axId val="828725280"/>
         <c:scaling>
           <c:orientation val="minMax"/>
         </c:scaling>
@@ -23688,7 +23883,7 @@
             <a:endParaRPr lang="pl-PL"/>
           </a:p>
         </c:txPr>
-        <c:crossAx val="1059470080"/>
+        <c:crossAx val="828719840"/>
         <c:crosses val="autoZero"/>
         <c:auto val="1"/>
         <c:lblAlgn val="ctr"/>
@@ -23696,7 +23891,7 @@
         <c:noMultiLvlLbl val="0"/>
       </c:catAx>
       <c:valAx>
-        <c:axId val="1059470080"/>
+        <c:axId val="828719840"/>
         <c:scaling>
           <c:logBase val="10"/>
           <c:orientation val="minMax"/>
@@ -23786,7 +23981,7 @@
             <a:endParaRPr lang="pl-PL"/>
           </a:p>
         </c:txPr>
-        <c:crossAx val="1059468448"/>
+        <c:crossAx val="828725280"/>
         <c:crosses val="autoZero"/>
         <c:crossBetween val="between"/>
       </c:valAx>
@@ -24127,11 +24322,11 @@
         </c:dLbls>
         <c:gapWidth val="219"/>
         <c:overlap val="-27"/>
-        <c:axId val="984748144"/>
-        <c:axId val="984744336"/>
+        <c:axId val="828716032"/>
+        <c:axId val="828732896"/>
       </c:barChart>
       <c:catAx>
-        <c:axId val="984748144"/>
+        <c:axId val="828716032"/>
         <c:scaling>
           <c:orientation val="minMax"/>
         </c:scaling>
@@ -24210,7 +24405,7 @@
             <a:endParaRPr lang="pl-PL"/>
           </a:p>
         </c:txPr>
-        <c:crossAx val="984744336"/>
+        <c:crossAx val="828732896"/>
         <c:crosses val="autoZero"/>
         <c:auto val="1"/>
         <c:lblAlgn val="ctr"/>
@@ -24218,7 +24413,7 @@
         <c:noMultiLvlLbl val="0"/>
       </c:catAx>
       <c:valAx>
-        <c:axId val="984744336"/>
+        <c:axId val="828732896"/>
         <c:scaling>
           <c:orientation val="minMax"/>
         </c:scaling>
@@ -24317,7 +24512,7 @@
             <a:endParaRPr lang="pl-PL"/>
           </a:p>
         </c:txPr>
-        <c:crossAx val="984748144"/>
+        <c:crossAx val="828716032"/>
         <c:crosses val="autoZero"/>
         <c:crossBetween val="between"/>
       </c:valAx>
@@ -24697,11 +24892,11 @@
         </c:dLbls>
         <c:gapWidth val="219"/>
         <c:overlap val="-27"/>
-        <c:axId val="984752496"/>
-        <c:axId val="984751408"/>
+        <c:axId val="828747584"/>
+        <c:axId val="828745952"/>
       </c:barChart>
       <c:catAx>
-        <c:axId val="984752496"/>
+        <c:axId val="828747584"/>
         <c:scaling>
           <c:orientation val="minMax"/>
         </c:scaling>
@@ -24780,7 +24975,7 @@
             <a:endParaRPr lang="pl-PL"/>
           </a:p>
         </c:txPr>
-        <c:crossAx val="984751408"/>
+        <c:crossAx val="828745952"/>
         <c:crosses val="autoZero"/>
         <c:auto val="1"/>
         <c:lblAlgn val="ctr"/>
@@ -24788,7 +24983,7 @@
         <c:noMultiLvlLbl val="0"/>
       </c:catAx>
       <c:valAx>
-        <c:axId val="984751408"/>
+        <c:axId val="828745952"/>
         <c:scaling>
           <c:logBase val="10"/>
           <c:orientation val="minMax"/>
@@ -24884,7 +25079,7 @@
             <a:endParaRPr lang="pl-PL"/>
           </a:p>
         </c:txPr>
-        <c:crossAx val="984752496"/>
+        <c:crossAx val="828747584"/>
         <c:crosses val="autoZero"/>
         <c:crossBetween val="between"/>
       </c:valAx>
@@ -25256,11 +25451,11 @@
         </c:dLbls>
         <c:gapWidth val="219"/>
         <c:overlap val="-27"/>
-        <c:axId val="984742160"/>
-        <c:axId val="984742704"/>
+        <c:axId val="828737792"/>
+        <c:axId val="828741600"/>
       </c:barChart>
       <c:catAx>
-        <c:axId val="984742160"/>
+        <c:axId val="828737792"/>
         <c:scaling>
           <c:orientation val="minMax"/>
         </c:scaling>
@@ -25339,7 +25534,7 @@
             <a:endParaRPr lang="pl-PL"/>
           </a:p>
         </c:txPr>
-        <c:crossAx val="984742704"/>
+        <c:crossAx val="828741600"/>
         <c:crosses val="autoZero"/>
         <c:auto val="1"/>
         <c:lblAlgn val="ctr"/>
@@ -25347,7 +25542,7 @@
         <c:noMultiLvlLbl val="0"/>
       </c:catAx>
       <c:valAx>
-        <c:axId val="984742704"/>
+        <c:axId val="828741600"/>
         <c:scaling>
           <c:orientation val="minMax"/>
         </c:scaling>
@@ -25446,7 +25641,7 @@
             <a:endParaRPr lang="pl-PL"/>
           </a:p>
         </c:txPr>
-        <c:crossAx val="984742160"/>
+        <c:crossAx val="828737792"/>
         <c:crosses val="autoZero"/>
         <c:crossBetween val="between"/>
       </c:valAx>
@@ -25826,11 +26021,11 @@
         </c:dLbls>
         <c:gapWidth val="219"/>
         <c:overlap val="-27"/>
-        <c:axId val="980867008"/>
-        <c:axId val="980867552"/>
+        <c:axId val="828736704"/>
+        <c:axId val="828744320"/>
       </c:barChart>
       <c:catAx>
-        <c:axId val="980867008"/>
+        <c:axId val="828736704"/>
         <c:scaling>
           <c:orientation val="minMax"/>
         </c:scaling>
@@ -25909,7 +26104,7 @@
             <a:endParaRPr lang="pl-PL"/>
           </a:p>
         </c:txPr>
-        <c:crossAx val="980867552"/>
+        <c:crossAx val="828744320"/>
         <c:crosses val="autoZero"/>
         <c:auto val="1"/>
         <c:lblAlgn val="ctr"/>
@@ -25917,7 +26112,7 @@
         <c:noMultiLvlLbl val="0"/>
       </c:catAx>
       <c:valAx>
-        <c:axId val="980867552"/>
+        <c:axId val="828744320"/>
         <c:scaling>
           <c:logBase val="10"/>
           <c:orientation val="minMax"/>
@@ -26017,7 +26212,7 @@
             <a:endParaRPr lang="pl-PL"/>
           </a:p>
         </c:txPr>
-        <c:crossAx val="980867008"/>
+        <c:crossAx val="828736704"/>
         <c:crosses val="autoZero"/>
         <c:crossBetween val="between"/>
       </c:valAx>
@@ -26389,11 +26584,11 @@
         </c:dLbls>
         <c:gapWidth val="219"/>
         <c:overlap val="-27"/>
-        <c:axId val="980852864"/>
-        <c:axId val="980857760"/>
+        <c:axId val="740388032"/>
+        <c:axId val="740387488"/>
       </c:barChart>
       <c:catAx>
-        <c:axId val="980852864"/>
+        <c:axId val="740388032"/>
         <c:scaling>
           <c:orientation val="minMax"/>
         </c:scaling>
@@ -26472,7 +26667,7 @@
             <a:endParaRPr lang="pl-PL"/>
           </a:p>
         </c:txPr>
-        <c:crossAx val="980857760"/>
+        <c:crossAx val="740387488"/>
         <c:crosses val="autoZero"/>
         <c:auto val="1"/>
         <c:lblAlgn val="ctr"/>
@@ -26480,7 +26675,7 @@
         <c:noMultiLvlLbl val="0"/>
       </c:catAx>
       <c:valAx>
-        <c:axId val="980857760"/>
+        <c:axId val="740387488"/>
         <c:scaling>
           <c:orientation val="minMax"/>
         </c:scaling>
@@ -26579,7 +26774,7 @@
             <a:endParaRPr lang="pl-PL"/>
           </a:p>
         </c:txPr>
-        <c:crossAx val="980852864"/>
+        <c:crossAx val="740388032"/>
         <c:crosses val="autoZero"/>
         <c:crossBetween val="between"/>
       </c:valAx>
@@ -26959,11 +27154,11 @@
         </c:dLbls>
         <c:gapWidth val="219"/>
         <c:overlap val="-27"/>
-        <c:axId val="805379696"/>
-        <c:axId val="805376976"/>
+        <c:axId val="740395104"/>
+        <c:axId val="740385312"/>
       </c:barChart>
       <c:catAx>
-        <c:axId val="805379696"/>
+        <c:axId val="740395104"/>
         <c:scaling>
           <c:orientation val="minMax"/>
         </c:scaling>
@@ -27042,7 +27237,7 @@
             <a:endParaRPr lang="pl-PL"/>
           </a:p>
         </c:txPr>
-        <c:crossAx val="805376976"/>
+        <c:crossAx val="740385312"/>
         <c:crosses val="autoZero"/>
         <c:auto val="1"/>
         <c:lblAlgn val="ctr"/>
@@ -27050,7 +27245,7 @@
         <c:noMultiLvlLbl val="0"/>
       </c:catAx>
       <c:valAx>
-        <c:axId val="805376976"/>
+        <c:axId val="740385312"/>
         <c:scaling>
           <c:logBase val="10"/>
           <c:orientation val="minMax"/>
@@ -27150,7 +27345,7 @@
             <a:endParaRPr lang="pl-PL"/>
           </a:p>
         </c:txPr>
-        <c:crossAx val="805379696"/>
+        <c:crossAx val="740395104"/>
         <c:crosses val="autoZero"/>
         <c:crossBetween val="between"/>
       </c:valAx>
@@ -29057,31 +29252,31 @@
     </dgm:pt>
   </dgm:ptLst>
   <dgm:cxnLst>
-    <dgm:cxn modelId="{EF1A5D66-3B98-4558-A702-59A5543371B5}" type="presOf" srcId="{BDA91716-C854-4058-918B-B1C0C7651EF4}" destId="{EC79357B-C44B-4164-815B-ED5436BD84AC}" srcOrd="0" destOrd="0" presId="urn:microsoft.com/office/officeart/2005/8/layout/cycle1"/>
+    <dgm:cxn modelId="{DEF4EE1D-751A-4357-996A-B1D775991441}" type="presOf" srcId="{C09DC594-7507-469F-A063-17ADD77171C2}" destId="{1EB130F3-5683-4699-A75F-1816AFF0AD9F}" srcOrd="0" destOrd="0" presId="urn:microsoft.com/office/officeart/2005/8/layout/cycle1"/>
     <dgm:cxn modelId="{EF0D5102-9CBE-451B-8DB3-250A2A400090}" srcId="{F9D0307F-156A-4660-A330-B5BF093D4919}" destId="{BDB75336-ADEB-45E0-A97D-999FBE84F881}" srcOrd="0" destOrd="0" parTransId="{83BC342F-F850-4061-9C54-DD9B1B930EDB}" sibTransId="{BDA91716-C854-4058-918B-B1C0C7651EF4}"/>
     <dgm:cxn modelId="{676A68B4-045C-4433-BF95-6A0308FE5339}" srcId="{F9D0307F-156A-4660-A330-B5BF093D4919}" destId="{AA8C453F-B46D-4CFA-8548-8BB200D00B48}" srcOrd="3" destOrd="0" parTransId="{F0202943-A0CD-481C-AF82-F8B2B322BA28}" sibTransId="{5B62F8B0-1D05-4BEE-83C0-B0EE5C2C16BE}"/>
-    <dgm:cxn modelId="{CEB11E65-DDB0-4B7E-B2A9-032AE11A350B}" type="presOf" srcId="{AA8C453F-B46D-4CFA-8548-8BB200D00B48}" destId="{40D0BD02-DF5A-434D-A277-FED96B21F496}" srcOrd="0" destOrd="0" presId="urn:microsoft.com/office/officeart/2005/8/layout/cycle1"/>
-    <dgm:cxn modelId="{E654FB54-08D9-44CF-ADC1-8224AE326C05}" type="presOf" srcId="{5B62F8B0-1D05-4BEE-83C0-B0EE5C2C16BE}" destId="{B070AB77-D54B-4509-B6DD-53075E3741C7}" srcOrd="0" destOrd="0" presId="urn:microsoft.com/office/officeart/2005/8/layout/cycle1"/>
-    <dgm:cxn modelId="{63AE4AE4-C909-453D-9937-E66C1840D1C6}" type="presOf" srcId="{B99D1979-FC7F-4F52-BA23-1102380755CD}" destId="{724AD33F-0EDC-4227-8449-56190767F1DF}" srcOrd="0" destOrd="0" presId="urn:microsoft.com/office/officeart/2005/8/layout/cycle1"/>
-    <dgm:cxn modelId="{C2F4E6A1-2D1F-433C-AB54-5B992AA19779}" type="presOf" srcId="{F9D0307F-156A-4660-A330-B5BF093D4919}" destId="{7AA64B65-AFA8-4646-9EE1-95D52CADFF27}" srcOrd="0" destOrd="0" presId="urn:microsoft.com/office/officeart/2005/8/layout/cycle1"/>
-    <dgm:cxn modelId="{2F917999-F9F6-4C74-8206-C576360F670D}" type="presOf" srcId="{9E7E8562-00DA-4F4F-8EBD-FBA7D31E6B3C}" destId="{D4DD51A4-7CE4-445B-B6EA-894DF1D1A093}" srcOrd="0" destOrd="0" presId="urn:microsoft.com/office/officeart/2005/8/layout/cycle1"/>
-    <dgm:cxn modelId="{707F74B2-A41C-423A-9A99-6B5EBAA0CA2E}" type="presOf" srcId="{BDB75336-ADEB-45E0-A97D-999FBE84F881}" destId="{FACCAD52-7FC8-4F7A-8A28-39221CF265D6}" srcOrd="0" destOrd="0" presId="urn:microsoft.com/office/officeart/2005/8/layout/cycle1"/>
+    <dgm:cxn modelId="{184E5BC5-65E1-49DE-91D9-DA4645EEDA9C}" type="presOf" srcId="{BDA91716-C854-4058-918B-B1C0C7651EF4}" destId="{EC79357B-C44B-4164-815B-ED5436BD84AC}" srcOrd="0" destOrd="0" presId="urn:microsoft.com/office/officeart/2005/8/layout/cycle1"/>
+    <dgm:cxn modelId="{168F1988-3E20-48CB-8C3B-D99C36693AB2}" type="presOf" srcId="{B99D1979-FC7F-4F52-BA23-1102380755CD}" destId="{724AD33F-0EDC-4227-8449-56190767F1DF}" srcOrd="0" destOrd="0" presId="urn:microsoft.com/office/officeart/2005/8/layout/cycle1"/>
+    <dgm:cxn modelId="{EAAF9EFA-F9F6-4D75-8CCE-6150C0701F0D}" type="presOf" srcId="{5B62F8B0-1D05-4BEE-83C0-B0EE5C2C16BE}" destId="{B070AB77-D54B-4509-B6DD-53075E3741C7}" srcOrd="0" destOrd="0" presId="urn:microsoft.com/office/officeart/2005/8/layout/cycle1"/>
+    <dgm:cxn modelId="{684B85FF-C313-4461-8AEC-8C6532FE7DEC}" type="presOf" srcId="{F9D0307F-156A-4660-A330-B5BF093D4919}" destId="{7AA64B65-AFA8-4646-9EE1-95D52CADFF27}" srcOrd="0" destOrd="0" presId="urn:microsoft.com/office/officeart/2005/8/layout/cycle1"/>
+    <dgm:cxn modelId="{B7AB9CA5-48BA-4EE6-8698-34755F8B5C7D}" type="presOf" srcId="{BDB75336-ADEB-45E0-A97D-999FBE84F881}" destId="{FACCAD52-7FC8-4F7A-8A28-39221CF265D6}" srcOrd="0" destOrd="0" presId="urn:microsoft.com/office/officeart/2005/8/layout/cycle1"/>
+    <dgm:cxn modelId="{10A71F12-82A3-4CC5-891B-48690A81F342}" type="presOf" srcId="{969017DB-5084-4CAF-9D64-F158D96F6681}" destId="{6ACD7813-0D7D-4D92-8E22-20C93AFE5189}" srcOrd="0" destOrd="0" presId="urn:microsoft.com/office/officeart/2005/8/layout/cycle1"/>
+    <dgm:cxn modelId="{FF6B1E6E-753A-4F35-8BFE-1DADEFE04CD2}" type="presOf" srcId="{9E7E8562-00DA-4F4F-8EBD-FBA7D31E6B3C}" destId="{D4DD51A4-7CE4-445B-B6EA-894DF1D1A093}" srcOrd="0" destOrd="0" presId="urn:microsoft.com/office/officeart/2005/8/layout/cycle1"/>
+    <dgm:cxn modelId="{CD0B7307-B9FE-46B6-A27F-CD6E84618391}" type="presOf" srcId="{AA8C453F-B46D-4CFA-8548-8BB200D00B48}" destId="{40D0BD02-DF5A-434D-A277-FED96B21F496}" srcOrd="0" destOrd="0" presId="urn:microsoft.com/office/officeart/2005/8/layout/cycle1"/>
+    <dgm:cxn modelId="{FF59B58E-E014-4CCB-AE7D-2689DA2245B8}" srcId="{F9D0307F-156A-4660-A330-B5BF093D4919}" destId="{9E7E8562-00DA-4F4F-8EBD-FBA7D31E6B3C}" srcOrd="2" destOrd="0" parTransId="{41A3D585-3741-4A72-852D-509E4E9006F7}" sibTransId="{B99D1979-FC7F-4F52-BA23-1102380755CD}"/>
     <dgm:cxn modelId="{8928CA7C-1569-4EB6-AEEC-E587334D6B77}" srcId="{F9D0307F-156A-4660-A330-B5BF093D4919}" destId="{C09DC594-7507-469F-A063-17ADD77171C2}" srcOrd="1" destOrd="0" parTransId="{9A28E2CD-FDC6-49F4-BCF9-B3DBDDE96CE6}" sibTransId="{969017DB-5084-4CAF-9D64-F158D96F6681}"/>
-    <dgm:cxn modelId="{FF59B58E-E014-4CCB-AE7D-2689DA2245B8}" srcId="{F9D0307F-156A-4660-A330-B5BF093D4919}" destId="{9E7E8562-00DA-4F4F-8EBD-FBA7D31E6B3C}" srcOrd="2" destOrd="0" parTransId="{41A3D585-3741-4A72-852D-509E4E9006F7}" sibTransId="{B99D1979-FC7F-4F52-BA23-1102380755CD}"/>
-    <dgm:cxn modelId="{C6D717C9-D880-48BE-B519-A6E6F1B3C184}" type="presOf" srcId="{C09DC594-7507-469F-A063-17ADD77171C2}" destId="{1EB130F3-5683-4699-A75F-1816AFF0AD9F}" srcOrd="0" destOrd="0" presId="urn:microsoft.com/office/officeart/2005/8/layout/cycle1"/>
-    <dgm:cxn modelId="{0FAE398A-7A88-4BCB-96B4-30BA558C3E3D}" type="presOf" srcId="{969017DB-5084-4CAF-9D64-F158D96F6681}" destId="{6ACD7813-0D7D-4D92-8E22-20C93AFE5189}" srcOrd="0" destOrd="0" presId="urn:microsoft.com/office/officeart/2005/8/layout/cycle1"/>
-    <dgm:cxn modelId="{F0EB0826-7EE7-44D3-A10D-A818780883B5}" type="presParOf" srcId="{7AA64B65-AFA8-4646-9EE1-95D52CADFF27}" destId="{D86CB2FB-28F2-479A-81C2-B26FDBC12F73}" srcOrd="0" destOrd="0" presId="urn:microsoft.com/office/officeart/2005/8/layout/cycle1"/>
-    <dgm:cxn modelId="{6B8C5AAD-DCC6-40A0-A4F9-4F7CC1811F15}" type="presParOf" srcId="{7AA64B65-AFA8-4646-9EE1-95D52CADFF27}" destId="{FACCAD52-7FC8-4F7A-8A28-39221CF265D6}" srcOrd="1" destOrd="0" presId="urn:microsoft.com/office/officeart/2005/8/layout/cycle1"/>
-    <dgm:cxn modelId="{85710AB0-DC80-42E4-83C5-BF184A94143D}" type="presParOf" srcId="{7AA64B65-AFA8-4646-9EE1-95D52CADFF27}" destId="{EC79357B-C44B-4164-815B-ED5436BD84AC}" srcOrd="2" destOrd="0" presId="urn:microsoft.com/office/officeart/2005/8/layout/cycle1"/>
-    <dgm:cxn modelId="{D0D7E12B-4496-4B05-8B1A-C2CCE780C508}" type="presParOf" srcId="{7AA64B65-AFA8-4646-9EE1-95D52CADFF27}" destId="{36303EE0-FD8E-4969-A166-EAE5DC547DDD}" srcOrd="3" destOrd="0" presId="urn:microsoft.com/office/officeart/2005/8/layout/cycle1"/>
-    <dgm:cxn modelId="{AC261AB1-06E4-4C3F-8CBF-9EF2EB3660F3}" type="presParOf" srcId="{7AA64B65-AFA8-4646-9EE1-95D52CADFF27}" destId="{1EB130F3-5683-4699-A75F-1816AFF0AD9F}" srcOrd="4" destOrd="0" presId="urn:microsoft.com/office/officeart/2005/8/layout/cycle1"/>
-    <dgm:cxn modelId="{6D1BC3F0-F3A8-45CF-AD40-284131F17C6F}" type="presParOf" srcId="{7AA64B65-AFA8-4646-9EE1-95D52CADFF27}" destId="{6ACD7813-0D7D-4D92-8E22-20C93AFE5189}" srcOrd="5" destOrd="0" presId="urn:microsoft.com/office/officeart/2005/8/layout/cycle1"/>
-    <dgm:cxn modelId="{74110A0D-4FE9-4A47-8D6B-887207EDFC86}" type="presParOf" srcId="{7AA64B65-AFA8-4646-9EE1-95D52CADFF27}" destId="{63C3B28C-8F26-4D80-82A5-15E626AFD930}" srcOrd="6" destOrd="0" presId="urn:microsoft.com/office/officeart/2005/8/layout/cycle1"/>
-    <dgm:cxn modelId="{103FCD0E-6FB1-4FB5-AB92-D8BC9D378D25}" type="presParOf" srcId="{7AA64B65-AFA8-4646-9EE1-95D52CADFF27}" destId="{D4DD51A4-7CE4-445B-B6EA-894DF1D1A093}" srcOrd="7" destOrd="0" presId="urn:microsoft.com/office/officeart/2005/8/layout/cycle1"/>
-    <dgm:cxn modelId="{CDFA093A-7C52-455B-97F8-52D2073993EE}" type="presParOf" srcId="{7AA64B65-AFA8-4646-9EE1-95D52CADFF27}" destId="{724AD33F-0EDC-4227-8449-56190767F1DF}" srcOrd="8" destOrd="0" presId="urn:microsoft.com/office/officeart/2005/8/layout/cycle1"/>
-    <dgm:cxn modelId="{14C81C65-A98D-4891-8C82-5B7A33EA7D35}" type="presParOf" srcId="{7AA64B65-AFA8-4646-9EE1-95D52CADFF27}" destId="{60053D74-2A29-4112-A9BE-623AC95EF87E}" srcOrd="9" destOrd="0" presId="urn:microsoft.com/office/officeart/2005/8/layout/cycle1"/>
-    <dgm:cxn modelId="{F50F312B-62CD-43A6-A69A-64354BEFD12B}" type="presParOf" srcId="{7AA64B65-AFA8-4646-9EE1-95D52CADFF27}" destId="{40D0BD02-DF5A-434D-A277-FED96B21F496}" srcOrd="10" destOrd="0" presId="urn:microsoft.com/office/officeart/2005/8/layout/cycle1"/>
-    <dgm:cxn modelId="{FC93DCCD-07BF-41A7-AB31-5A1C45AA31A5}" type="presParOf" srcId="{7AA64B65-AFA8-4646-9EE1-95D52CADFF27}" destId="{B070AB77-D54B-4509-B6DD-53075E3741C7}" srcOrd="11" destOrd="0" presId="urn:microsoft.com/office/officeart/2005/8/layout/cycle1"/>
+    <dgm:cxn modelId="{B21921CC-1DB4-4D80-9CE0-02B0637EFCD6}" type="presParOf" srcId="{7AA64B65-AFA8-4646-9EE1-95D52CADFF27}" destId="{D86CB2FB-28F2-479A-81C2-B26FDBC12F73}" srcOrd="0" destOrd="0" presId="urn:microsoft.com/office/officeart/2005/8/layout/cycle1"/>
+    <dgm:cxn modelId="{0DF3EB49-FB95-49BB-A46F-2A1695446333}" type="presParOf" srcId="{7AA64B65-AFA8-4646-9EE1-95D52CADFF27}" destId="{FACCAD52-7FC8-4F7A-8A28-39221CF265D6}" srcOrd="1" destOrd="0" presId="urn:microsoft.com/office/officeart/2005/8/layout/cycle1"/>
+    <dgm:cxn modelId="{3A5373DC-FF82-45D2-9308-9E73437FD0A4}" type="presParOf" srcId="{7AA64B65-AFA8-4646-9EE1-95D52CADFF27}" destId="{EC79357B-C44B-4164-815B-ED5436BD84AC}" srcOrd="2" destOrd="0" presId="urn:microsoft.com/office/officeart/2005/8/layout/cycle1"/>
+    <dgm:cxn modelId="{F2DC216A-BFA8-4F3F-8225-52162B821A8F}" type="presParOf" srcId="{7AA64B65-AFA8-4646-9EE1-95D52CADFF27}" destId="{36303EE0-FD8E-4969-A166-EAE5DC547DDD}" srcOrd="3" destOrd="0" presId="urn:microsoft.com/office/officeart/2005/8/layout/cycle1"/>
+    <dgm:cxn modelId="{7DD3CCEC-197D-4F6F-A840-3890CD7520F1}" type="presParOf" srcId="{7AA64B65-AFA8-4646-9EE1-95D52CADFF27}" destId="{1EB130F3-5683-4699-A75F-1816AFF0AD9F}" srcOrd="4" destOrd="0" presId="urn:microsoft.com/office/officeart/2005/8/layout/cycle1"/>
+    <dgm:cxn modelId="{4F0EF061-F8A2-47CD-AF4F-33C0A425CFF9}" type="presParOf" srcId="{7AA64B65-AFA8-4646-9EE1-95D52CADFF27}" destId="{6ACD7813-0D7D-4D92-8E22-20C93AFE5189}" srcOrd="5" destOrd="0" presId="urn:microsoft.com/office/officeart/2005/8/layout/cycle1"/>
+    <dgm:cxn modelId="{5B8F1B06-C7DE-4FF1-A502-D17622D19707}" type="presParOf" srcId="{7AA64B65-AFA8-4646-9EE1-95D52CADFF27}" destId="{63C3B28C-8F26-4D80-82A5-15E626AFD930}" srcOrd="6" destOrd="0" presId="urn:microsoft.com/office/officeart/2005/8/layout/cycle1"/>
+    <dgm:cxn modelId="{B155EA0D-8BE3-42A9-8121-0B8CFA4B7537}" type="presParOf" srcId="{7AA64B65-AFA8-4646-9EE1-95D52CADFF27}" destId="{D4DD51A4-7CE4-445B-B6EA-894DF1D1A093}" srcOrd="7" destOrd="0" presId="urn:microsoft.com/office/officeart/2005/8/layout/cycle1"/>
+    <dgm:cxn modelId="{9C12E616-F4A0-4856-B315-1015D40AC2FE}" type="presParOf" srcId="{7AA64B65-AFA8-4646-9EE1-95D52CADFF27}" destId="{724AD33F-0EDC-4227-8449-56190767F1DF}" srcOrd="8" destOrd="0" presId="urn:microsoft.com/office/officeart/2005/8/layout/cycle1"/>
+    <dgm:cxn modelId="{5E0B0593-2B2F-4052-9085-BBDD01C09DA4}" type="presParOf" srcId="{7AA64B65-AFA8-4646-9EE1-95D52CADFF27}" destId="{60053D74-2A29-4112-A9BE-623AC95EF87E}" srcOrd="9" destOrd="0" presId="urn:microsoft.com/office/officeart/2005/8/layout/cycle1"/>
+    <dgm:cxn modelId="{AA1184BA-69E5-442C-A135-D5323D4D8C3E}" type="presParOf" srcId="{7AA64B65-AFA8-4646-9EE1-95D52CADFF27}" destId="{40D0BD02-DF5A-434D-A277-FED96B21F496}" srcOrd="10" destOrd="0" presId="urn:microsoft.com/office/officeart/2005/8/layout/cycle1"/>
+    <dgm:cxn modelId="{D7381B16-7769-4B1F-81C2-8EF519545E59}" type="presParOf" srcId="{7AA64B65-AFA8-4646-9EE1-95D52CADFF27}" destId="{B070AB77-D54B-4509-B6DD-53075E3741C7}" srcOrd="11" destOrd="0" presId="urn:microsoft.com/office/officeart/2005/8/layout/cycle1"/>
   </dgm:cxnLst>
   <dgm:bg/>
   <dgm:whole/>
@@ -29389,31 +29584,31 @@
     </dgm:pt>
   </dgm:ptLst>
   <dgm:cxnLst>
+    <dgm:cxn modelId="{676A68B4-045C-4433-BF95-6A0308FE5339}" srcId="{F9D0307F-156A-4660-A330-B5BF093D4919}" destId="{AA8C453F-B46D-4CFA-8548-8BB200D00B48}" srcOrd="3" destOrd="0" parTransId="{F0202943-A0CD-481C-AF82-F8B2B322BA28}" sibTransId="{5B62F8B0-1D05-4BEE-83C0-B0EE5C2C16BE}"/>
+    <dgm:cxn modelId="{1E230325-64A0-4674-8B2D-C1056E422AF0}" type="presOf" srcId="{F9D0307F-156A-4660-A330-B5BF093D4919}" destId="{7AA64B65-AFA8-4646-9EE1-95D52CADFF27}" srcOrd="0" destOrd="0" presId="urn:microsoft.com/office/officeart/2005/8/layout/cycle1"/>
+    <dgm:cxn modelId="{AE9BDFB1-73B4-4777-BA4E-820D8D6DB2D1}" type="presOf" srcId="{B99D1979-FC7F-4F52-BA23-1102380755CD}" destId="{724AD33F-0EDC-4227-8449-56190767F1DF}" srcOrd="0" destOrd="0" presId="urn:microsoft.com/office/officeart/2005/8/layout/cycle1"/>
+    <dgm:cxn modelId="{27A0533B-0322-4616-B139-3A17425E888B}" type="presOf" srcId="{BDA91716-C854-4058-918B-B1C0C7651EF4}" destId="{EC79357B-C44B-4164-815B-ED5436BD84AC}" srcOrd="0" destOrd="0" presId="urn:microsoft.com/office/officeart/2005/8/layout/cycle1"/>
+    <dgm:cxn modelId="{B59C8BD6-5687-4CE6-B059-672019A4C7E2}" type="presOf" srcId="{AA8C453F-B46D-4CFA-8548-8BB200D00B48}" destId="{40D0BD02-DF5A-434D-A277-FED96B21F496}" srcOrd="0" destOrd="0" presId="urn:microsoft.com/office/officeart/2005/8/layout/cycle1"/>
+    <dgm:cxn modelId="{23870790-9B36-4512-B356-C1119C874223}" type="presOf" srcId="{5B62F8B0-1D05-4BEE-83C0-B0EE5C2C16BE}" destId="{B070AB77-D54B-4509-B6DD-53075E3741C7}" srcOrd="0" destOrd="0" presId="urn:microsoft.com/office/officeart/2005/8/layout/cycle1"/>
+    <dgm:cxn modelId="{76CF5556-F67C-47CA-87CC-0C001A94FA7F}" type="presOf" srcId="{BDB75336-ADEB-45E0-A97D-999FBE84F881}" destId="{FACCAD52-7FC8-4F7A-8A28-39221CF265D6}" srcOrd="0" destOrd="0" presId="urn:microsoft.com/office/officeart/2005/8/layout/cycle1"/>
+    <dgm:cxn modelId="{FF59B58E-E014-4CCB-AE7D-2689DA2245B8}" srcId="{F9D0307F-156A-4660-A330-B5BF093D4919}" destId="{9E7E8562-00DA-4F4F-8EBD-FBA7D31E6B3C}" srcOrd="2" destOrd="0" parTransId="{41A3D585-3741-4A72-852D-509E4E9006F7}" sibTransId="{B99D1979-FC7F-4F52-BA23-1102380755CD}"/>
+    <dgm:cxn modelId="{987F9A7A-3DF6-4A35-9234-9E8CCFA2547D}" type="presOf" srcId="{969017DB-5084-4CAF-9D64-F158D96F6681}" destId="{6ACD7813-0D7D-4D92-8E22-20C93AFE5189}" srcOrd="0" destOrd="0" presId="urn:microsoft.com/office/officeart/2005/8/layout/cycle1"/>
     <dgm:cxn modelId="{EF0D5102-9CBE-451B-8DB3-250A2A400090}" srcId="{F9D0307F-156A-4660-A330-B5BF093D4919}" destId="{BDB75336-ADEB-45E0-A97D-999FBE84F881}" srcOrd="0" destOrd="0" parTransId="{83BC342F-F850-4061-9C54-DD9B1B930EDB}" sibTransId="{BDA91716-C854-4058-918B-B1C0C7651EF4}"/>
-    <dgm:cxn modelId="{35854372-6F13-4D97-BA66-84E7EA9E18CD}" type="presOf" srcId="{9E7E8562-00DA-4F4F-8EBD-FBA7D31E6B3C}" destId="{D4DD51A4-7CE4-445B-B6EA-894DF1D1A093}" srcOrd="0" destOrd="0" presId="urn:microsoft.com/office/officeart/2005/8/layout/cycle1"/>
-    <dgm:cxn modelId="{676A68B4-045C-4433-BF95-6A0308FE5339}" srcId="{F9D0307F-156A-4660-A330-B5BF093D4919}" destId="{AA8C453F-B46D-4CFA-8548-8BB200D00B48}" srcOrd="3" destOrd="0" parTransId="{F0202943-A0CD-481C-AF82-F8B2B322BA28}" sibTransId="{5B62F8B0-1D05-4BEE-83C0-B0EE5C2C16BE}"/>
-    <dgm:cxn modelId="{9839063B-38AB-490F-AAC9-DBF5B3A626CF}" type="presOf" srcId="{969017DB-5084-4CAF-9D64-F158D96F6681}" destId="{6ACD7813-0D7D-4D92-8E22-20C93AFE5189}" srcOrd="0" destOrd="0" presId="urn:microsoft.com/office/officeart/2005/8/layout/cycle1"/>
-    <dgm:cxn modelId="{F641A59D-63F2-471C-9AA1-D5FE448D5C02}" type="presOf" srcId="{BDB75336-ADEB-45E0-A97D-999FBE84F881}" destId="{FACCAD52-7FC8-4F7A-8A28-39221CF265D6}" srcOrd="0" destOrd="0" presId="urn:microsoft.com/office/officeart/2005/8/layout/cycle1"/>
-    <dgm:cxn modelId="{5627027E-41F7-435A-8A54-27AC5504CA06}" type="presOf" srcId="{BDA91716-C854-4058-918B-B1C0C7651EF4}" destId="{EC79357B-C44B-4164-815B-ED5436BD84AC}" srcOrd="0" destOrd="0" presId="urn:microsoft.com/office/officeart/2005/8/layout/cycle1"/>
-    <dgm:cxn modelId="{FF2DB990-5E6A-4617-A839-09D49736239C}" type="presOf" srcId="{C09DC594-7507-469F-A063-17ADD77171C2}" destId="{1EB130F3-5683-4699-A75F-1816AFF0AD9F}" srcOrd="0" destOrd="0" presId="urn:microsoft.com/office/officeart/2005/8/layout/cycle1"/>
-    <dgm:cxn modelId="{C2A2AFF6-6D91-420F-A937-1D64F639B0FF}" type="presOf" srcId="{AA8C453F-B46D-4CFA-8548-8BB200D00B48}" destId="{40D0BD02-DF5A-434D-A277-FED96B21F496}" srcOrd="0" destOrd="0" presId="urn:microsoft.com/office/officeart/2005/8/layout/cycle1"/>
-    <dgm:cxn modelId="{977B79A5-A373-4D2D-B04D-19CBC5AB826A}" type="presOf" srcId="{F9D0307F-156A-4660-A330-B5BF093D4919}" destId="{7AA64B65-AFA8-4646-9EE1-95D52CADFF27}" srcOrd="0" destOrd="0" presId="urn:microsoft.com/office/officeart/2005/8/layout/cycle1"/>
-    <dgm:cxn modelId="{577C6888-1663-4A79-BBC3-750651C9C20C}" type="presOf" srcId="{5B62F8B0-1D05-4BEE-83C0-B0EE5C2C16BE}" destId="{B070AB77-D54B-4509-B6DD-53075E3741C7}" srcOrd="0" destOrd="0" presId="urn:microsoft.com/office/officeart/2005/8/layout/cycle1"/>
-    <dgm:cxn modelId="{FF59B58E-E014-4CCB-AE7D-2689DA2245B8}" srcId="{F9D0307F-156A-4660-A330-B5BF093D4919}" destId="{9E7E8562-00DA-4F4F-8EBD-FBA7D31E6B3C}" srcOrd="2" destOrd="0" parTransId="{41A3D585-3741-4A72-852D-509E4E9006F7}" sibTransId="{B99D1979-FC7F-4F52-BA23-1102380755CD}"/>
     <dgm:cxn modelId="{8928CA7C-1569-4EB6-AEEC-E587334D6B77}" srcId="{F9D0307F-156A-4660-A330-B5BF093D4919}" destId="{C09DC594-7507-469F-A063-17ADD77171C2}" srcOrd="1" destOrd="0" parTransId="{9A28E2CD-FDC6-49F4-BCF9-B3DBDDE96CE6}" sibTransId="{969017DB-5084-4CAF-9D64-F158D96F6681}"/>
-    <dgm:cxn modelId="{D8AD1FB9-FF9F-4E82-B660-07AA3E9F51A6}" type="presOf" srcId="{B99D1979-FC7F-4F52-BA23-1102380755CD}" destId="{724AD33F-0EDC-4227-8449-56190767F1DF}" srcOrd="0" destOrd="0" presId="urn:microsoft.com/office/officeart/2005/8/layout/cycle1"/>
-    <dgm:cxn modelId="{DDEAE244-7722-4CBC-BB9B-0C3BFAC44F03}" type="presParOf" srcId="{7AA64B65-AFA8-4646-9EE1-95D52CADFF27}" destId="{D86CB2FB-28F2-479A-81C2-B26FDBC12F73}" srcOrd="0" destOrd="0" presId="urn:microsoft.com/office/officeart/2005/8/layout/cycle1"/>
-    <dgm:cxn modelId="{6E4A1B36-3AAC-4414-AED6-9903C8FBD46E}" type="presParOf" srcId="{7AA64B65-AFA8-4646-9EE1-95D52CADFF27}" destId="{FACCAD52-7FC8-4F7A-8A28-39221CF265D6}" srcOrd="1" destOrd="0" presId="urn:microsoft.com/office/officeart/2005/8/layout/cycle1"/>
-    <dgm:cxn modelId="{9AD77E24-E439-4FB3-BC93-4E67505391D6}" type="presParOf" srcId="{7AA64B65-AFA8-4646-9EE1-95D52CADFF27}" destId="{EC79357B-C44B-4164-815B-ED5436BD84AC}" srcOrd="2" destOrd="0" presId="urn:microsoft.com/office/officeart/2005/8/layout/cycle1"/>
-    <dgm:cxn modelId="{F95D797F-2834-4484-AD27-0632BC104B8F}" type="presParOf" srcId="{7AA64B65-AFA8-4646-9EE1-95D52CADFF27}" destId="{36303EE0-FD8E-4969-A166-EAE5DC547DDD}" srcOrd="3" destOrd="0" presId="urn:microsoft.com/office/officeart/2005/8/layout/cycle1"/>
-    <dgm:cxn modelId="{94D8D752-3DED-4CD6-B427-D6E681783195}" type="presParOf" srcId="{7AA64B65-AFA8-4646-9EE1-95D52CADFF27}" destId="{1EB130F3-5683-4699-A75F-1816AFF0AD9F}" srcOrd="4" destOrd="0" presId="urn:microsoft.com/office/officeart/2005/8/layout/cycle1"/>
-    <dgm:cxn modelId="{B480CBFA-E674-41DD-85ED-5D9D1BB3130B}" type="presParOf" srcId="{7AA64B65-AFA8-4646-9EE1-95D52CADFF27}" destId="{6ACD7813-0D7D-4D92-8E22-20C93AFE5189}" srcOrd="5" destOrd="0" presId="urn:microsoft.com/office/officeart/2005/8/layout/cycle1"/>
-    <dgm:cxn modelId="{4E206884-B9DA-4B13-8A35-16037F754AE2}" type="presParOf" srcId="{7AA64B65-AFA8-4646-9EE1-95D52CADFF27}" destId="{63C3B28C-8F26-4D80-82A5-15E626AFD930}" srcOrd="6" destOrd="0" presId="urn:microsoft.com/office/officeart/2005/8/layout/cycle1"/>
-    <dgm:cxn modelId="{C6FB4D09-9D2A-4DDF-8048-4C3F4D176A52}" type="presParOf" srcId="{7AA64B65-AFA8-4646-9EE1-95D52CADFF27}" destId="{D4DD51A4-7CE4-445B-B6EA-894DF1D1A093}" srcOrd="7" destOrd="0" presId="urn:microsoft.com/office/officeart/2005/8/layout/cycle1"/>
-    <dgm:cxn modelId="{86645807-546E-4024-B513-30DFC140F744}" type="presParOf" srcId="{7AA64B65-AFA8-4646-9EE1-95D52CADFF27}" destId="{724AD33F-0EDC-4227-8449-56190767F1DF}" srcOrd="8" destOrd="0" presId="urn:microsoft.com/office/officeart/2005/8/layout/cycle1"/>
-    <dgm:cxn modelId="{264E70DB-9C81-4C3E-932B-BB8DE2B91178}" type="presParOf" srcId="{7AA64B65-AFA8-4646-9EE1-95D52CADFF27}" destId="{60053D74-2A29-4112-A9BE-623AC95EF87E}" srcOrd="9" destOrd="0" presId="urn:microsoft.com/office/officeart/2005/8/layout/cycle1"/>
-    <dgm:cxn modelId="{B7E82722-9144-4BD5-A877-3C6896571EB6}" type="presParOf" srcId="{7AA64B65-AFA8-4646-9EE1-95D52CADFF27}" destId="{40D0BD02-DF5A-434D-A277-FED96B21F496}" srcOrd="10" destOrd="0" presId="urn:microsoft.com/office/officeart/2005/8/layout/cycle1"/>
-    <dgm:cxn modelId="{E5EBB189-6814-45ED-8331-DBD9DBA229F2}" type="presParOf" srcId="{7AA64B65-AFA8-4646-9EE1-95D52CADFF27}" destId="{B070AB77-D54B-4509-B6DD-53075E3741C7}" srcOrd="11" destOrd="0" presId="urn:microsoft.com/office/officeart/2005/8/layout/cycle1"/>
+    <dgm:cxn modelId="{BC25F06A-42B8-4319-AFCD-7091679317C9}" type="presOf" srcId="{9E7E8562-00DA-4F4F-8EBD-FBA7D31E6B3C}" destId="{D4DD51A4-7CE4-445B-B6EA-894DF1D1A093}" srcOrd="0" destOrd="0" presId="urn:microsoft.com/office/officeart/2005/8/layout/cycle1"/>
+    <dgm:cxn modelId="{DE61BE85-9EED-4F1E-B729-8BFEF991DC23}" type="presOf" srcId="{C09DC594-7507-469F-A063-17ADD77171C2}" destId="{1EB130F3-5683-4699-A75F-1816AFF0AD9F}" srcOrd="0" destOrd="0" presId="urn:microsoft.com/office/officeart/2005/8/layout/cycle1"/>
+    <dgm:cxn modelId="{FE75390E-183F-4228-AB13-F4D775C3CD83}" type="presParOf" srcId="{7AA64B65-AFA8-4646-9EE1-95D52CADFF27}" destId="{D86CB2FB-28F2-479A-81C2-B26FDBC12F73}" srcOrd="0" destOrd="0" presId="urn:microsoft.com/office/officeart/2005/8/layout/cycle1"/>
+    <dgm:cxn modelId="{F1570500-5475-43BA-AA5B-316CA0430FCF}" type="presParOf" srcId="{7AA64B65-AFA8-4646-9EE1-95D52CADFF27}" destId="{FACCAD52-7FC8-4F7A-8A28-39221CF265D6}" srcOrd="1" destOrd="0" presId="urn:microsoft.com/office/officeart/2005/8/layout/cycle1"/>
+    <dgm:cxn modelId="{7AC2CAAF-3A9B-4521-BE70-5659D5330D42}" type="presParOf" srcId="{7AA64B65-AFA8-4646-9EE1-95D52CADFF27}" destId="{EC79357B-C44B-4164-815B-ED5436BD84AC}" srcOrd="2" destOrd="0" presId="urn:microsoft.com/office/officeart/2005/8/layout/cycle1"/>
+    <dgm:cxn modelId="{5CDA180D-7A45-4A9A-B938-EC5A940BB83C}" type="presParOf" srcId="{7AA64B65-AFA8-4646-9EE1-95D52CADFF27}" destId="{36303EE0-FD8E-4969-A166-EAE5DC547DDD}" srcOrd="3" destOrd="0" presId="urn:microsoft.com/office/officeart/2005/8/layout/cycle1"/>
+    <dgm:cxn modelId="{3036A9BE-060E-4693-860A-145822F23226}" type="presParOf" srcId="{7AA64B65-AFA8-4646-9EE1-95D52CADFF27}" destId="{1EB130F3-5683-4699-A75F-1816AFF0AD9F}" srcOrd="4" destOrd="0" presId="urn:microsoft.com/office/officeart/2005/8/layout/cycle1"/>
+    <dgm:cxn modelId="{65C1E963-4826-4116-9082-D1E33A39962C}" type="presParOf" srcId="{7AA64B65-AFA8-4646-9EE1-95D52CADFF27}" destId="{6ACD7813-0D7D-4D92-8E22-20C93AFE5189}" srcOrd="5" destOrd="0" presId="urn:microsoft.com/office/officeart/2005/8/layout/cycle1"/>
+    <dgm:cxn modelId="{9361964A-9DBA-40A3-8680-63BA7BCC9DD6}" type="presParOf" srcId="{7AA64B65-AFA8-4646-9EE1-95D52CADFF27}" destId="{63C3B28C-8F26-4D80-82A5-15E626AFD930}" srcOrd="6" destOrd="0" presId="urn:microsoft.com/office/officeart/2005/8/layout/cycle1"/>
+    <dgm:cxn modelId="{AC8C6BA1-E28C-4CC3-AC73-A5B9E984D6C3}" type="presParOf" srcId="{7AA64B65-AFA8-4646-9EE1-95D52CADFF27}" destId="{D4DD51A4-7CE4-445B-B6EA-894DF1D1A093}" srcOrd="7" destOrd="0" presId="urn:microsoft.com/office/officeart/2005/8/layout/cycle1"/>
+    <dgm:cxn modelId="{5FBC02B8-36F4-4315-8601-7E09F2AE395D}" type="presParOf" srcId="{7AA64B65-AFA8-4646-9EE1-95D52CADFF27}" destId="{724AD33F-0EDC-4227-8449-56190767F1DF}" srcOrd="8" destOrd="0" presId="urn:microsoft.com/office/officeart/2005/8/layout/cycle1"/>
+    <dgm:cxn modelId="{1E594DEA-413B-4A8D-8FFB-2BD24AEE9420}" type="presParOf" srcId="{7AA64B65-AFA8-4646-9EE1-95D52CADFF27}" destId="{60053D74-2A29-4112-A9BE-623AC95EF87E}" srcOrd="9" destOrd="0" presId="urn:microsoft.com/office/officeart/2005/8/layout/cycle1"/>
+    <dgm:cxn modelId="{A0F65045-DC36-4D0B-BE2A-AD706ED743EC}" type="presParOf" srcId="{7AA64B65-AFA8-4646-9EE1-95D52CADFF27}" destId="{40D0BD02-DF5A-434D-A277-FED96B21F496}" srcOrd="10" destOrd="0" presId="urn:microsoft.com/office/officeart/2005/8/layout/cycle1"/>
+    <dgm:cxn modelId="{D32B61A3-35A7-4EA9-B2AC-6FDB7C6FB98A}" type="presParOf" srcId="{7AA64B65-AFA8-4646-9EE1-95D52CADFF27}" destId="{B070AB77-D54B-4509-B6DD-53075E3741C7}" srcOrd="11" destOrd="0" presId="urn:microsoft.com/office/officeart/2005/8/layout/cycle1"/>
   </dgm:cxnLst>
   <dgm:bg/>
   <dgm:whole/>
@@ -33113,7 +33308,7 @@
 </file>
 
 <file path=customXml/itemProps1.xml><?xml version="1.0" encoding="utf-8"?>
-<ds:datastoreItem xmlns:ds="http://schemas.openxmlformats.org/officeDocument/2006/customXml" ds:itemID="{F757CC75-4962-4AAF-A20A-492A61F198C5}">
+<ds:datastoreItem xmlns:ds="http://schemas.openxmlformats.org/officeDocument/2006/customXml" ds:itemID="{A4ED3784-1F4A-4872-94F4-6526269A7895}">
   <ds:schemaRefs>
     <ds:schemaRef ds:uri="http://schemas.openxmlformats.org/officeDocument/2006/bibliography"/>
   </ds:schemaRefs>

</xml_diff>